<commit_message>
HenriqueDelegrego_Projeto_Andreza: avaliado, terceira avaliação.
</commit_message>
<xml_diff>
--- a/_._/OLD/2022-2/BCC/HenriqueDelegrego/HenriqueDelegrego_Projeto_Andreza.docx
+++ b/_._/OLD/2022-2/BCC/HenriqueDelegrego/HenriqueDelegrego_Projeto_Andreza.docx
@@ -1,6 +1,6 @@
 
 <file path=word/document.xml><?xml version="1.0" encoding="utf-8"?>
-<w:document xmlns:wpc="http://schemas.microsoft.com/office/word/2010/wordprocessingCanvas" xmlns:cx="http://schemas.microsoft.com/office/drawing/2014/chartex" xmlns:cx1="http://schemas.microsoft.com/office/drawing/2015/9/8/chartex" xmlns:cx2="http://schemas.microsoft.com/office/drawing/2015/10/21/chartex" xmlns:cx3="http://schemas.microsoft.com/office/drawing/2016/5/9/chartex" xmlns:cx4="http://schemas.microsoft.com/office/drawing/2016/5/10/chartex" xmlns:cx5="http://schemas.microsoft.com/office/drawing/2016/5/11/chartex" xmlns:cx6="http://schemas.microsoft.com/office/drawing/2016/5/12/chartex" xmlns:cx7="http://schemas.microsoft.com/office/drawing/2016/5/13/chartex" xmlns:cx8="http://schemas.microsoft.com/office/drawing/2016/5/14/chartex" xmlns:mc="http://schemas.openxmlformats.org/markup-compatibility/2006" xmlns:aink="http://schemas.microsoft.com/office/drawing/2016/ink" xmlns:am3d="http://schemas.microsoft.com/office/drawing/2017/model3d" xmlns:o="urn:schemas-microsoft-com:office:office" xmlns:oel="http://schemas.microsoft.com/office/2019/extlst" xmlns:r="http://schemas.openxmlformats.org/officeDocument/2006/relationships" xmlns:m="http://schemas.openxmlformats.org/officeDocument/2006/math" xmlns:v="urn:schemas-microsoft-com:vml" xmlns:wp14="http://schemas.microsoft.com/office/word/2010/wordprocessingDrawing" xmlns:wp="http://schemas.openxmlformats.org/drawingml/2006/wordprocessingDrawing" xmlns:w10="urn:schemas-microsoft-com:office:word" xmlns:w="http://schemas.openxmlformats.org/wordprocessingml/2006/main" xmlns:w14="http://schemas.microsoft.com/office/word/2010/wordml" xmlns:w15="http://schemas.microsoft.com/office/word/2012/wordml" xmlns:w16cex="http://schemas.microsoft.com/office/word/2018/wordml/cex" xmlns:w16cid="http://schemas.microsoft.com/office/word/2016/wordml/cid" xmlns:w16="http://schemas.microsoft.com/office/word/2018/wordml" xmlns:w16sdtdh="http://schemas.microsoft.com/office/word/2020/wordml/sdtdatahash" xmlns:w16se="http://schemas.microsoft.com/office/word/2015/wordml/symex" xmlns:wpg="http://schemas.microsoft.com/office/word/2010/wordprocessingGroup" xmlns:wpi="http://schemas.microsoft.com/office/word/2010/wordprocessingInk" xmlns:wne="http://schemas.microsoft.com/office/word/2006/wordml" xmlns:wps="http://schemas.microsoft.com/office/word/2010/wordprocessingShape" mc:Ignorable="w14 w15 w16se w16cid w16 w16cex w16sdtdh wp14">
+<w:document xmlns:wpc="http://schemas.microsoft.com/office/word/2010/wordprocessingCanvas" xmlns:cx="http://schemas.microsoft.com/office/drawing/2014/chartex" xmlns:cx1="http://schemas.microsoft.com/office/drawing/2015/9/8/chartex" xmlns:cx2="http://schemas.microsoft.com/office/drawing/2015/10/21/chartex" xmlns:cx3="http://schemas.microsoft.com/office/drawing/2016/5/9/chartex" xmlns:cx4="http://schemas.microsoft.com/office/drawing/2016/5/10/chartex" xmlns:cx5="http://schemas.microsoft.com/office/drawing/2016/5/11/chartex" xmlns:cx6="http://schemas.microsoft.com/office/drawing/2016/5/12/chartex" xmlns:cx7="http://schemas.microsoft.com/office/drawing/2016/5/13/chartex" xmlns:cx8="http://schemas.microsoft.com/office/drawing/2016/5/14/chartex" xmlns:mc="http://schemas.openxmlformats.org/markup-compatibility/2006" xmlns:aink="http://schemas.microsoft.com/office/drawing/2016/ink" xmlns:am3d="http://schemas.microsoft.com/office/drawing/2017/model3d" xmlns:o="urn:schemas-microsoft-com:office:office" xmlns:r="http://schemas.openxmlformats.org/officeDocument/2006/relationships" xmlns:m="http://schemas.openxmlformats.org/officeDocument/2006/math" xmlns:v="urn:schemas-microsoft-com:vml" xmlns:wp14="http://schemas.microsoft.com/office/word/2010/wordprocessingDrawing" xmlns:wp="http://schemas.openxmlformats.org/drawingml/2006/wordprocessingDrawing" xmlns:w10="urn:schemas-microsoft-com:office:word" xmlns:w="http://schemas.openxmlformats.org/wordprocessingml/2006/main" xmlns:w14="http://schemas.microsoft.com/office/word/2010/wordml" xmlns:w15="http://schemas.microsoft.com/office/word/2012/wordml" xmlns:w16cex="http://schemas.microsoft.com/office/word/2018/wordml/cex" xmlns:w16cid="http://schemas.microsoft.com/office/word/2016/wordml/cid" xmlns:w16="http://schemas.microsoft.com/office/word/2018/wordml" xmlns:w16sdtdh="http://schemas.microsoft.com/office/word/2020/wordml/sdtdatahash" xmlns:w16se="http://schemas.microsoft.com/office/word/2015/wordml/symex" xmlns:wpg="http://schemas.microsoft.com/office/word/2010/wordprocessingGroup" xmlns:wpi="http://schemas.microsoft.com/office/word/2010/wordprocessingInk" xmlns:wne="http://schemas.microsoft.com/office/word/2006/wordml" xmlns:wps="http://schemas.microsoft.com/office/word/2010/wordprocessingShape" mc:Ignorable="w14 w15 w16se w16cid w16 w16cex w16sdtdh wp14">
   <w:body>
     <w:tbl>
       <w:tblPr>
@@ -73,7 +73,6 @@
               </w:tabs>
               <w:ind w:right="141"/>
             </w:pPr>
-            <w:proofErr w:type="gramStart"/>
             <w:r>
               <w:rPr>
                 <w:rStyle w:val="Nmerodepgina"/>
@@ -86,7 +85,6 @@
               </w:rPr>
               <w:t xml:space="preserve"> </w:t>
             </w:r>
-            <w:proofErr w:type="gramEnd"/>
             <w:r>
               <w:rPr>
                 <w:rStyle w:val="Nmerodepgina"/>
@@ -180,13 +178,8 @@
         <w:pStyle w:val="TF-AUTOR0"/>
       </w:pPr>
       <w:r>
-        <w:t xml:space="preserve">Henrique </w:t>
-      </w:r>
-      <w:proofErr w:type="spellStart"/>
-      <w:r>
-        <w:t>Delegrego</w:t>
-      </w:r>
-      <w:proofErr w:type="spellEnd"/>
+        <w:t>Henrique Delegrego</w:t>
+      </w:r>
     </w:p>
     <w:p>
       <w:pPr>
@@ -231,7 +224,10 @@
             <w:docPart w:val="DefaultPlaceholder_-1854013440"/>
           </w:placeholder>
         </w:sdtPr>
+        <w:sdtEndPr/>
         <w:sdtContent>
+          <w:commentRangeStart w:id="9"/>
+          <w:commentRangeStart w:id="10"/>
           <w:r>
             <w:t xml:space="preserve"> </w:t>
           </w:r>
@@ -244,6 +240,20 @@
           <w:r>
             <w:t>)</w:t>
           </w:r>
+          <w:commentRangeEnd w:id="9"/>
+          <w:r>
+            <w:rPr>
+              <w:rStyle w:val="Refdecomentrio"/>
+            </w:rPr>
+            <w:commentReference w:id="9"/>
+          </w:r>
+          <w:commentRangeEnd w:id="10"/>
+          <w:r>
+            <w:rPr>
+              <w:rStyle w:val="Refdecomentrio"/>
+            </w:rPr>
+            <w:commentReference w:id="10"/>
+          </w:r>
         </w:sdtContent>
       </w:sdt>
       <w:r>
@@ -278,6 +288,7 @@
             <w:docPart w:val="DefaultPlaceholder_-1854013440"/>
           </w:placeholder>
         </w:sdtPr>
+        <w:sdtEndPr/>
         <w:sdtContent>
           <w:r>
             <w:t>(GRONLUND, 2021)</w:t>
@@ -294,11 +305,7 @@
         <w:t>20 de janeiro de 2009</w:t>
       </w:r>
       <w:r>
-        <w:t xml:space="preserve"> que cria o Instituto Brasileiro de Museus (</w:t>
-      </w:r>
-      <w:proofErr w:type="spellStart"/>
-      <w:r>
-        <w:t>I</w:t>
+        <w:t xml:space="preserve"> que cria o Instituto Brasileiro de Museus (I</w:t>
       </w:r>
       <w:r>
         <w:t>B</w:t>
@@ -309,7 +316,6 @@
       <w:r>
         <w:t>M</w:t>
       </w:r>
-      <w:proofErr w:type="spellEnd"/>
       <w:r>
         <w:t>)</w:t>
       </w:r>
@@ -324,6 +330,7 @@
             <w:docPart w:val="DefaultPlaceholder_-1854013440"/>
           </w:placeholder>
         </w:sdtPr>
+        <w:sdtEndPr/>
         <w:sdtContent>
           <w:r>
             <w:t>(</w:t>
@@ -380,6 +387,7 @@
             <w:docPart w:val="DefaultPlaceholder_-1854013440"/>
           </w:placeholder>
         </w:sdtPr>
+        <w:sdtEndPr/>
         <w:sdtContent>
           <w:r>
             <w:t>(</w:t>
@@ -410,59 +418,14 @@
         <w:t xml:space="preserve">O primeiro museu de </w:t>
       </w:r>
       <w:r>
-        <w:t xml:space="preserve">tecnologia, o Computer </w:t>
-      </w:r>
-      <w:proofErr w:type="spellStart"/>
-      <w:r>
-        <w:t>History</w:t>
-      </w:r>
-      <w:proofErr w:type="spellEnd"/>
-      <w:r>
-        <w:t xml:space="preserve"> </w:t>
-      </w:r>
-      <w:proofErr w:type="spellStart"/>
-      <w:r>
-        <w:t>Museum</w:t>
-      </w:r>
-      <w:proofErr w:type="spellEnd"/>
-      <w:r>
-        <w:t>, foi</w:t>
-      </w:r>
-      <w:r>
-        <w:t xml:space="preserve"> criado no final da década de 60 na cidade de Mountain </w:t>
-      </w:r>
-      <w:proofErr w:type="spellStart"/>
-      <w:r>
-        <w:t>View</w:t>
-      </w:r>
-      <w:proofErr w:type="spellEnd"/>
-      <w:r>
-        <w:t xml:space="preserve"> na California</w:t>
-      </w:r>
-      <w:r>
-        <w:t xml:space="preserve">. O Computer </w:t>
-      </w:r>
-      <w:proofErr w:type="spellStart"/>
-      <w:r>
-        <w:t>History</w:t>
-      </w:r>
-      <w:proofErr w:type="spellEnd"/>
-      <w:r>
-        <w:t xml:space="preserve"> </w:t>
-      </w:r>
-      <w:proofErr w:type="spellStart"/>
-      <w:r>
-        <w:t>Museum</w:t>
-      </w:r>
-      <w:proofErr w:type="spellEnd"/>
-      <w:r>
-        <w:t xml:space="preserve"> nasceu da necessidade de preservar o computador </w:t>
-      </w:r>
-      <w:proofErr w:type="spellStart"/>
-      <w:r>
-        <w:t>Whirlwind</w:t>
-      </w:r>
-      <w:proofErr w:type="spellEnd"/>
+        <w:t>tecnologia, o Computer History Museum, foi</w:t>
+      </w:r>
+      <w:r>
+        <w:t xml:space="preserve"> criado no final da década de 60 na cidade de Mountain View na California</w:t>
+      </w:r>
+      <w:r>
+        <w:t>. O Computer History Museum nasceu da necessidade de preservar o computador Whirlwind</w:t>
+      </w:r>
       <w:r>
         <w:t xml:space="preserve"> I, um dos primeiros computadores de entrada e saída em tempo real,</w:t>
       </w:r>
@@ -485,15 +448,7 @@
         <w:t xml:space="preserve"> como supercomputadores históricos</w:t>
       </w:r>
       <w:r>
-        <w:t xml:space="preserve">, o primeiro computador da Apple e o Utah </w:t>
-      </w:r>
-      <w:proofErr w:type="spellStart"/>
-      <w:r>
-        <w:t>Teapot</w:t>
-      </w:r>
-      <w:proofErr w:type="spellEnd"/>
-      <w:r>
-        <w:t>, o primeiro objeto a ser computadorizado em 3D</w:t>
+        <w:t>, o primeiro computador da Apple e o Utah Teapot, o primeiro objeto a ser computadorizado em 3D</w:t>
       </w:r>
       <w:r>
         <w:t>, além de vários softwares</w:t>
@@ -509,6 +464,7 @@
             <w:docPart w:val="DFE9C3F380504F48A69450748991A3A0"/>
           </w:placeholder>
         </w:sdtPr>
+        <w:sdtEndPr/>
         <w:sdtContent>
           <w:r>
             <w:t xml:space="preserve"> (</w:t>
@@ -553,6 +509,7 @@
       <w:r>
         <w:t xml:space="preserve"> </w:t>
       </w:r>
+      <w:commentRangeStart w:id="11"/>
       <w:r>
         <w:t xml:space="preserve">Outro fator a ser considerado é a grande variedade de tipos </w:t>
       </w:r>
@@ -612,6 +569,7 @@
             <w:docPart w:val="DefaultPlaceholder_-1854013440"/>
           </w:placeholder>
         </w:sdtPr>
+        <w:sdtEndPr/>
         <w:sdtContent>
           <w:r>
             <w:t>(</w:t>
@@ -633,6 +591,13 @@
       <w:r>
         <w:t>.</w:t>
       </w:r>
+      <w:commentRangeEnd w:id="11"/>
+      <w:r>
+        <w:rPr>
+          <w:rStyle w:val="Refdecomentrio"/>
+        </w:rPr>
+        <w:commentReference w:id="11"/>
+      </w:r>
     </w:p>
     <w:p>
       <w:pPr>
@@ -663,15 +628,7 @@
         <w:t>,</w:t>
       </w:r>
       <w:r>
-        <w:t xml:space="preserve"> como por exemplo o Brooklyn </w:t>
-      </w:r>
-      <w:proofErr w:type="spellStart"/>
-      <w:r>
-        <w:t>Museum</w:t>
-      </w:r>
-      <w:proofErr w:type="spellEnd"/>
-      <w:r>
-        <w:t xml:space="preserve"> que utiliza Q</w:t>
+        <w:t xml:space="preserve"> como por exemplo o Brooklyn Museum que utiliza Q</w:t>
       </w:r>
       <w:r>
         <w:t>R</w:t>
@@ -699,6 +656,7 @@
             <w:docPart w:val="DefaultPlaceholder_-1854013440"/>
           </w:placeholder>
         </w:sdtPr>
+        <w:sdtEndPr/>
         <w:sdtContent>
           <w:r>
             <w:t>(CHARR, 2020)</w:t>
@@ -715,15 +673,7 @@
         <w:t>É</w:t>
       </w:r>
       <w:r>
-        <w:t xml:space="preserve"> reportado que a adoção desse sistema pelos usuários é escassa, de acordo com um artigo na revista </w:t>
-      </w:r>
-      <w:proofErr w:type="spellStart"/>
-      <w:r>
-        <w:t>Cuseum</w:t>
-      </w:r>
-      <w:proofErr w:type="spellEnd"/>
-      <w:r>
-        <w:t xml:space="preserve"> “QR Codes perderam o seu charme romântico”</w:t>
+        <w:t xml:space="preserve"> reportado que a adoção desse sistema pelos usuários é escassa, de acordo com um artigo na revista Cuseum “QR Codes perderam o seu charme romântico”</w:t>
       </w:r>
       <w:r>
         <w:t xml:space="preserve"> </w:t>
@@ -736,6 +686,7 @@
             <w:docPart w:val="DefaultPlaceholder_-1854013440"/>
           </w:placeholder>
         </w:sdtPr>
+        <w:sdtEndPr/>
         <w:sdtContent>
           <w:r>
             <w:t>(</w:t>
@@ -784,24 +735,14 @@
       <w:r>
         <w:t xml:space="preserve"> </w:t>
       </w:r>
-      <w:proofErr w:type="spellStart"/>
-      <w:r>
-        <w:t>Muséum</w:t>
-      </w:r>
-      <w:proofErr w:type="spellEnd"/>
-      <w:r>
-        <w:t xml:space="preserve"> </w:t>
-      </w:r>
-      <w:proofErr w:type="spellStart"/>
+      <w:r>
+        <w:t xml:space="preserve">Muséum </w:t>
+      </w:r>
       <w:r>
         <w:t>N</w:t>
       </w:r>
       <w:r>
-        <w:t>ational</w:t>
-      </w:r>
-      <w:proofErr w:type="spellEnd"/>
-      <w:r>
-        <w:t xml:space="preserve"> </w:t>
+        <w:t xml:space="preserve">ational </w:t>
       </w:r>
       <w:r>
         <w:t>d</w:t>
@@ -815,14 +756,12 @@
       <w:r>
         <w:t xml:space="preserve">istoire </w:t>
       </w:r>
-      <w:proofErr w:type="spellStart"/>
       <w:r>
         <w:t>N</w:t>
       </w:r>
       <w:r>
         <w:t>aturelle</w:t>
       </w:r>
-      <w:proofErr w:type="spellEnd"/>
       <w:r>
         <w:t xml:space="preserve"> </w:t>
       </w:r>
@@ -867,6 +806,7 @@
             <w:docPart w:val="DefaultPlaceholder_-1854013440"/>
           </w:placeholder>
         </w:sdtPr>
+        <w:sdtEndPr/>
         <w:sdtContent>
           <w:r>
             <w:t>(COATES, 2022)</w:t>
@@ -923,6 +863,7 @@
             <w:docPart w:val="DefaultPlaceholder_-1854013440"/>
           </w:placeholder>
         </w:sdtPr>
+        <w:sdtEndPr/>
         <w:sdtContent>
           <w:r>
             <w:t>(ADMIN, 2020)</w:t>
@@ -938,7 +879,18 @@
         <w:pStyle w:val="TF-TEXTO"/>
       </w:pPr>
       <w:r>
-        <w:t xml:space="preserve">Em contrapartida à realidade dos museus brasileiros, se observa um cenário onde os dispositivos móveis fazem cada vez mais parte das nossas vidas e estamos cada vez mais conectados a ela. Sendo hoje em dia impossível de imaginar uma vida sem o uso destes dispositivos móveis, pois eles se tornaram muito importantes tanto para a troca de informações, como para atividades do cotidiano. </w:t>
+        <w:t xml:space="preserve">Em contrapartida à realidade dos museus brasileiros, se observa um cenário onde os dispositivos móveis fazem cada vez mais parte das nossas vidas e estamos cada vez mais conectados a ela. </w:t>
+      </w:r>
+      <w:commentRangeStart w:id="12"/>
+      <w:r>
+        <w:t xml:space="preserve">Sendo hoje em dia impossível de imaginar uma vida sem o uso destes dispositivos móveis, pois eles se tornaram muito importantes tanto para a troca de informações, como para atividades do cotidiano. </w:t>
+      </w:r>
+      <w:commentRangeEnd w:id="12"/>
+      <w:r>
+        <w:rPr>
+          <w:rStyle w:val="Refdecomentrio"/>
+        </w:rPr>
+        <w:commentReference w:id="12"/>
       </w:r>
     </w:p>
     <w:p>
@@ -946,7 +898,11 @@
         <w:pStyle w:val="TF-TEXTO"/>
       </w:pPr>
       <w:r>
-        <w:t xml:space="preserve">Diante deste contexto, este trabalho propõe disponibilizar uma aplicação para auxiliar a visitação de objetos de um museu tecnológico usando </w:t>
+        <w:t xml:space="preserve">Diante deste contexto, este trabalho propõe disponibilizar uma aplicação para auxiliar a visitação de objetos </w:t>
+      </w:r>
+      <w:commentRangeStart w:id="13"/>
+      <w:r>
+        <w:t xml:space="preserve">de um museu tecnológico usando </w:t>
       </w:r>
       <w:r>
         <w:t>r</w:t>
@@ -959,34 +915,36 @@
       </w:r>
       <w:r>
         <w:t>umentada.</w:t>
+      </w:r>
+      <w:commentRangeEnd w:id="13"/>
+      <w:r>
+        <w:rPr>
+          <w:rStyle w:val="Refdecomentrio"/>
+        </w:rPr>
+        <w:commentReference w:id="13"/>
       </w:r>
     </w:p>
     <w:p>
       <w:pPr>
         <w:pStyle w:val="Ttulo2"/>
       </w:pPr>
-      <w:bookmarkStart w:id="9" w:name="_Toc419598576"/>
-      <w:bookmarkStart w:id="10" w:name="_Toc420721317"/>
-      <w:bookmarkStart w:id="11" w:name="_Toc420721467"/>
-      <w:bookmarkStart w:id="12" w:name="_Toc420721562"/>
-      <w:bookmarkStart w:id="13" w:name="_Toc420721768"/>
-      <w:bookmarkStart w:id="14" w:name="_Toc420723209"/>
-      <w:bookmarkStart w:id="15" w:name="_Toc482682370"/>
-      <w:bookmarkStart w:id="16" w:name="_Toc54164904"/>
-      <w:bookmarkStart w:id="17" w:name="_Toc54165664"/>
-      <w:bookmarkStart w:id="18" w:name="_Toc54169316"/>
-      <w:bookmarkStart w:id="19" w:name="_Toc96347426"/>
-      <w:bookmarkStart w:id="20" w:name="_Toc96357710"/>
-      <w:bookmarkStart w:id="21" w:name="_Toc96491850"/>
-      <w:bookmarkStart w:id="22" w:name="_Toc411603090"/>
+      <w:bookmarkStart w:id="14" w:name="_Toc419598576"/>
+      <w:bookmarkStart w:id="15" w:name="_Toc420721317"/>
+      <w:bookmarkStart w:id="16" w:name="_Toc420721467"/>
+      <w:bookmarkStart w:id="17" w:name="_Toc420721562"/>
+      <w:bookmarkStart w:id="18" w:name="_Toc420721768"/>
+      <w:bookmarkStart w:id="19" w:name="_Toc420723209"/>
+      <w:bookmarkStart w:id="20" w:name="_Toc482682370"/>
+      <w:bookmarkStart w:id="21" w:name="_Toc54164904"/>
+      <w:bookmarkStart w:id="22" w:name="_Toc54165664"/>
+      <w:bookmarkStart w:id="23" w:name="_Toc54169316"/>
+      <w:bookmarkStart w:id="24" w:name="_Toc96347426"/>
+      <w:bookmarkStart w:id="25" w:name="_Toc96357710"/>
+      <w:bookmarkStart w:id="26" w:name="_Toc96491850"/>
+      <w:bookmarkStart w:id="27" w:name="_Toc411603090"/>
       <w:r>
         <w:t>OBJETIVOS</w:t>
       </w:r>
-      <w:bookmarkEnd w:id="9"/>
-      <w:bookmarkEnd w:id="10"/>
-      <w:bookmarkEnd w:id="11"/>
-      <w:bookmarkEnd w:id="12"/>
-      <w:bookmarkEnd w:id="13"/>
       <w:bookmarkEnd w:id="14"/>
       <w:bookmarkEnd w:id="15"/>
       <w:bookmarkEnd w:id="16"/>
@@ -996,13 +954,32 @@
       <w:bookmarkEnd w:id="20"/>
       <w:bookmarkEnd w:id="21"/>
       <w:bookmarkEnd w:id="22"/>
+      <w:bookmarkEnd w:id="23"/>
+      <w:bookmarkEnd w:id="24"/>
+      <w:bookmarkEnd w:id="25"/>
+      <w:bookmarkEnd w:id="26"/>
+      <w:bookmarkEnd w:id="27"/>
     </w:p>
     <w:p>
       <w:pPr>
         <w:pStyle w:val="TF-TEXTO"/>
       </w:pPr>
       <w:r>
-        <w:t>O objetivo principal é criar um</w:t>
+        <w:t xml:space="preserve">O objetivo principal é </w:t>
+      </w:r>
+      <w:commentRangeStart w:id="28"/>
+      <w:r>
+        <w:t>criar</w:t>
+      </w:r>
+      <w:commentRangeEnd w:id="28"/>
+      <w:r>
+        <w:rPr>
+          <w:rStyle w:val="Refdecomentrio"/>
+        </w:rPr>
+        <w:commentReference w:id="28"/>
+      </w:r>
+      <w:r>
+        <w:t xml:space="preserve"> um</w:t>
       </w:r>
       <w:r>
         <w:t xml:space="preserve"> </w:t>
@@ -1068,9 +1045,20 @@
         </w:tabs>
         <w:ind w:left="1077"/>
       </w:pPr>
-      <w:bookmarkStart w:id="23" w:name="_Toc419598587"/>
-      <w:r>
-        <w:t xml:space="preserve">desenvolver um ambiente de </w:t>
+      <w:bookmarkStart w:id="29" w:name="_Toc419598587"/>
+      <w:commentRangeStart w:id="30"/>
+      <w:r>
+        <w:t>desenvolver</w:t>
+      </w:r>
+      <w:commentRangeEnd w:id="30"/>
+      <w:r>
+        <w:rPr>
+          <w:rStyle w:val="Refdecomentrio"/>
+        </w:rPr>
+        <w:commentReference w:id="30"/>
+      </w:r>
+      <w:r>
+        <w:t xml:space="preserve"> um ambiente de </w:t>
       </w:r>
       <w:r>
         <w:t>r</w:t>
@@ -1162,11 +1150,21 @@
         <w:lastRenderedPageBreak/>
         <w:t xml:space="preserve"> </w:t>
       </w:r>
+      <w:commentRangeStart w:id="31"/>
       <w:r>
         <w:t xml:space="preserve">trabalhos </w:t>
       </w:r>
       <w:r>
         <w:t>correlatos</w:t>
+      </w:r>
+      <w:commentRangeEnd w:id="31"/>
+      <w:r>
+        <w:rPr>
+          <w:rStyle w:val="Refdecomentrio"/>
+          <w:b w:val="0"/>
+          <w:caps w:val="0"/>
+        </w:rPr>
+        <w:commentReference w:id="31"/>
       </w:r>
     </w:p>
     <w:p>
@@ -1264,13 +1262,8 @@
         <w:t xml:space="preserve"> </w:t>
       </w:r>
       <w:r>
-        <w:t xml:space="preserve">a aplicação </w:t>
-      </w:r>
-      <w:proofErr w:type="spellStart"/>
-      <w:r>
-        <w:t>Virtuali-tee</w:t>
-      </w:r>
-      <w:proofErr w:type="spellEnd"/>
+        <w:t>a aplicação Virtuali-tee</w:t>
+      </w:r>
       <w:r>
         <w:t xml:space="preserve"> </w:t>
       </w:r>
@@ -1383,7 +1376,21 @@
         <w:rPr>
           <w:lang w:val="en-US"/>
         </w:rPr>
-        <w:t>MULTIMEDIA AUGMENTED REALITY INFORMATION SYTEM FOR MUSEUM GUIDANCE</w:t>
+        <w:t>MULTIMEDIA AUGMENTED REALITY INFORMATION SY</w:t>
+      </w:r>
+      <w:ins w:id="32" w:author="Andreza Sartori" w:date="2022-12-22T08:05:00Z">
+        <w:r>
+          <w:rPr>
+            <w:lang w:val="en-US"/>
+          </w:rPr>
+          <w:t>S</w:t>
+        </w:r>
+      </w:ins>
+      <w:r>
+        <w:rPr>
+          <w:lang w:val="en-US"/>
+        </w:rPr>
+        <w:t>TEM FOR MUSEUM GUIDANCE</w:t>
       </w:r>
     </w:p>
     <w:p>
@@ -1391,7 +1398,21 @@
         <w:pStyle w:val="TF-TEXTO"/>
       </w:pPr>
       <w:r>
-        <w:t xml:space="preserve">O trabalho desenvolvido por Chen, Chang e Huang (2013) </w:t>
+        <w:t xml:space="preserve">O trabalho desenvolvido por </w:t>
+      </w:r>
+      <w:commentRangeStart w:id="33"/>
+      <w:r>
+        <w:t>Chen, Chang e Huang (2013)</w:t>
+      </w:r>
+      <w:commentRangeEnd w:id="33"/>
+      <w:r>
+        <w:rPr>
+          <w:rStyle w:val="Refdecomentrio"/>
+        </w:rPr>
+        <w:commentReference w:id="33"/>
+      </w:r>
+      <w:r>
+        <w:t xml:space="preserve"> </w:t>
       </w:r>
       <w:r>
         <w:t>teve</w:t>
@@ -1485,7 +1506,7 @@
                     </pic:cNvPicPr>
                   </pic:nvPicPr>
                   <pic:blipFill>
-                    <a:blip r:embed="rId11" cstate="print">
+                    <a:blip r:embed="rId15" cstate="print">
                       <a:extLst>
                         <a:ext uri="{28A0092B-C50C-407E-A947-70E740481C1C}">
                           <a14:useLocalDpi xmlns:a14="http://schemas.microsoft.com/office/drawing/2010/main" val="0"/>
@@ -1551,51 +1572,30 @@
         <w:t>digitalizador</w:t>
       </w:r>
       <w:r>
-        <w:t xml:space="preserve"> a laser (</w:t>
-      </w:r>
-      <w:proofErr w:type="spellStart"/>
-      <w:r>
-        <w:t>Polhemus</w:t>
-      </w:r>
-      <w:proofErr w:type="spellEnd"/>
+        <w:t xml:space="preserve"> a laser (Polhemus </w:t>
+      </w:r>
+      <w:r>
+        <w:t xml:space="preserve">FastScan - Figura 2), </w:t>
+      </w:r>
+      <w:r>
+        <w:t xml:space="preserve">e </w:t>
+      </w:r>
+      <w:r>
+        <w:t>assim</w:t>
+      </w:r>
+      <w:r>
+        <w:t xml:space="preserve"> que os modelos são construídos eles são exibidos em formatos compatíveis com</w:t>
+      </w:r>
       <w:r>
         <w:t xml:space="preserve"> </w:t>
       </w:r>
-      <w:proofErr w:type="spellStart"/>
-      <w:r>
-        <w:t>FastScan</w:t>
-      </w:r>
-      <w:proofErr w:type="spellEnd"/>
-      <w:r>
-        <w:t xml:space="preserve"> - Figura 2), </w:t>
-      </w:r>
-      <w:r>
-        <w:t xml:space="preserve">e </w:t>
-      </w:r>
-      <w:r>
-        <w:t>assim</w:t>
-      </w:r>
-      <w:r>
-        <w:t xml:space="preserve"> que os modelos são construídos eles são exibidos em formatos compatíveis com</w:t>
+      <w:r>
+        <w:t>Open Graphics Library</w:t>
       </w:r>
       <w:r>
         <w:t xml:space="preserve"> </w:t>
       </w:r>
       <w:r>
-        <w:t xml:space="preserve">Open </w:t>
-      </w:r>
-      <w:proofErr w:type="spellStart"/>
-      <w:r>
-        <w:t>Graphics</w:t>
-      </w:r>
-      <w:proofErr w:type="spellEnd"/>
-      <w:r>
-        <w:t xml:space="preserve"> Library</w:t>
-      </w:r>
-      <w:r>
-        <w:t xml:space="preserve"> </w:t>
-      </w:r>
-      <w:r>
         <w:t>(</w:t>
       </w:r>
       <w:r>
@@ -1608,21 +1608,8 @@
         <w:t xml:space="preserve"> ou </w:t>
       </w:r>
       <w:r>
-        <w:t xml:space="preserve">Virtual Reality </w:t>
-      </w:r>
-      <w:proofErr w:type="spellStart"/>
-      <w:r>
-        <w:t>Modeling</w:t>
-      </w:r>
-      <w:proofErr w:type="spellEnd"/>
-      <w:r>
-        <w:t xml:space="preserve"> </w:t>
-      </w:r>
-      <w:proofErr w:type="spellStart"/>
-      <w:r>
-        <w:t>Language</w:t>
-      </w:r>
-      <w:proofErr w:type="spellEnd"/>
+        <w:t>Virtual Reality Modeling Language</w:t>
+      </w:r>
       <w:r>
         <w:t xml:space="preserve"> (</w:t>
       </w:r>
@@ -1642,13 +1629,8 @@
         <w:t>,</w:t>
       </w:r>
       <w:r>
-        <w:t xml:space="preserve"> o sistema desenvolvido em </w:t>
-      </w:r>
-      <w:proofErr w:type="spellStart"/>
-      <w:r>
-        <w:t>ARToolKit</w:t>
-      </w:r>
-      <w:proofErr w:type="spellEnd"/>
+        <w:t xml:space="preserve"> o sistema desenvolvido em ARToolKit</w:t>
+      </w:r>
       <w:r>
         <w:t>,</w:t>
       </w:r>
@@ -1778,7 +1760,7 @@
                     </pic:cNvPicPr>
                   </pic:nvPicPr>
                   <pic:blipFill>
-                    <a:blip r:embed="rId12" cstate="print">
+                    <a:blip r:embed="rId16" cstate="print">
                       <a:extLst>
                         <a:ext uri="{28A0092B-C50C-407E-A947-70E740481C1C}">
                           <a14:useLocalDpi xmlns:a14="http://schemas.microsoft.com/office/drawing/2010/main" val="0"/>
@@ -1861,8 +1843,16 @@
       <w:r>
         <w:t xml:space="preserve"> </w:t>
       </w:r>
+      <w:commentRangeStart w:id="34"/>
       <w:r>
         <w:t>Devido à data do projeto, durante o trabalho inteiro não é mencionado o uso de smartphones.</w:t>
+      </w:r>
+      <w:commentRangeEnd w:id="34"/>
+      <w:r>
+        <w:rPr>
+          <w:rStyle w:val="Refdecomentrio"/>
+        </w:rPr>
+        <w:commentReference w:id="34"/>
       </w:r>
     </w:p>
     <w:p>
@@ -1874,6 +1864,7 @@
           <w:lang w:val="en-US"/>
         </w:rPr>
       </w:pPr>
+      <w:commentRangeStart w:id="35"/>
       <w:r>
         <w:rPr>
           <w:color w:val="000000" w:themeColor="text1"/>
@@ -1881,6 +1872,15 @@
         </w:rPr>
         <w:t>VIRTUALI-TEE</w:t>
       </w:r>
+      <w:commentRangeEnd w:id="35"/>
+      <w:r>
+        <w:rPr>
+          <w:rStyle w:val="Refdecomentrio"/>
+          <w:caps w:val="0"/>
+          <w:color w:val="auto"/>
+        </w:rPr>
+        <w:commentReference w:id="35"/>
+      </w:r>
     </w:p>
     <w:p>
       <w:pPr>
@@ -1890,15 +1890,7 @@
         </w:rPr>
       </w:pPr>
       <w:r>
-        <w:t xml:space="preserve">O </w:t>
-      </w:r>
-      <w:proofErr w:type="spellStart"/>
-      <w:r>
-        <w:t>Virtuali-Tee</w:t>
-      </w:r>
-      <w:proofErr w:type="spellEnd"/>
-      <w:r>
-        <w:t xml:space="preserve"> é uma aplicação de </w:t>
+        <w:t xml:space="preserve">O Virtuali-Tee é uma aplicação de </w:t>
       </w:r>
       <w:r>
         <w:rPr>
@@ -2023,15 +2015,7 @@
         <w:t>3</w:t>
       </w:r>
       <w:r>
-        <w:t xml:space="preserve"> – Aplicação </w:t>
-      </w:r>
-      <w:proofErr w:type="spellStart"/>
-      <w:r>
-        <w:t>Virtuali-Tee</w:t>
-      </w:r>
-      <w:proofErr w:type="spellEnd"/>
-      <w:r>
-        <w:t xml:space="preserve"> </w:t>
+        <w:t xml:space="preserve"> – Aplicação Virtuali-Tee </w:t>
       </w:r>
     </w:p>
     <w:p>
@@ -2061,7 +2045,7 @@
                     <pic:cNvPicPr/>
                   </pic:nvPicPr>
                   <pic:blipFill>
-                    <a:blip r:embed="rId13"/>
+                    <a:blip r:embed="rId17"/>
                     <a:stretch>
                       <a:fillRect/>
                     </a:stretch>
@@ -2102,16 +2086,11 @@
         <w:t>Fonte</w:t>
       </w:r>
       <w:r>
-        <w:t xml:space="preserve">: </w:t>
-      </w:r>
-      <w:proofErr w:type="spellStart"/>
-      <w:r>
-        <w:t>C</w:t>
+        <w:t>: C</w:t>
       </w:r>
       <w:r>
         <w:t>uriscope</w:t>
       </w:r>
-      <w:proofErr w:type="spellEnd"/>
       <w:r>
         <w:t xml:space="preserve"> (20</w:t>
       </w:r>
@@ -2207,23 +2186,7 @@
         <w:pStyle w:val="TF-TEXTO"/>
       </w:pPr>
       <w:r>
-        <w:t xml:space="preserve">Segundo </w:t>
-      </w:r>
-      <w:proofErr w:type="spellStart"/>
-      <w:r>
-        <w:t>Curiscope</w:t>
-      </w:r>
-      <w:proofErr w:type="spellEnd"/>
-      <w:r>
-        <w:t xml:space="preserve"> (2016) o </w:t>
-      </w:r>
-      <w:proofErr w:type="spellStart"/>
-      <w:r>
-        <w:t>Virtuali-Tee</w:t>
-      </w:r>
-      <w:proofErr w:type="spellEnd"/>
-      <w:r>
-        <w:t xml:space="preserve"> proporciona uma experiência diferenciada para o aprendizado do corpo humano, trazendo animações em tempo real de seu funcionamento, é ideal para ser usada por professores em sala de aula, a fim de tornar o ensino mais descontraído. </w:t>
+        <w:t xml:space="preserve">Segundo Curiscope (2016) o Virtuali-Tee proporciona uma experiência diferenciada para o aprendizado do corpo humano, trazendo animações em tempo real de seu funcionamento, é ideal para ser usada por professores em sala de aula, a fim de tornar o ensino mais descontraído. </w:t>
       </w:r>
       <w:r>
         <w:t>O aplicativo é compatível com Android e iOS e é disponibilizado de graça, a camisa custa U$ 20,00, porém estava indisponível na data de pesquisa.</w:t>
@@ -2421,15 +2384,7 @@
         <w:pStyle w:val="TF-TEXTO"/>
       </w:pPr>
       <w:r>
-        <w:t xml:space="preserve">O aplicativo desenvolvido com a ferramenta </w:t>
-      </w:r>
-      <w:proofErr w:type="spellStart"/>
-      <w:r>
-        <w:t>instantAR</w:t>
-      </w:r>
-      <w:proofErr w:type="spellEnd"/>
-      <w:r>
-        <w:t xml:space="preserve"> obrigatoriamente precisa de conexão com a internet para funcionar, com o dispositivo do usuário servindo como </w:t>
+        <w:t xml:space="preserve">O aplicativo desenvolvido com a ferramenta instantAR obrigatoriamente precisa de conexão com a internet para funcionar, com o dispositivo do usuário servindo como </w:t>
       </w:r>
       <w:r>
         <w:t>client</w:t>
@@ -2446,7 +2401,6 @@
       <w:r>
         <w:t xml:space="preserve"> em constante comunicação com o </w:t>
       </w:r>
-      <w:proofErr w:type="spellStart"/>
       <w:r>
         <w:rPr>
           <w:i/>
@@ -2454,7 +2408,6 @@
         </w:rPr>
         <w:t>backend</w:t>
       </w:r>
-      <w:proofErr w:type="spellEnd"/>
       <w:r>
         <w:t>, que gera as histórias e algumas texturas gráficas. De acordo com os autores</w:t>
       </w:r>
@@ -2517,7 +2470,7 @@
                     </pic:cNvPicPr>
                   </pic:nvPicPr>
                   <pic:blipFill>
-                    <a:blip r:embed="rId14">
+                    <a:blip r:embed="rId18">
                       <a:extLst>
                         <a:ext uri="{28A0092B-C50C-407E-A947-70E740481C1C}">
                           <a14:useLocalDpi xmlns:a14="http://schemas.microsoft.com/office/drawing/2010/main" val="0"/>
@@ -2588,14 +2541,14 @@
       <w:pPr>
         <w:pStyle w:val="Ttulo1"/>
       </w:pPr>
-      <w:bookmarkStart w:id="24" w:name="_Toc54164921"/>
-      <w:bookmarkStart w:id="25" w:name="_Toc54165675"/>
-      <w:bookmarkStart w:id="26" w:name="_Toc54169333"/>
-      <w:bookmarkStart w:id="27" w:name="_Toc96347439"/>
-      <w:bookmarkStart w:id="28" w:name="_Toc96357723"/>
-      <w:bookmarkStart w:id="29" w:name="_Toc96491866"/>
-      <w:bookmarkStart w:id="30" w:name="_Toc411603107"/>
-      <w:bookmarkEnd w:id="23"/>
+      <w:bookmarkStart w:id="36" w:name="_Toc54164921"/>
+      <w:bookmarkStart w:id="37" w:name="_Toc54165675"/>
+      <w:bookmarkStart w:id="38" w:name="_Toc54169333"/>
+      <w:bookmarkStart w:id="39" w:name="_Toc96347439"/>
+      <w:bookmarkStart w:id="40" w:name="_Toc96357723"/>
+      <w:bookmarkStart w:id="41" w:name="_Toc96491866"/>
+      <w:bookmarkStart w:id="42" w:name="_Toc411603107"/>
+      <w:bookmarkEnd w:id="29"/>
       <w:r>
         <w:lastRenderedPageBreak/>
         <w:t>proposta</w:t>
@@ -2634,13 +2587,13 @@
       <w:pPr>
         <w:pStyle w:val="Ttulo2"/>
       </w:pPr>
-      <w:bookmarkStart w:id="31" w:name="_Toc54164915"/>
-      <w:bookmarkStart w:id="32" w:name="_Toc54165669"/>
-      <w:bookmarkStart w:id="33" w:name="_Toc54169327"/>
-      <w:bookmarkStart w:id="34" w:name="_Toc96347433"/>
-      <w:bookmarkStart w:id="35" w:name="_Toc96357717"/>
-      <w:bookmarkStart w:id="36" w:name="_Toc96491860"/>
-      <w:bookmarkStart w:id="37" w:name="_Toc351015594"/>
+      <w:bookmarkStart w:id="43" w:name="_Toc54164915"/>
+      <w:bookmarkStart w:id="44" w:name="_Toc54165669"/>
+      <w:bookmarkStart w:id="45" w:name="_Toc54169327"/>
+      <w:bookmarkStart w:id="46" w:name="_Toc96347433"/>
+      <w:bookmarkStart w:id="47" w:name="_Toc96357717"/>
+      <w:bookmarkStart w:id="48" w:name="_Toc96491860"/>
+      <w:bookmarkStart w:id="49" w:name="_Toc351015594"/>
       <w:r>
         <w:t>JUSTIFICATIVA</w:t>
       </w:r>
@@ -2672,7 +2625,7 @@
       <w:pPr>
         <w:pStyle w:val="TF-LEGENDA"/>
       </w:pPr>
-      <w:bookmarkStart w:id="38" w:name="_Ref52025161"/>
+      <w:bookmarkStart w:id="50" w:name="_Ref52025161"/>
       <w:r>
         <w:t xml:space="preserve">Quadro </w:t>
       </w:r>
@@ -2684,7 +2637,7 @@
           <w:t>1</w:t>
         </w:r>
       </w:fldSimple>
-      <w:bookmarkEnd w:id="38"/>
+      <w:bookmarkEnd w:id="50"/>
       <w:r>
         <w:t xml:space="preserve"> - </w:t>
       </w:r>
@@ -2806,7 +2759,7 @@
                     </wp:anchor>
                   </w:drawing>
                 </mc:Choice>
-                <mc:Fallback>
+                <mc:Fallback xmlns:oel="http://schemas.microsoft.com/office/2019/extlst">
                   <w:pict>
                     <v:shapetype w14:anchorId="6DEA9287" id="_x0000_t202" coordsize="21600,21600" o:spt="202" path="m,l,21600r21600,l21600,xe">
                       <v:stroke joinstyle="miter"/>
@@ -2908,7 +2861,7 @@
                     </wp:anchor>
                   </w:drawing>
                 </mc:Choice>
-                <mc:Fallback>
+                <mc:Fallback xmlns:oel="http://schemas.microsoft.com/office/2019/extlst">
                   <w:pict>
                     <v:shape w14:anchorId="4B66104A" id="_x0000_s1027" type="#_x0000_t202" style="position:absolute;margin-left:-5.15pt;margin-top:21.5pt;width:79.5pt;height:20pt;z-index:251657216;visibility:visible;mso-wrap-style:square;mso-width-percent:0;mso-height-percent:0;mso-wrap-distance-left:9pt;mso-wrap-distance-top:3.6pt;mso-wrap-distance-right:9pt;mso-wrap-distance-bottom:3.6pt;mso-position-horizontal:absolute;mso-position-horizontal-relative:text;mso-position-vertical:absolute;mso-position-vertical-relative:text;mso-width-percent:0;mso-height-percent:0;mso-width-relative:margin;mso-height-relative:margin;v-text-anchor:middle" o:gfxdata="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" filled="f" stroked="f">
                       <o:lock v:ext="edit" aspectratio="t" verticies="t" text="t" shapetype="t"/>
@@ -2966,11 +2919,9 @@
               <w:pStyle w:val="TF-TEXTOQUADRO"/>
               <w:jc w:val="center"/>
             </w:pPr>
-            <w:proofErr w:type="spellStart"/>
             <w:r>
               <w:t>Curiscope</w:t>
             </w:r>
-            <w:proofErr w:type="spellEnd"/>
             <w:r>
               <w:t xml:space="preserve"> (2016)</w:t>
             </w:r>
@@ -3264,12 +3215,20 @@
                 <w:szCs w:val="18"/>
               </w:rPr>
             </w:pPr>
+            <w:commentRangeStart w:id="51"/>
             <w:r>
               <w:rPr>
                 <w:sz w:val="18"/>
                 <w:szCs w:val="18"/>
               </w:rPr>
               <w:t>Sim</w:t>
+            </w:r>
+            <w:commentRangeEnd w:id="51"/>
+            <w:r>
+              <w:rPr>
+                <w:rStyle w:val="Refdecomentrio"/>
+              </w:rPr>
+              <w:commentReference w:id="51"/>
             </w:r>
           </w:p>
         </w:tc>
@@ -3652,7 +3611,6 @@
                 <w:szCs w:val="18"/>
               </w:rPr>
             </w:pPr>
-            <w:proofErr w:type="spellStart"/>
             <w:r>
               <w:rPr>
                 <w:sz w:val="18"/>
@@ -3660,7 +3618,6 @@
               </w:rPr>
               <w:t>ARToolKit</w:t>
             </w:r>
-            <w:proofErr w:type="spellEnd"/>
           </w:p>
         </w:tc>
         <w:tc>
@@ -3700,7 +3657,6 @@
                 <w:szCs w:val="18"/>
               </w:rPr>
             </w:pPr>
-            <w:proofErr w:type="spellStart"/>
             <w:r>
               <w:rPr>
                 <w:sz w:val="18"/>
@@ -3708,7 +3664,6 @@
               </w:rPr>
               <w:t>instantAR</w:t>
             </w:r>
-            <w:proofErr w:type="spellEnd"/>
           </w:p>
         </w:tc>
       </w:tr>
@@ -3786,7 +3741,6 @@
       <w:r>
         <w:t xml:space="preserve"> necessita de conexão com a internet, funcionando como o </w:t>
       </w:r>
-      <w:proofErr w:type="spellStart"/>
       <w:r>
         <w:rPr>
           <w:i/>
@@ -3794,7 +3748,6 @@
         </w:rPr>
         <w:t>backend</w:t>
       </w:r>
-      <w:proofErr w:type="spellEnd"/>
       <w:r>
         <w:t>, que gera as histórias e algumas texturas gráficas. Todos os trabalhos correlatos</w:t>
       </w:r>
@@ -3927,15 +3880,7 @@
         <w:t>umentada para auxiliar a repassar essas informações, indo de acordo com o que foi mencionado no começo do trabalho</w:t>
       </w:r>
       <w:r>
-        <w:t xml:space="preserve">, que museus necessitam de mais espaço para a explicação do que a obra é ou representa. O aplicativo de Chen, Chang e Huang (2013) utilizaram a ferramenta </w:t>
-      </w:r>
-      <w:proofErr w:type="spellStart"/>
-      <w:r>
-        <w:t>ARTookKit</w:t>
-      </w:r>
-      <w:proofErr w:type="spellEnd"/>
-      <w:r>
-        <w:t xml:space="preserve"> para desenvolver o aplicativo, já </w:t>
+        <w:t xml:space="preserve">, que museus necessitam de mais espaço para a explicação do que a obra é ou representa. O aplicativo de Chen, Chang e Huang (2013) utilizaram a ferramenta ARTookKit para desenvolver o aplicativo, já </w:t>
       </w:r>
       <w:r>
         <w:t xml:space="preserve">Keil </w:t>
@@ -3951,37 +3896,13 @@
         <w:t xml:space="preserve"> (2013)</w:t>
       </w:r>
       <w:r>
-        <w:t xml:space="preserve"> usou </w:t>
-      </w:r>
-      <w:proofErr w:type="spellStart"/>
-      <w:r>
-        <w:t>instantAR</w:t>
-      </w:r>
-      <w:proofErr w:type="spellEnd"/>
-      <w:r>
-        <w:t xml:space="preserve">, </w:t>
+        <w:t xml:space="preserve"> usou instantAR, </w:t>
       </w:r>
       <w:r>
         <w:t xml:space="preserve">e </w:t>
       </w:r>
       <w:r>
-        <w:t xml:space="preserve">a </w:t>
-      </w:r>
-      <w:proofErr w:type="spellStart"/>
-      <w:r>
-        <w:t>Curiscope</w:t>
-      </w:r>
-      <w:proofErr w:type="spellEnd"/>
-      <w:r>
-        <w:t xml:space="preserve"> não revelou que ferramenta eles utilizaram para desenvolver o </w:t>
-      </w:r>
-      <w:proofErr w:type="spellStart"/>
-      <w:r>
-        <w:t>Virtuali-tee</w:t>
-      </w:r>
-      <w:proofErr w:type="spellEnd"/>
-      <w:r>
-        <w:t>.</w:t>
+        <w:t>a Curiscope não revelou que ferramenta eles utilizaram para desenvolver o Virtuali-tee.</w:t>
       </w:r>
     </w:p>
     <w:p>
@@ -4010,11 +3931,15 @@
         <w:t>,</w:t>
       </w:r>
       <w:r>
-        <w:t xml:space="preserve"> a contribuição</w:t>
-      </w:r>
-      <w:r>
         <w:t xml:space="preserve"> </w:t>
       </w:r>
+      <w:commentRangeStart w:id="52"/>
+      <w:r>
+        <w:t>a contribuição</w:t>
+      </w:r>
+      <w:r>
+        <w:t xml:space="preserve"> </w:t>
+      </w:r>
       <w:r>
         <w:t>tecnológica d</w:t>
       </w:r>
@@ -4044,6 +3969,13 @@
       </w:r>
       <w:r>
         <w:t>virtualmente</w:t>
+      </w:r>
+      <w:commentRangeEnd w:id="52"/>
+      <w:r>
+        <w:rPr>
+          <w:rStyle w:val="Refdecomentrio"/>
+        </w:rPr>
+        <w:commentReference w:id="52"/>
       </w:r>
       <w:r>
         <w:t>.</w:t>
@@ -4153,13 +4085,13 @@
       <w:r>
         <w:t>REQUISITOS PRINCIPAIS DO PROBLEMA A SER TRABALHADO</w:t>
       </w:r>
-      <w:bookmarkEnd w:id="31"/>
-      <w:bookmarkEnd w:id="32"/>
-      <w:bookmarkEnd w:id="33"/>
-      <w:bookmarkEnd w:id="34"/>
-      <w:bookmarkEnd w:id="35"/>
-      <w:bookmarkEnd w:id="36"/>
-      <w:bookmarkEnd w:id="37"/>
+      <w:bookmarkEnd w:id="43"/>
+      <w:bookmarkEnd w:id="44"/>
+      <w:bookmarkEnd w:id="45"/>
+      <w:bookmarkEnd w:id="46"/>
+      <w:bookmarkEnd w:id="47"/>
+      <w:bookmarkEnd w:id="48"/>
+      <w:bookmarkEnd w:id="49"/>
     </w:p>
     <w:p>
       <w:pPr>
@@ -4182,7 +4114,21 @@
         <w:ind w:left="1077" w:hanging="397"/>
       </w:pPr>
       <w:r>
-        <w:t>permitir que o usuário manipule virtualmente o objeto virtual (RF);</w:t>
+        <w:t xml:space="preserve">permitir que o usuário </w:t>
+      </w:r>
+      <w:commentRangeStart w:id="53"/>
+      <w:r>
+        <w:t xml:space="preserve">manipule virtualmente o objeto virtual </w:t>
+      </w:r>
+      <w:commentRangeEnd w:id="53"/>
+      <w:r>
+        <w:rPr>
+          <w:rStyle w:val="Refdecomentrio"/>
+        </w:rPr>
+        <w:commentReference w:id="53"/>
+      </w:r>
+      <w:r>
+        <w:t>(RF);</w:t>
       </w:r>
     </w:p>
     <w:p>
@@ -4246,15 +4192,7 @@
         <w:ind w:left="1077" w:hanging="397"/>
       </w:pPr>
       <w:r>
-        <w:t xml:space="preserve">utilizar o ambiente de desenvolvimento Visual Studio </w:t>
-      </w:r>
-      <w:proofErr w:type="spellStart"/>
-      <w:r>
-        <w:t>Code</w:t>
-      </w:r>
-      <w:proofErr w:type="spellEnd"/>
-      <w:r>
-        <w:t xml:space="preserve"> com o motor de jogos Unity (RNF);</w:t>
+        <w:t>utilizar o ambiente de desenvolvimento Visual Studio Code com o motor de jogos Unity (RNF);</w:t>
       </w:r>
     </w:p>
     <w:p>
@@ -4369,7 +4307,21 @@
         <w:t xml:space="preserve"> tecnológico</w:t>
       </w:r>
       <w:r>
-        <w:t xml:space="preserve">, modelagem 3D, desenvolvimento de </w:t>
+        <w:t xml:space="preserve">, </w:t>
+      </w:r>
+      <w:commentRangeStart w:id="54"/>
+      <w:r>
+        <w:t xml:space="preserve">modelagem 3D, </w:t>
+      </w:r>
+      <w:commentRangeEnd w:id="54"/>
+      <w:r>
+        <w:rPr>
+          <w:rStyle w:val="Refdecomentrio"/>
+        </w:rPr>
+        <w:commentReference w:id="54"/>
+      </w:r>
+      <w:r>
+        <w:t xml:space="preserve">desenvolvimento de </w:t>
       </w:r>
       <w:r>
         <w:t>r</w:t>
@@ -4444,39 +4396,7 @@
         <w:ind w:left="1077"/>
       </w:pPr>
       <w:r>
-        <w:t xml:space="preserve">modelagem de diagramas: realizar modelagem do diagrama de classes e do modelo entidade relacionamento a serem utilizados no projeto seguindo os padrões </w:t>
-      </w:r>
-      <w:proofErr w:type="spellStart"/>
-      <w:r>
-        <w:t>Unified</w:t>
-      </w:r>
-      <w:proofErr w:type="spellEnd"/>
-      <w:r>
-        <w:t xml:space="preserve"> </w:t>
-      </w:r>
-      <w:proofErr w:type="spellStart"/>
-      <w:r>
-        <w:t>Modeling</w:t>
-      </w:r>
-      <w:proofErr w:type="spellEnd"/>
-      <w:r>
-        <w:t xml:space="preserve"> </w:t>
-      </w:r>
-      <w:proofErr w:type="spellStart"/>
-      <w:r>
-        <w:t>Language</w:t>
-      </w:r>
-      <w:proofErr w:type="spellEnd"/>
-      <w:r>
-        <w:t xml:space="preserve"> (UML) com a ferramenta </w:t>
-      </w:r>
-      <w:proofErr w:type="spellStart"/>
-      <w:r>
-        <w:t>StarUML</w:t>
-      </w:r>
-      <w:proofErr w:type="spellEnd"/>
-      <w:r>
-        <w:t>;</w:t>
+        <w:t>modelagem de diagramas: realizar modelagem do diagrama de classes e do modelo entidade relacionamento a serem utilizados no projeto seguindo os padrões Unified Modeling Language (UML) com a ferramenta StarUML;</w:t>
       </w:r>
     </w:p>
     <w:p>
@@ -4610,11 +4530,11 @@
       <w:pPr>
         <w:pStyle w:val="TF-LEGENDA"/>
       </w:pPr>
-      <w:bookmarkStart w:id="39" w:name="_Ref98650273"/>
+      <w:bookmarkStart w:id="55" w:name="_Ref98650273"/>
       <w:r>
         <w:t xml:space="preserve">Quadro </w:t>
       </w:r>
-      <w:bookmarkEnd w:id="39"/>
+      <w:bookmarkEnd w:id="55"/>
       <w:r>
         <w:t>2</w:t>
       </w:r>
@@ -6129,6 +6049,7 @@
       <w:r>
         <w:t xml:space="preserve">Neste trabalho serão fundamentadas bibliografias sobre </w:t>
       </w:r>
+      <w:commentRangeStart w:id="56"/>
       <w:r>
         <w:t xml:space="preserve">museus tecnológicos e </w:t>
       </w:r>
@@ -6146,6 +6067,13 @@
       </w:r>
       <w:r>
         <w:t>.</w:t>
+      </w:r>
+      <w:commentRangeEnd w:id="56"/>
+      <w:r>
+        <w:rPr>
+          <w:rStyle w:val="Refdecomentrio"/>
+        </w:rPr>
+        <w:commentReference w:id="56"/>
       </w:r>
     </w:p>
     <w:p>
@@ -6173,15 +6101,7 @@
         <w:t>Rebecca Carlsson</w:t>
       </w:r>
       <w:r>
-        <w:t xml:space="preserve"> da revista </w:t>
-      </w:r>
-      <w:proofErr w:type="spellStart"/>
-      <w:r>
-        <w:t>Museum</w:t>
-      </w:r>
-      <w:proofErr w:type="spellEnd"/>
-      <w:r>
-        <w:t xml:space="preserve"> Next “Museus tem o poder de criar união no aspecto social e político, mas também a nível local. Museus locais são capazes de criar um senso de comunidade celebrando uma herança coleti</w:t>
+        <w:t xml:space="preserve"> da revista Museum Next “Museus tem o poder de criar união no aspecto social e político, mas também a nível local. Museus locais são capazes de criar um senso de comunidade celebrando uma herança coleti</w:t>
       </w:r>
       <w:r>
         <w:t>v</w:t>
@@ -6189,6 +6109,7 @@
       <w:r>
         <w:t xml:space="preserve">a e oferecendo uma ótima maneira de conhecer a história de um lugar em particular” </w:t>
       </w:r>
+      <w:commentRangeStart w:id="57"/>
       <w:r>
         <w:t>(</w:t>
       </w:r>
@@ -6209,6 +6130,13 @@
       </w:r>
       <w:r>
         <w:t>.</w:t>
+      </w:r>
+      <w:commentRangeEnd w:id="57"/>
+      <w:r>
+        <w:rPr>
+          <w:rStyle w:val="Refdecomentrio"/>
+        </w:rPr>
+        <w:commentReference w:id="57"/>
       </w:r>
     </w:p>
     <w:p>
@@ -6243,21 +6171,8 @@
         <w:t>. A</w:t>
       </w:r>
       <w:r>
-        <w:t xml:space="preserve">lguns exemplos de museus de computadores são: o Computer </w:t>
-      </w:r>
-      <w:proofErr w:type="spellStart"/>
-      <w:r>
-        <w:t>History</w:t>
-      </w:r>
-      <w:proofErr w:type="spellEnd"/>
-      <w:r>
-        <w:t xml:space="preserve"> </w:t>
-      </w:r>
-      <w:proofErr w:type="spellStart"/>
-      <w:r>
-        <w:t>Museum</w:t>
-      </w:r>
-      <w:proofErr w:type="spellEnd"/>
+        <w:t>lguns exemplos de museus de computadores são: o Computer History Museum</w:t>
+      </w:r>
       <w:r>
         <w:t xml:space="preserve"> (</w:t>
       </w:r>
@@ -6268,15 +6183,7 @@
         <w:t>)</w:t>
       </w:r>
       <w:r>
-        <w:t xml:space="preserve">, o museu da Universidade de Ciências de </w:t>
-      </w:r>
-      <w:proofErr w:type="spellStart"/>
-      <w:r>
-        <w:t>Tokyo</w:t>
-      </w:r>
-      <w:proofErr w:type="spellEnd"/>
-      <w:r>
-        <w:t xml:space="preserve">, </w:t>
+        <w:t xml:space="preserve">, o museu da Universidade de Ciências de Tokyo, </w:t>
       </w:r>
       <w:r>
         <w:t>Museu Capixaba do Computador</w:t>
@@ -6298,11 +6205,9 @@
       <w:r>
         <w:t xml:space="preserve">Entre alguns exemplos de uso de tecnologias para explorar os museus usando a gamificação se pode citar o </w:t>
       </w:r>
-      <w:proofErr w:type="spellStart"/>
       <w:r>
         <w:t>Horus</w:t>
       </w:r>
-      <w:proofErr w:type="spellEnd"/>
       <w:r>
         <w:t xml:space="preserve"> </w:t>
       </w:r>
@@ -6318,11 +6223,9 @@
       <w:r>
         <w:t xml:space="preserve">. O </w:t>
       </w:r>
-      <w:proofErr w:type="spellStart"/>
       <w:r>
         <w:t>Horus</w:t>
       </w:r>
-      <w:proofErr w:type="spellEnd"/>
       <w:r>
         <w:t xml:space="preserve"> </w:t>
       </w:r>
@@ -6372,13 +6275,8 @@
         <w:t xml:space="preserve">pode ser </w:t>
       </w:r>
       <w:r>
-        <w:t xml:space="preserve">o deus </w:t>
-      </w:r>
-      <w:proofErr w:type="spellStart"/>
-      <w:r>
-        <w:t>Horus</w:t>
-      </w:r>
-      <w:proofErr w:type="spellEnd"/>
+        <w:t>o deus Horus</w:t>
+      </w:r>
       <w:r>
         <w:t xml:space="preserve"> (</w:t>
       </w:r>
@@ -6402,8 +6300,18 @@
       <w:pPr>
         <w:pStyle w:val="Ttulo2"/>
       </w:pPr>
+      <w:commentRangeStart w:id="58"/>
       <w:r>
         <w:t>Realidade Aumentada</w:t>
+      </w:r>
+      <w:commentRangeEnd w:id="58"/>
+      <w:r>
+        <w:rPr>
+          <w:rStyle w:val="Refdecomentrio"/>
+          <w:caps w:val="0"/>
+          <w:color w:val="auto"/>
+        </w:rPr>
+        <w:commentReference w:id="58"/>
       </w:r>
     </w:p>
     <w:p>
@@ -6509,6 +6417,7 @@
             <w:docPart w:val="DefaultPlaceholder_-1854013440"/>
           </w:placeholder>
         </w:sdtPr>
+        <w:sdtEndPr/>
         <w:sdtContent>
           <w:r>
             <w:t>(KIRNER</w:t>
@@ -6542,31 +6451,7 @@
         <w:t>a</w:t>
       </w:r>
       <w:r>
-        <w:t xml:space="preserve">umentada tem algumas limitações no quesito de eficácia de ancoragem, de acordo com </w:t>
-      </w:r>
-      <w:proofErr w:type="spellStart"/>
-      <w:r>
-        <w:t>Hammady</w:t>
-      </w:r>
-      <w:proofErr w:type="spellEnd"/>
-      <w:r>
-        <w:t xml:space="preserve">, </w:t>
-      </w:r>
-      <w:proofErr w:type="spellStart"/>
-      <w:r>
-        <w:t>Ma</w:t>
-      </w:r>
-      <w:proofErr w:type="spellEnd"/>
-      <w:r>
-        <w:t xml:space="preserve"> e </w:t>
-      </w:r>
-      <w:proofErr w:type="spellStart"/>
-      <w:r>
-        <w:t>Temple</w:t>
-      </w:r>
-      <w:proofErr w:type="spellEnd"/>
-      <w:r>
-        <w:t xml:space="preserve"> (2016), eles citam o problema do “</w:t>
+        <w:t>umentada tem algumas limitações no quesito de eficácia de ancoragem, de acordo com Hammady, Ma e Temple (2016), eles citam o problema do “</w:t>
       </w:r>
       <w:r>
         <w:t>ruído</w:t>
@@ -6577,29 +6462,8 @@
       <w:r>
         <w:t xml:space="preserve"> </w:t>
       </w:r>
-      <w:proofErr w:type="spellStart"/>
-      <w:r>
-        <w:t>Hammady</w:t>
-      </w:r>
-      <w:proofErr w:type="spellEnd"/>
-      <w:r>
-        <w:t xml:space="preserve">, </w:t>
-      </w:r>
-      <w:proofErr w:type="spellStart"/>
-      <w:r>
-        <w:t>Ma</w:t>
-      </w:r>
-      <w:proofErr w:type="spellEnd"/>
-      <w:r>
-        <w:t xml:space="preserve"> e </w:t>
-      </w:r>
-      <w:proofErr w:type="spellStart"/>
-      <w:r>
-        <w:t>Temple</w:t>
-      </w:r>
-      <w:proofErr w:type="spellEnd"/>
-      <w:r>
-        <w:t xml:space="preserve"> (2016) também mencionam que experiências passadas mostraram que sistemas de </w:t>
+      <w:r>
+        <w:t xml:space="preserve">Hammady, Ma e Temple (2016) também mencionam que experiências passadas mostraram que sistemas de </w:t>
       </w:r>
       <w:r>
         <w:t>r</w:t>
@@ -6618,18 +6482,18 @@
       <w:pPr>
         <w:pStyle w:val="TF-refernciasbibliogrficasTTULO"/>
       </w:pPr>
-      <w:bookmarkStart w:id="40" w:name="_Toc351015602"/>
-      <w:bookmarkEnd w:id="24"/>
-      <w:bookmarkEnd w:id="25"/>
-      <w:bookmarkEnd w:id="26"/>
-      <w:bookmarkEnd w:id="27"/>
-      <w:bookmarkEnd w:id="28"/>
-      <w:bookmarkEnd w:id="29"/>
-      <w:bookmarkEnd w:id="30"/>
+      <w:bookmarkStart w:id="59" w:name="_Toc351015602"/>
+      <w:bookmarkEnd w:id="36"/>
+      <w:bookmarkEnd w:id="37"/>
+      <w:bookmarkEnd w:id="38"/>
+      <w:bookmarkEnd w:id="39"/>
+      <w:bookmarkEnd w:id="40"/>
+      <w:bookmarkEnd w:id="41"/>
+      <w:bookmarkEnd w:id="42"/>
       <w:r>
         <w:t>Referências</w:t>
       </w:r>
-      <w:bookmarkEnd w:id="40"/>
+      <w:bookmarkEnd w:id="59"/>
     </w:p>
     <w:p>
       <w:pPr>
@@ -6661,116 +6525,29 @@
           <w:sz w:val="18"/>
           <w:szCs w:val="18"/>
         </w:rPr>
-        <w:t xml:space="preserve"> </w:t>
-      </w:r>
-      <w:proofErr w:type="spellStart"/>
+        <w:t xml:space="preserve"> Zoox Smart Data, [S.</w:t>
+      </w:r>
       <w:r>
         <w:rPr>
           <w:sz w:val="18"/>
           <w:szCs w:val="18"/>
         </w:rPr>
-        <w:t>Zoox</w:t>
-      </w:r>
-      <w:proofErr w:type="spellEnd"/>
+        <w:t>l</w:t>
+      </w:r>
       <w:r>
         <w:rPr>
           <w:sz w:val="18"/>
           <w:szCs w:val="18"/>
         </w:rPr>
-        <w:t xml:space="preserve"> </w:t>
-      </w:r>
-      <w:proofErr w:type="spellStart"/>
-      <w:r>
-        <w:rPr>
-          <w:sz w:val="18"/>
-          <w:szCs w:val="18"/>
-        </w:rPr>
-        <w:t>Smart</w:t>
-      </w:r>
-      <w:proofErr w:type="spellEnd"/>
-      <w:r>
-        <w:rPr>
-          <w:sz w:val="18"/>
-          <w:szCs w:val="18"/>
-        </w:rPr>
-        <w:t xml:space="preserve"> Data, [</w:t>
-      </w:r>
-      <w:proofErr w:type="spellStart"/>
-      <w:r>
-        <w:rPr>
-          <w:sz w:val="18"/>
-          <w:szCs w:val="18"/>
-        </w:rPr>
-        <w:t>S.</w:t>
-      </w:r>
-      <w:r>
-        <w:rPr>
-          <w:sz w:val="18"/>
-          <w:szCs w:val="18"/>
-        </w:rPr>
-        <w:t>l</w:t>
-      </w:r>
-      <w:proofErr w:type="spellEnd"/>
-      <w:r>
-        <w:rPr>
-          <w:sz w:val="18"/>
-          <w:szCs w:val="18"/>
-        </w:rPr>
         <w:t xml:space="preserve">], v. 1, n. 1, p. 1-1, 23 jan. 2020. Disponível em: https://blog.zooxsmart.com/pt-br/pt/como-museus-usam-realidade-aumentada-para-te-transportar-no-tempo. </w:t>
       </w:r>
-      <w:proofErr w:type="spellStart"/>
       <w:r>
         <w:rPr>
           <w:sz w:val="18"/>
           <w:szCs w:val="18"/>
           <w:lang w:val="en-US"/>
         </w:rPr>
-        <w:t>Acesso</w:t>
-      </w:r>
-      <w:proofErr w:type="spellEnd"/>
-      <w:r>
-        <w:rPr>
-          <w:sz w:val="18"/>
-          <w:szCs w:val="18"/>
-          <w:lang w:val="en-US"/>
-        </w:rPr>
-        <w:t xml:space="preserve"> </w:t>
-      </w:r>
-      <w:proofErr w:type="spellStart"/>
-      <w:r>
-        <w:rPr>
-          <w:sz w:val="18"/>
-          <w:szCs w:val="18"/>
-          <w:lang w:val="en-US"/>
-        </w:rPr>
-        <w:t>em</w:t>
-      </w:r>
-      <w:proofErr w:type="spellEnd"/>
-      <w:r>
-        <w:rPr>
-          <w:sz w:val="18"/>
-          <w:szCs w:val="18"/>
-          <w:lang w:val="en-US"/>
-        </w:rPr>
-        <w:t xml:space="preserve">: 23 </w:t>
-      </w:r>
-      <w:proofErr w:type="spellStart"/>
-      <w:r>
-        <w:rPr>
-          <w:sz w:val="18"/>
-          <w:szCs w:val="18"/>
-          <w:lang w:val="en-US"/>
-        </w:rPr>
-        <w:t>jul.</w:t>
-      </w:r>
-      <w:proofErr w:type="spellEnd"/>
-      <w:r>
-        <w:rPr>
-          <w:sz w:val="18"/>
-          <w:szCs w:val="18"/>
-          <w:lang w:val="en-US"/>
-        </w:rPr>
-        <w:t xml:space="preserve"> 2022.</w:t>
+        <w:t>Acesso em: 23 jul. 2022.</w:t>
       </w:r>
     </w:p>
     <w:p>
@@ -6872,16 +6649,15 @@
           <w:szCs w:val="18"/>
           <w:lang w:val="en-US"/>
         </w:rPr>
-        <w:t>. Museum Next, [</w:t>
-      </w:r>
-      <w:proofErr w:type="spellStart"/>
+        <w:t>. Museum Next, [S.</w:t>
+      </w:r>
       <w:r>
         <w:rPr>
           <w:sz w:val="18"/>
           <w:szCs w:val="18"/>
           <w:lang w:val="en-US"/>
         </w:rPr>
-        <w:t>S.</w:t>
+        <w:t>l</w:t>
       </w:r>
       <w:r>
         <w:rPr>
@@ -6889,77 +6665,22 @@
           <w:szCs w:val="18"/>
           <w:lang w:val="en-US"/>
         </w:rPr>
-        <w:t>l</w:t>
-      </w:r>
-      <w:proofErr w:type="spellEnd"/>
+        <w:t xml:space="preserve">], v. 1, n. 1, p. 1-1, 26 out. 2022. </w:t>
+      </w:r>
+      <w:r>
+        <w:rPr>
+          <w:sz w:val="18"/>
+          <w:szCs w:val="18"/>
+        </w:rPr>
+        <w:t xml:space="preserve">Disponível em: https://www.museumnext.com/article/why-we-need-museums-now-more-than-ever/. </w:t>
+      </w:r>
       <w:r>
         <w:rPr>
           <w:sz w:val="18"/>
           <w:szCs w:val="18"/>
           <w:lang w:val="en-US"/>
         </w:rPr>
-        <w:t xml:space="preserve">], v. 1, n. 1, p. 1-1, 26 out. 2022. </w:t>
-      </w:r>
-      <w:r>
-        <w:rPr>
-          <w:sz w:val="18"/>
-          <w:szCs w:val="18"/>
-        </w:rPr>
-        <w:t xml:space="preserve">Disponível em: https://www.museumnext.com/article/why-we-need-museums-now-more-than-ever/. </w:t>
-      </w:r>
-      <w:proofErr w:type="spellStart"/>
-      <w:r>
-        <w:rPr>
-          <w:sz w:val="18"/>
-          <w:szCs w:val="18"/>
-          <w:lang w:val="en-US"/>
-        </w:rPr>
-        <w:t>Acesso</w:t>
-      </w:r>
-      <w:proofErr w:type="spellEnd"/>
-      <w:r>
-        <w:rPr>
-          <w:sz w:val="18"/>
-          <w:szCs w:val="18"/>
-          <w:lang w:val="en-US"/>
-        </w:rPr>
-        <w:t xml:space="preserve"> </w:t>
-      </w:r>
-      <w:proofErr w:type="spellStart"/>
-      <w:r>
-        <w:rPr>
-          <w:sz w:val="18"/>
-          <w:szCs w:val="18"/>
-          <w:lang w:val="en-US"/>
-        </w:rPr>
-        <w:t>em</w:t>
-      </w:r>
-      <w:proofErr w:type="spellEnd"/>
-      <w:r>
-        <w:rPr>
-          <w:sz w:val="18"/>
-          <w:szCs w:val="18"/>
-          <w:lang w:val="en-US"/>
-        </w:rPr>
-        <w:t xml:space="preserve">: 21 </w:t>
-      </w:r>
-      <w:proofErr w:type="spellStart"/>
-      <w:r>
-        <w:rPr>
-          <w:sz w:val="18"/>
-          <w:szCs w:val="18"/>
-          <w:lang w:val="en-US"/>
-        </w:rPr>
-        <w:t>nov.</w:t>
-      </w:r>
-      <w:proofErr w:type="spellEnd"/>
-      <w:r>
-        <w:rPr>
-          <w:sz w:val="18"/>
-          <w:szCs w:val="18"/>
-          <w:lang w:val="en-US"/>
-        </w:rPr>
-        <w:t xml:space="preserve"> 2022</w:t>
+        <w:t>Acesso em: 21 nov. 2022</w:t>
       </w:r>
       <w:r>
         <w:rPr>
@@ -7003,16 +6724,15 @@
           <w:szCs w:val="18"/>
           <w:lang w:val="en-US"/>
         </w:rPr>
-        <w:t>. Museum Next, [</w:t>
-      </w:r>
-      <w:proofErr w:type="spellStart"/>
+        <w:t>. Museum Next, [S.</w:t>
+      </w:r>
       <w:r>
         <w:rPr>
           <w:sz w:val="18"/>
           <w:szCs w:val="18"/>
           <w:lang w:val="en-US"/>
         </w:rPr>
-        <w:t>S.</w:t>
+        <w:t>l</w:t>
       </w:r>
       <w:r>
         <w:rPr>
@@ -7020,16 +6740,15 @@
           <w:szCs w:val="18"/>
           <w:lang w:val="en-US"/>
         </w:rPr>
-        <w:t>l</w:t>
-      </w:r>
-      <w:proofErr w:type="spellEnd"/>
+        <w:t xml:space="preserve">], v. 1, n. 1, p. 1-1, 17 jun. </w:t>
+      </w:r>
       <w:r>
         <w:rPr>
           <w:sz w:val="18"/>
           <w:szCs w:val="18"/>
           <w:lang w:val="en-US"/>
         </w:rPr>
-        <w:t xml:space="preserve">], v. 1, n. 1, p. 1-1, 17 jun. </w:t>
+        <w:t>2020</w:t>
       </w:r>
       <w:r>
         <w:rPr>
@@ -7037,7 +6756,14 @@
           <w:szCs w:val="18"/>
           <w:lang w:val="en-US"/>
         </w:rPr>
-        <w:t>2020</w:t>
+        <w:t xml:space="preserve">. </w:t>
+      </w:r>
+      <w:r>
+        <w:rPr>
+          <w:sz w:val="18"/>
+          <w:szCs w:val="18"/>
+        </w:rPr>
+        <w:t xml:space="preserve">Disponível em: https://www.museumnext.com/article/how-technology-is-bringing-museums-back-to-life/. </w:t>
       </w:r>
       <w:r>
         <w:rPr>
@@ -7045,50 +6771,7 @@
           <w:szCs w:val="18"/>
           <w:lang w:val="en-US"/>
         </w:rPr>
-        <w:t xml:space="preserve">. </w:t>
-      </w:r>
-      <w:r>
-        <w:rPr>
-          <w:sz w:val="18"/>
-          <w:szCs w:val="18"/>
-        </w:rPr>
-        <w:t xml:space="preserve">Disponível em: https://www.museumnext.com/article/how-technology-is-bringing-museums-back-to-life/. </w:t>
-      </w:r>
-      <w:proofErr w:type="spellStart"/>
-      <w:r>
-        <w:rPr>
-          <w:sz w:val="18"/>
-          <w:szCs w:val="18"/>
-          <w:lang w:val="en-US"/>
-        </w:rPr>
-        <w:t>Acesso</w:t>
-      </w:r>
-      <w:proofErr w:type="spellEnd"/>
-      <w:r>
-        <w:rPr>
-          <w:sz w:val="18"/>
-          <w:szCs w:val="18"/>
-          <w:lang w:val="en-US"/>
-        </w:rPr>
-        <w:t xml:space="preserve"> </w:t>
-      </w:r>
-      <w:proofErr w:type="spellStart"/>
-      <w:r>
-        <w:rPr>
-          <w:sz w:val="18"/>
-          <w:szCs w:val="18"/>
-          <w:lang w:val="en-US"/>
-        </w:rPr>
-        <w:t>em</w:t>
-      </w:r>
-      <w:proofErr w:type="spellEnd"/>
-      <w:r>
-        <w:rPr>
-          <w:sz w:val="18"/>
-          <w:szCs w:val="18"/>
-          <w:lang w:val="en-US"/>
-        </w:rPr>
-        <w:t>: 24 set. 2022.</w:t>
+        <w:t>Acesso em: 24 set. 2022.</w:t>
       </w:r>
     </w:p>
     <w:p>
@@ -7159,51 +6842,32 @@
           <w:szCs w:val="18"/>
           <w:lang w:val="en-US"/>
         </w:rPr>
-        <w:t>. Museum Next, [</w:t>
-      </w:r>
-      <w:proofErr w:type="spellStart"/>
-      <w:r>
+        <w:t xml:space="preserve">. Museum Next, [S.l], v. 1, n. 1, p. 1-1, 17 abr. 2022. </w:t>
+      </w:r>
+      <w:r>
+        <w:rPr>
+          <w:sz w:val="18"/>
+          <w:szCs w:val="18"/>
+        </w:rPr>
+        <w:t>Disponível em: https://www.museumnext.com/article/how-museums-are-using-augmented-reality/. Acesso em: 19 set. 2022.</w:t>
+      </w:r>
+    </w:p>
+    <w:p>
+      <w:pPr>
+        <w:pStyle w:val="TF-refernciasITEM"/>
         <w:rPr>
           <w:sz w:val="18"/>
           <w:szCs w:val="18"/>
           <w:lang w:val="en-US"/>
         </w:rPr>
-        <w:t>S.l</w:t>
-      </w:r>
-      <w:proofErr w:type="spellEnd"/>
+      </w:pPr>
       <w:r>
         <w:rPr>
           <w:sz w:val="18"/>
           <w:szCs w:val="18"/>
-          <w:lang w:val="en-US"/>
-        </w:rPr>
-        <w:t xml:space="preserve">], v. 1, n. 1, p. 1-1, 17 abr. 2022. </w:t>
-      </w:r>
-      <w:r>
-        <w:rPr>
-          <w:sz w:val="18"/>
-          <w:szCs w:val="18"/>
-        </w:rPr>
-        <w:t>Disponível em: https://www.museumnext.com/article/how-museums-are-using-augmented-reality/. Acesso em: 19 set. 2022.</w:t>
-      </w:r>
-    </w:p>
-    <w:p>
-      <w:pPr>
-        <w:pStyle w:val="TF-refernciasITEM"/>
-        <w:rPr>
-          <w:sz w:val="18"/>
-          <w:szCs w:val="18"/>
-          <w:lang w:val="en-US"/>
-        </w:rPr>
-      </w:pPr>
-      <w:r>
-        <w:rPr>
-          <w:sz w:val="18"/>
-          <w:szCs w:val="18"/>
         </w:rPr>
         <w:t xml:space="preserve">CURISCOPE. </w:t>
       </w:r>
-      <w:proofErr w:type="spellStart"/>
       <w:r>
         <w:rPr>
           <w:b/>
@@ -7213,7 +6877,6 @@
         </w:rPr>
         <w:t>Virtuali-Tee</w:t>
       </w:r>
-      <w:proofErr w:type="spellEnd"/>
       <w:r>
         <w:rPr>
           <w:sz w:val="18"/>
@@ -7221,59 +6884,13 @@
         </w:rPr>
         <w:t xml:space="preserve">. 2016. Disponível em: https://www.curiscope.com/product/virtuali-tee/. </w:t>
       </w:r>
-      <w:proofErr w:type="spellStart"/>
       <w:r>
         <w:rPr>
           <w:sz w:val="18"/>
           <w:szCs w:val="18"/>
           <w:lang w:val="en-US"/>
         </w:rPr>
-        <w:t>Acesso</w:t>
-      </w:r>
-      <w:proofErr w:type="spellEnd"/>
-      <w:r>
-        <w:rPr>
-          <w:sz w:val="18"/>
-          <w:szCs w:val="18"/>
-          <w:lang w:val="en-US"/>
-        </w:rPr>
-        <w:t xml:space="preserve"> </w:t>
-      </w:r>
-      <w:proofErr w:type="spellStart"/>
-      <w:r>
-        <w:rPr>
-          <w:sz w:val="18"/>
-          <w:szCs w:val="18"/>
-          <w:lang w:val="en-US"/>
-        </w:rPr>
-        <w:t>em</w:t>
-      </w:r>
-      <w:proofErr w:type="spellEnd"/>
-      <w:r>
-        <w:rPr>
-          <w:sz w:val="18"/>
-          <w:szCs w:val="18"/>
-          <w:lang w:val="en-US"/>
-        </w:rPr>
-        <w:t xml:space="preserve">: 25 </w:t>
-      </w:r>
-      <w:proofErr w:type="spellStart"/>
-      <w:r>
-        <w:rPr>
-          <w:sz w:val="18"/>
-          <w:szCs w:val="18"/>
-          <w:lang w:val="en-US"/>
-        </w:rPr>
-        <w:t>nov.</w:t>
-      </w:r>
-      <w:proofErr w:type="spellEnd"/>
-      <w:r>
-        <w:rPr>
-          <w:sz w:val="18"/>
-          <w:szCs w:val="18"/>
-          <w:lang w:val="en-US"/>
-        </w:rPr>
-        <w:t xml:space="preserve"> 2022.</w:t>
+        <w:t>Acesso em: 25 nov. 2022.</w:t>
       </w:r>
     </w:p>
     <w:p>
@@ -7290,27 +6907,8 @@
           <w:szCs w:val="18"/>
           <w:lang w:val="en-GB"/>
         </w:rPr>
-        <w:t xml:space="preserve">CUSEUM. Life &amp; Death </w:t>
-      </w:r>
-      <w:proofErr w:type="gramStart"/>
-      <w:r>
-        <w:rPr>
-          <w:sz w:val="18"/>
-          <w:szCs w:val="18"/>
-          <w:lang w:val="en-GB"/>
-        </w:rPr>
-        <w:t>Of</w:t>
-      </w:r>
-      <w:proofErr w:type="gramEnd"/>
-      <w:r>
-        <w:rPr>
-          <w:sz w:val="18"/>
-          <w:szCs w:val="18"/>
-          <w:lang w:val="en-GB"/>
-        </w:rPr>
-        <w:t xml:space="preserve"> QR Codes In Museums. </w:t>
-      </w:r>
-      <w:proofErr w:type="spellStart"/>
+        <w:t>CUSEUM. Life &amp; Death Of QR Codes In Museums. </w:t>
+      </w:r>
       <w:r>
         <w:rPr>
           <w:b/>
@@ -7321,33 +6919,22 @@
         </w:rPr>
         <w:t>Cuseum</w:t>
       </w:r>
-      <w:proofErr w:type="spellEnd"/>
       <w:r>
         <w:rPr>
           <w:sz w:val="18"/>
           <w:szCs w:val="18"/>
           <w:lang w:val="en-GB"/>
         </w:rPr>
-        <w:t>, [</w:t>
-      </w:r>
-      <w:proofErr w:type="spellStart"/>
+        <w:t>, [S.</w:t>
+      </w:r>
       <w:r>
         <w:rPr>
           <w:sz w:val="18"/>
           <w:szCs w:val="18"/>
           <w:lang w:val="en-GB"/>
         </w:rPr>
-        <w:t>S.</w:t>
-      </w:r>
-      <w:r>
-        <w:rPr>
-          <w:sz w:val="18"/>
-          <w:szCs w:val="18"/>
-          <w:lang w:val="en-GB"/>
-        </w:rPr>
         <w:t>l.</w:t>
       </w:r>
-      <w:proofErr w:type="spellEnd"/>
       <w:r>
         <w:rPr>
           <w:sz w:val="18"/>
@@ -7412,59 +6999,13 @@
         </w:rPr>
         <w:t xml:space="preserve">São Paulo, p. 1-1. 21 dez. 2007. Disponível em: https://www.estadao.com.br/brasil/acervo-de-8-mil-obras-e-avaliado-em-r-17-bilhoes/. </w:t>
       </w:r>
-      <w:proofErr w:type="spellStart"/>
       <w:r>
         <w:rPr>
           <w:sz w:val="18"/>
           <w:szCs w:val="18"/>
           <w:lang w:val="en-US"/>
         </w:rPr>
-        <w:t>Acesso</w:t>
-      </w:r>
-      <w:proofErr w:type="spellEnd"/>
-      <w:r>
-        <w:rPr>
-          <w:sz w:val="18"/>
-          <w:szCs w:val="18"/>
-          <w:lang w:val="en-US"/>
-        </w:rPr>
-        <w:t xml:space="preserve"> </w:t>
-      </w:r>
-      <w:proofErr w:type="spellStart"/>
-      <w:r>
-        <w:rPr>
-          <w:sz w:val="18"/>
-          <w:szCs w:val="18"/>
-          <w:lang w:val="en-US"/>
-        </w:rPr>
-        <w:t>em</w:t>
-      </w:r>
-      <w:proofErr w:type="spellEnd"/>
-      <w:r>
-        <w:rPr>
-          <w:sz w:val="18"/>
-          <w:szCs w:val="18"/>
-          <w:lang w:val="en-US"/>
-        </w:rPr>
-        <w:t xml:space="preserve">: 18 </w:t>
-      </w:r>
-      <w:proofErr w:type="spellStart"/>
-      <w:r>
-        <w:rPr>
-          <w:sz w:val="18"/>
-          <w:szCs w:val="18"/>
-          <w:lang w:val="en-US"/>
-        </w:rPr>
-        <w:t>nov.</w:t>
-      </w:r>
-      <w:proofErr w:type="spellEnd"/>
-      <w:r>
-        <w:rPr>
-          <w:sz w:val="18"/>
-          <w:szCs w:val="18"/>
-          <w:lang w:val="en-US"/>
-        </w:rPr>
-        <w:t xml:space="preserve"> 2022.</w:t>
+        <w:t>Acesso em: 18 nov. 2022.</w:t>
       </w:r>
     </w:p>
     <w:p>
@@ -7517,120 +7058,47 @@
           <w:sz w:val="18"/>
           <w:szCs w:val="18"/>
         </w:rPr>
-        <w:t>[</w:t>
-      </w:r>
-      <w:proofErr w:type="spellStart"/>
+        <w:t>[S.</w:t>
+      </w:r>
       <w:r>
         <w:rPr>
           <w:sz w:val="18"/>
           <w:szCs w:val="18"/>
         </w:rPr>
-        <w:t>S.</w:t>
+        <w:t>l</w:t>
       </w:r>
       <w:r>
         <w:rPr>
           <w:sz w:val="18"/>
           <w:szCs w:val="18"/>
         </w:rPr>
-        <w:t>l</w:t>
-      </w:r>
-      <w:proofErr w:type="spellEnd"/>
-      <w:r>
-        <w:rPr>
-          <w:sz w:val="18"/>
-          <w:szCs w:val="18"/>
-        </w:rPr>
         <w:t xml:space="preserve">], p. 1-1. 5 abr. 2021. Disponível em: https://www.theartnewspaper.com/2021/04/05/mosul-cultural-museum-rises-from-the-ravages-of-isis. </w:t>
       </w:r>
-      <w:proofErr w:type="spellStart"/>
       <w:r>
         <w:rPr>
           <w:sz w:val="18"/>
           <w:szCs w:val="18"/>
           <w:lang w:val="en-US"/>
         </w:rPr>
-        <w:t>Acesso</w:t>
-      </w:r>
-      <w:proofErr w:type="spellEnd"/>
-      <w:r>
+        <w:t>Acesso em: 06 out. 2022.</w:t>
+      </w:r>
+    </w:p>
+    <w:p>
+      <w:pPr>
+        <w:pStyle w:val="TF-refernciasITEM"/>
         <w:rPr>
           <w:sz w:val="18"/>
           <w:szCs w:val="18"/>
           <w:lang w:val="en-US"/>
         </w:rPr>
-        <w:t xml:space="preserve"> </w:t>
-      </w:r>
-      <w:proofErr w:type="spellStart"/>
+      </w:pPr>
       <w:r>
         <w:rPr>
           <w:sz w:val="18"/>
           <w:szCs w:val="18"/>
           <w:lang w:val="en-US"/>
         </w:rPr>
-        <w:t>em</w:t>
-      </w:r>
-      <w:proofErr w:type="spellEnd"/>
-      <w:r>
-        <w:rPr>
-          <w:sz w:val="18"/>
-          <w:szCs w:val="18"/>
-          <w:lang w:val="en-US"/>
-        </w:rPr>
-        <w:t>: 06 out. 2022.</w:t>
-      </w:r>
-    </w:p>
-    <w:p>
-      <w:pPr>
-        <w:pStyle w:val="TF-refernciasITEM"/>
-        <w:rPr>
-          <w:sz w:val="18"/>
-          <w:szCs w:val="18"/>
-          <w:lang w:val="en-US"/>
-        </w:rPr>
-      </w:pPr>
-      <w:r>
-        <w:rPr>
-          <w:sz w:val="18"/>
-          <w:szCs w:val="18"/>
-          <w:lang w:val="en-US"/>
-        </w:rPr>
-        <w:t xml:space="preserve">HAMMADY, </w:t>
-      </w:r>
-      <w:proofErr w:type="spellStart"/>
-      <w:r>
-        <w:rPr>
-          <w:sz w:val="18"/>
-          <w:szCs w:val="18"/>
-          <w:lang w:val="en-US"/>
-        </w:rPr>
-        <w:t>Ramy</w:t>
-      </w:r>
-      <w:proofErr w:type="spellEnd"/>
-      <w:r>
-        <w:rPr>
-          <w:sz w:val="18"/>
-          <w:szCs w:val="18"/>
-          <w:lang w:val="en-US"/>
-        </w:rPr>
-        <w:t xml:space="preserve">; MA, </w:t>
-      </w:r>
-      <w:proofErr w:type="spellStart"/>
-      <w:r>
-        <w:rPr>
-          <w:sz w:val="18"/>
-          <w:szCs w:val="18"/>
-          <w:lang w:val="en-US"/>
-        </w:rPr>
-        <w:t>Minhua</w:t>
-      </w:r>
-      <w:proofErr w:type="spellEnd"/>
-      <w:r>
-        <w:rPr>
-          <w:sz w:val="18"/>
-          <w:szCs w:val="18"/>
-          <w:lang w:val="en-US"/>
-        </w:rPr>
-        <w:t>; TEMPLE, Nicholas. </w:t>
+        <w:t>HAMMADY, Ramy; MA, Minhua; TEMPLE, Nicholas. </w:t>
       </w:r>
       <w:r>
         <w:rPr>
@@ -7648,25 +7116,7 @@
           <w:szCs w:val="18"/>
           <w:lang w:val="en-US"/>
         </w:rPr>
-        <w:t xml:space="preserve">. 2016. 7 f., University </w:t>
-      </w:r>
-      <w:proofErr w:type="gramStart"/>
-      <w:r>
-        <w:rPr>
-          <w:sz w:val="18"/>
-          <w:szCs w:val="18"/>
-          <w:lang w:val="en-US"/>
-        </w:rPr>
-        <w:t>Of</w:t>
-      </w:r>
-      <w:proofErr w:type="gramEnd"/>
-      <w:r>
-        <w:rPr>
-          <w:sz w:val="18"/>
-          <w:szCs w:val="18"/>
-          <w:lang w:val="en-US"/>
-        </w:rPr>
-        <w:t xml:space="preserve"> Huddersfield, Huddersfield, 2016.</w:t>
+        <w:t>. 2016. 7 f., University Of Huddersfield, Huddersfield, 2016.</w:t>
       </w:r>
     </w:p>
     <w:p>
@@ -7710,97 +7160,15 @@
           <w:szCs w:val="18"/>
           <w:lang w:val="en-US"/>
         </w:rPr>
-        <w:t xml:space="preserve">History Of Museums, [S.L], v. 1, n. 1, p. 1-1, ago. </w:t>
-      </w:r>
-      <w:proofErr w:type="gramStart"/>
+        <w:t xml:space="preserve">History Of Museums, [S.L], v. 1, n. 1, p. 1-1, ago. 2022?a Disponível em: http://www.historyofmuseums.com/museum-facts/types-of-museum/. </w:t>
+      </w:r>
       <w:r>
         <w:rPr>
           <w:sz w:val="18"/>
           <w:szCs w:val="18"/>
           <w:lang w:val="en-US"/>
         </w:rPr>
-        <w:t>2022?a</w:t>
-      </w:r>
-      <w:proofErr w:type="gramEnd"/>
-      <w:r>
-        <w:rPr>
-          <w:sz w:val="18"/>
-          <w:szCs w:val="18"/>
-          <w:lang w:val="en-US"/>
-        </w:rPr>
-        <w:t xml:space="preserve"> </w:t>
-      </w:r>
-      <w:proofErr w:type="spellStart"/>
-      <w:r>
-        <w:rPr>
-          <w:sz w:val="18"/>
-          <w:szCs w:val="18"/>
-          <w:lang w:val="en-US"/>
-        </w:rPr>
-        <w:t>Disponível</w:t>
-      </w:r>
-      <w:proofErr w:type="spellEnd"/>
-      <w:r>
-        <w:rPr>
-          <w:sz w:val="18"/>
-          <w:szCs w:val="18"/>
-          <w:lang w:val="en-US"/>
-        </w:rPr>
-        <w:t xml:space="preserve"> </w:t>
-      </w:r>
-      <w:proofErr w:type="spellStart"/>
-      <w:r>
-        <w:rPr>
-          <w:sz w:val="18"/>
-          <w:szCs w:val="18"/>
-          <w:lang w:val="en-US"/>
-        </w:rPr>
-        <w:t>em</w:t>
-      </w:r>
-      <w:proofErr w:type="spellEnd"/>
-      <w:r>
-        <w:rPr>
-          <w:sz w:val="18"/>
-          <w:szCs w:val="18"/>
-          <w:lang w:val="en-US"/>
-        </w:rPr>
-        <w:t xml:space="preserve">: http://www.historyofmuseums.com/museum-facts/types-of-museum/. </w:t>
-      </w:r>
-      <w:proofErr w:type="spellStart"/>
-      <w:r>
-        <w:rPr>
-          <w:sz w:val="18"/>
-          <w:szCs w:val="18"/>
-          <w:lang w:val="en-US"/>
-        </w:rPr>
-        <w:t>Acesso</w:t>
-      </w:r>
-      <w:proofErr w:type="spellEnd"/>
-      <w:r>
-        <w:rPr>
-          <w:sz w:val="18"/>
-          <w:szCs w:val="18"/>
-          <w:lang w:val="en-US"/>
-        </w:rPr>
-        <w:t xml:space="preserve"> </w:t>
-      </w:r>
-      <w:proofErr w:type="spellStart"/>
-      <w:r>
-        <w:rPr>
-          <w:sz w:val="18"/>
-          <w:szCs w:val="18"/>
-          <w:lang w:val="en-US"/>
-        </w:rPr>
-        <w:t>em</w:t>
-      </w:r>
-      <w:proofErr w:type="spellEnd"/>
-      <w:r>
-        <w:rPr>
-          <w:sz w:val="18"/>
-          <w:szCs w:val="18"/>
-          <w:lang w:val="en-US"/>
-        </w:rPr>
-        <w:t>: 28 set. 2022.</w:t>
+        <w:t>Acesso em: 28 set. 2022.</w:t>
       </w:r>
     </w:p>
     <w:p>
@@ -7835,16 +7203,15 @@
           <w:szCs w:val="18"/>
           <w:lang w:val="en-US"/>
         </w:rPr>
-        <w:t>, [</w:t>
-      </w:r>
-      <w:proofErr w:type="spellStart"/>
+        <w:t>, [S.</w:t>
+      </w:r>
       <w:r>
         <w:rPr>
           <w:sz w:val="18"/>
           <w:szCs w:val="18"/>
           <w:lang w:val="en-US"/>
         </w:rPr>
-        <w:t>S.</w:t>
+        <w:t>l</w:t>
       </w:r>
       <w:r>
         <w:rPr>
@@ -7852,16 +7219,15 @@
           <w:szCs w:val="18"/>
           <w:lang w:val="en-US"/>
         </w:rPr>
-        <w:t>l</w:t>
-      </w:r>
-      <w:proofErr w:type="spellEnd"/>
+        <w:t>], v. 1, n. 1, p. 1-1, ago. 2022</w:t>
+      </w:r>
       <w:r>
         <w:rPr>
           <w:sz w:val="18"/>
           <w:szCs w:val="18"/>
           <w:lang w:val="en-US"/>
         </w:rPr>
-        <w:t>], v. 1, n. 1, p. 1-1, ago. 2022</w:t>
+        <w:t>b</w:t>
       </w:r>
       <w:r>
         <w:rPr>
@@ -7869,71 +7235,46 @@
           <w:szCs w:val="18"/>
           <w:lang w:val="en-US"/>
         </w:rPr>
-        <w:t>b</w:t>
-      </w:r>
-      <w:r>
+        <w:t xml:space="preserve">. </w:t>
+      </w:r>
+      <w:r>
+        <w:rPr>
+          <w:sz w:val="18"/>
+          <w:szCs w:val="18"/>
+        </w:rPr>
+        <w:t>Disponível em: http://www.historyofmuseums.com/. Acesso em: 21 set. 2022</w:t>
+      </w:r>
+      <w:r>
+        <w:rPr>
+          <w:sz w:val="18"/>
+          <w:szCs w:val="18"/>
+        </w:rPr>
+        <w:t>.</w:t>
+      </w:r>
+      <w:r>
+        <w:rPr>
+          <w:sz w:val="18"/>
+          <w:szCs w:val="18"/>
+        </w:rPr>
+        <w:t xml:space="preserve"> </w:t>
+      </w:r>
+    </w:p>
+    <w:p>
+      <w:pPr>
+        <w:pStyle w:val="TF-refernciasITEM"/>
         <w:rPr>
           <w:sz w:val="18"/>
           <w:szCs w:val="18"/>
           <w:lang w:val="en-US"/>
         </w:rPr>
-        <w:t xml:space="preserve">. </w:t>
-      </w:r>
+      </w:pPr>
       <w:r>
         <w:rPr>
           <w:sz w:val="18"/>
           <w:szCs w:val="18"/>
         </w:rPr>
-        <w:t>Disponível em: http://www.historyofmuseums.com/. Acesso em: 21 set. 2022</w:t>
-      </w:r>
-      <w:r>
-        <w:rPr>
-          <w:sz w:val="18"/>
-          <w:szCs w:val="18"/>
-        </w:rPr>
-        <w:t>.</w:t>
-      </w:r>
-      <w:r>
-        <w:rPr>
-          <w:sz w:val="18"/>
-          <w:szCs w:val="18"/>
-        </w:rPr>
-        <w:t xml:space="preserve"> </w:t>
-      </w:r>
-    </w:p>
-    <w:p>
-      <w:pPr>
-        <w:pStyle w:val="TF-refernciasITEM"/>
-        <w:rPr>
-          <w:sz w:val="18"/>
-          <w:szCs w:val="18"/>
-          <w:lang w:val="en-US"/>
-        </w:rPr>
-      </w:pPr>
-      <w:r>
-        <w:rPr>
-          <w:sz w:val="18"/>
-          <w:szCs w:val="18"/>
-        </w:rPr>
-        <w:t xml:space="preserve">ICOM </w:t>
-      </w:r>
-      <w:proofErr w:type="spellStart"/>
-      <w:r>
-        <w:rPr>
-          <w:sz w:val="18"/>
-          <w:szCs w:val="18"/>
-        </w:rPr>
-        <w:t>Statutes</w:t>
-      </w:r>
-      <w:proofErr w:type="spellEnd"/>
-      <w:r>
-        <w:rPr>
-          <w:sz w:val="18"/>
-          <w:szCs w:val="18"/>
-        </w:rPr>
-        <w:t xml:space="preserve">. </w:t>
-      </w:r>
-      <w:proofErr w:type="spellStart"/>
+        <w:t xml:space="preserve">ICOM Statutes. </w:t>
+      </w:r>
       <w:r>
         <w:rPr>
           <w:b/>
@@ -7943,7 +7284,6 @@
         </w:rPr>
         <w:t>Icom</w:t>
       </w:r>
-      <w:proofErr w:type="spellEnd"/>
       <w:r>
         <w:rPr>
           <w:sz w:val="18"/>
@@ -7951,59 +7291,13 @@
         </w:rPr>
         <w:t xml:space="preserve">. Paris, p. 1-1. 24 jul. 2007. Disponível em: https://web.archive.org/web/20080413094433/http://icom.museum/statutes.html#2. </w:t>
       </w:r>
-      <w:proofErr w:type="spellStart"/>
       <w:r>
         <w:rPr>
           <w:sz w:val="18"/>
           <w:szCs w:val="18"/>
           <w:lang w:val="en-US"/>
         </w:rPr>
-        <w:t>Acesso</w:t>
-      </w:r>
-      <w:proofErr w:type="spellEnd"/>
-      <w:r>
-        <w:rPr>
-          <w:sz w:val="18"/>
-          <w:szCs w:val="18"/>
-          <w:lang w:val="en-US"/>
-        </w:rPr>
-        <w:t xml:space="preserve"> </w:t>
-      </w:r>
-      <w:proofErr w:type="spellStart"/>
-      <w:r>
-        <w:rPr>
-          <w:sz w:val="18"/>
-          <w:szCs w:val="18"/>
-          <w:lang w:val="en-US"/>
-        </w:rPr>
-        <w:t>em</w:t>
-      </w:r>
-      <w:proofErr w:type="spellEnd"/>
-      <w:r>
-        <w:rPr>
-          <w:sz w:val="18"/>
-          <w:szCs w:val="18"/>
-          <w:lang w:val="en-US"/>
-        </w:rPr>
-        <w:t xml:space="preserve">: 21 </w:t>
-      </w:r>
-      <w:proofErr w:type="spellStart"/>
-      <w:r>
-        <w:rPr>
-          <w:sz w:val="18"/>
-          <w:szCs w:val="18"/>
-          <w:lang w:val="en-US"/>
-        </w:rPr>
-        <w:t>nov.</w:t>
-      </w:r>
-      <w:proofErr w:type="spellEnd"/>
-      <w:r>
-        <w:rPr>
-          <w:sz w:val="18"/>
-          <w:szCs w:val="18"/>
-          <w:lang w:val="en-US"/>
-        </w:rPr>
-        <w:t xml:space="preserve"> 2022.</w:t>
+        <w:t>Acesso em: 21 nov. 2022.</w:t>
       </w:r>
     </w:p>
     <w:p>
@@ -8063,71 +7357,7 @@
           <w:sz w:val="18"/>
           <w:szCs w:val="18"/>
         </w:rPr>
-        <w:t xml:space="preserve">2013. 4 f. Tese (Doutorado) - </w:t>
-      </w:r>
-      <w:proofErr w:type="spellStart"/>
-      <w:r>
-        <w:rPr>
-          <w:sz w:val="18"/>
-          <w:szCs w:val="18"/>
-        </w:rPr>
-        <w:t>University</w:t>
-      </w:r>
-      <w:proofErr w:type="spellEnd"/>
-      <w:r>
-        <w:rPr>
-          <w:sz w:val="18"/>
-          <w:szCs w:val="18"/>
-        </w:rPr>
-        <w:t xml:space="preserve"> </w:t>
-      </w:r>
-      <w:proofErr w:type="spellStart"/>
-      <w:r>
-        <w:rPr>
-          <w:sz w:val="18"/>
-          <w:szCs w:val="18"/>
-        </w:rPr>
-        <w:t>Of</w:t>
-      </w:r>
-      <w:proofErr w:type="spellEnd"/>
-      <w:r>
-        <w:rPr>
-          <w:sz w:val="18"/>
-          <w:szCs w:val="18"/>
-        </w:rPr>
-        <w:t xml:space="preserve"> </w:t>
-      </w:r>
-      <w:proofErr w:type="spellStart"/>
-      <w:r>
-        <w:rPr>
-          <w:sz w:val="18"/>
-          <w:szCs w:val="18"/>
-        </w:rPr>
-        <w:t>Athens</w:t>
-      </w:r>
-      <w:proofErr w:type="spellEnd"/>
-      <w:r>
-        <w:rPr>
-          <w:sz w:val="18"/>
-          <w:szCs w:val="18"/>
-        </w:rPr>
-        <w:t xml:space="preserve">, </w:t>
-      </w:r>
-      <w:proofErr w:type="spellStart"/>
-      <w:r>
-        <w:rPr>
-          <w:sz w:val="18"/>
-          <w:szCs w:val="18"/>
-        </w:rPr>
-        <w:t>Greece</w:t>
-      </w:r>
-      <w:proofErr w:type="spellEnd"/>
-      <w:r>
-        <w:rPr>
-          <w:sz w:val="18"/>
-          <w:szCs w:val="18"/>
-        </w:rPr>
-        <w:t>, Atenas, 2013.</w:t>
+        <w:t>2013. 4 f. Tese (Doutorado) - University Of Athens, Greece, Atenas, 2013.</w:t>
       </w:r>
     </w:p>
     <w:p>
@@ -8159,24 +7389,15 @@
           <w:sz w:val="18"/>
           <w:szCs w:val="18"/>
         </w:rPr>
-        <w:t>. 2006. 15 f. Tese (Doutorado) - [</w:t>
-      </w:r>
-      <w:proofErr w:type="spellStart"/>
+        <w:t>. 2006. 15 f. Tese (Doutorado) - [S.</w:t>
+      </w:r>
       <w:r>
         <w:rPr>
           <w:sz w:val="18"/>
           <w:szCs w:val="18"/>
         </w:rPr>
-        <w:t>S.</w:t>
-      </w:r>
-      <w:r>
-        <w:rPr>
-          <w:sz w:val="18"/>
-          <w:szCs w:val="18"/>
-        </w:rPr>
         <w:t>l</w:t>
       </w:r>
-      <w:proofErr w:type="spellEnd"/>
       <w:r>
         <w:rPr>
           <w:sz w:val="18"/>
@@ -8200,25 +7421,7 @@
           <w:lang w:val="en-GB"/>
         </w:rPr>
         <w:lastRenderedPageBreak/>
-        <w:t>UNIVERSITY OF OXFORD (</w:t>
-      </w:r>
-      <w:proofErr w:type="spellStart"/>
-      <w:r>
-        <w:rPr>
-          <w:sz w:val="18"/>
-          <w:szCs w:val="18"/>
-          <w:lang w:val="en-GB"/>
-        </w:rPr>
-        <w:t>Inglaterra</w:t>
-      </w:r>
-      <w:proofErr w:type="spellEnd"/>
-      <w:r>
-        <w:rPr>
-          <w:sz w:val="18"/>
-          <w:szCs w:val="18"/>
-          <w:lang w:val="en-GB"/>
-        </w:rPr>
-        <w:t xml:space="preserve">). </w:t>
+        <w:t xml:space="preserve">UNIVERSITY OF OXFORD (Inglaterra). </w:t>
       </w:r>
       <w:r>
         <w:rPr>
@@ -8243,23 +7446,7 @@
           <w:sz w:val="18"/>
           <w:szCs w:val="18"/>
         </w:rPr>
-        <w:t xml:space="preserve">3. ed. Oxford: Oxford </w:t>
-      </w:r>
-      <w:proofErr w:type="spellStart"/>
-      <w:r>
-        <w:rPr>
-          <w:sz w:val="18"/>
-          <w:szCs w:val="18"/>
-        </w:rPr>
-        <w:t>University</w:t>
-      </w:r>
-      <w:proofErr w:type="spellEnd"/>
-      <w:r>
-        <w:rPr>
-          <w:sz w:val="18"/>
-          <w:szCs w:val="18"/>
-        </w:rPr>
-        <w:t xml:space="preserve"> Press, 2010. </w:t>
+        <w:t xml:space="preserve">3. ed. Oxford: Oxford University Press, 2010. </w:t>
       </w:r>
       <w:r>
         <w:rPr>
@@ -8548,6 +7735,12 @@
                 <w:sz w:val="18"/>
               </w:rPr>
             </w:pPr>
+            <w:r>
+              <w:rPr>
+                <w:sz w:val="18"/>
+              </w:rPr>
+              <w:t>x</w:t>
+            </w:r>
           </w:p>
         </w:tc>
         <w:tc>
@@ -8642,6 +7835,12 @@
                 <w:sz w:val="18"/>
               </w:rPr>
             </w:pPr>
+            <w:r>
+              <w:rPr>
+                <w:sz w:val="18"/>
+              </w:rPr>
+              <w:t>x</w:t>
+            </w:r>
           </w:p>
         </w:tc>
         <w:tc>
@@ -8775,6 +7974,12 @@
                 <w:sz w:val="18"/>
               </w:rPr>
             </w:pPr>
+            <w:r>
+              <w:rPr>
+                <w:sz w:val="18"/>
+              </w:rPr>
+              <w:t>x</w:t>
+            </w:r>
           </w:p>
         </w:tc>
         <w:tc>
@@ -8891,6 +8096,12 @@
                 <w:sz w:val="18"/>
               </w:rPr>
             </w:pPr>
+            <w:r>
+              <w:rPr>
+                <w:sz w:val="18"/>
+              </w:rPr>
+              <w:t>x</w:t>
+            </w:r>
           </w:p>
         </w:tc>
         <w:tc>
@@ -9045,6 +8256,12 @@
                 <w:sz w:val="18"/>
               </w:rPr>
             </w:pPr>
+            <w:r>
+              <w:rPr>
+                <w:sz w:val="18"/>
+              </w:rPr>
+              <w:t>x</w:t>
+            </w:r>
           </w:p>
         </w:tc>
         <w:tc>
@@ -9160,6 +8377,12 @@
                 <w:sz w:val="18"/>
               </w:rPr>
             </w:pPr>
+            <w:r>
+              <w:rPr>
+                <w:sz w:val="18"/>
+              </w:rPr>
+              <w:t>x</w:t>
+            </w:r>
           </w:p>
         </w:tc>
         <w:tc>
@@ -9266,6 +8489,12 @@
                 <w:sz w:val="18"/>
               </w:rPr>
             </w:pPr>
+            <w:r>
+              <w:rPr>
+                <w:sz w:val="18"/>
+              </w:rPr>
+              <w:t>x</w:t>
+            </w:r>
           </w:p>
         </w:tc>
         <w:tc>
@@ -9382,6 +8611,12 @@
                 <w:sz w:val="18"/>
               </w:rPr>
             </w:pPr>
+            <w:r>
+              <w:rPr>
+                <w:sz w:val="18"/>
+              </w:rPr>
+              <w:t>x</w:t>
+            </w:r>
           </w:p>
         </w:tc>
         <w:tc>
@@ -9510,6 +8745,12 @@
                 <w:sz w:val="18"/>
               </w:rPr>
             </w:pPr>
+            <w:r>
+              <w:rPr>
+                <w:sz w:val="18"/>
+              </w:rPr>
+              <w:t>x</w:t>
+            </w:r>
           </w:p>
         </w:tc>
         <w:tc>
@@ -9638,6 +8879,12 @@
                 <w:sz w:val="18"/>
               </w:rPr>
             </w:pPr>
+            <w:r>
+              <w:rPr>
+                <w:sz w:val="18"/>
+              </w:rPr>
+              <w:t>x</w:t>
+            </w:r>
           </w:p>
         </w:tc>
         <w:tc>
@@ -9753,6 +9000,12 @@
                 <w:sz w:val="18"/>
               </w:rPr>
             </w:pPr>
+            <w:r>
+              <w:rPr>
+                <w:sz w:val="18"/>
+              </w:rPr>
+              <w:t>x</w:t>
+            </w:r>
           </w:p>
         </w:tc>
         <w:tc>
@@ -9880,6 +9133,12 @@
                 <w:sz w:val="18"/>
               </w:rPr>
             </w:pPr>
+            <w:r>
+              <w:rPr>
+                <w:sz w:val="18"/>
+              </w:rPr>
+              <w:t>x</w:t>
+            </w:r>
           </w:p>
         </w:tc>
         <w:tc>
@@ -10008,6 +9267,12 @@
                 <w:sz w:val="18"/>
               </w:rPr>
             </w:pPr>
+            <w:r>
+              <w:rPr>
+                <w:sz w:val="18"/>
+              </w:rPr>
+              <w:t>x</w:t>
+            </w:r>
           </w:p>
         </w:tc>
         <w:tc>
@@ -10160,6 +9425,12 @@
                 <w:sz w:val="18"/>
               </w:rPr>
             </w:pPr>
+            <w:r>
+              <w:rPr>
+                <w:sz w:val="18"/>
+              </w:rPr>
+              <w:t>x</w:t>
+            </w:r>
           </w:p>
         </w:tc>
         <w:tc>
@@ -10276,6 +9547,12 @@
                 <w:sz w:val="18"/>
               </w:rPr>
             </w:pPr>
+            <w:r>
+              <w:rPr>
+                <w:sz w:val="18"/>
+              </w:rPr>
+              <w:t>x</w:t>
+            </w:r>
           </w:p>
         </w:tc>
         <w:tc>
@@ -10391,6 +9668,12 @@
                 <w:sz w:val="18"/>
               </w:rPr>
             </w:pPr>
+            <w:r>
+              <w:rPr>
+                <w:sz w:val="18"/>
+              </w:rPr>
+              <w:t>x</w:t>
+            </w:r>
           </w:p>
         </w:tc>
         <w:tc>
@@ -10665,19 +9948,23 @@
                 <w:sz w:val="18"/>
               </w:rPr>
             </w:pPr>
-            <w:proofErr w:type="gramStart"/>
             <w:r>
               <w:rPr>
                 <w:sz w:val="20"/>
               </w:rPr>
-              <w:t xml:space="preserve">(  </w:t>
+              <w:t xml:space="preserve">(   </w:t>
             </w:r>
-            <w:proofErr w:type="gramEnd"/>
             <w:r>
               <w:rPr>
                 <w:sz w:val="20"/>
               </w:rPr>
-              <w:t xml:space="preserve">    ) APROVADO</w:t>
+              <w:t>x</w:t>
+            </w:r>
+            <w:r>
+              <w:rPr>
+                <w:sz w:val="20"/>
+              </w:rPr>
+              <w:t xml:space="preserve">   ) APROVADO</w:t>
             </w:r>
           </w:p>
         </w:tc>
@@ -10702,19 +9989,11 @@
                 <w:sz w:val="20"/>
               </w:rPr>
             </w:pPr>
-            <w:proofErr w:type="gramStart"/>
             <w:r>
               <w:rPr>
                 <w:sz w:val="20"/>
               </w:rPr>
-              <w:t xml:space="preserve">(  </w:t>
-            </w:r>
-            <w:proofErr w:type="gramEnd"/>
-            <w:r>
-              <w:rPr>
-                <w:sz w:val="20"/>
-              </w:rPr>
-              <w:t xml:space="preserve">    ) REPROVADO</w:t>
+              <w:t>(      ) REPROVADO</w:t>
             </w:r>
           </w:p>
         </w:tc>
@@ -10729,6 +10008,37 @@
     </w:p>
     <w:p>
       <w:pPr>
+        <w:pStyle w:val="TF-xAvalTTULO"/>
+        <w:ind w:left="0" w:firstLine="0"/>
+        <w:jc w:val="left"/>
+        <w:rPr>
+          <w:caps w:val="0"/>
+        </w:rPr>
+      </w:pPr>
+      <w:r>
+        <w:rPr>
+          <w:caps w:val="0"/>
+          <w:highlight w:val="yellow"/>
+        </w:rPr>
+        <w:t xml:space="preserve">OBS: </w:t>
+      </w:r>
+      <w:r>
+        <w:rPr>
+          <w:caps w:val="0"/>
+          <w:highlight w:val="yellow"/>
+        </w:rPr>
+        <w:t>Aprovação condicionada às melhorias referenciadas no texto.</w:t>
+      </w:r>
+    </w:p>
+    <w:p>
+      <w:pPr>
+        <w:pStyle w:val="TF-xAvalTTULO"/>
+        <w:ind w:left="0" w:firstLine="0"/>
+        <w:jc w:val="left"/>
+      </w:pPr>
+    </w:p>
+    <w:p>
+      <w:pPr>
         <w:pStyle w:val="TF-refernciasITEM"/>
         <w:rPr>
           <w:sz w:val="18"/>
@@ -10738,10 +10048,10 @@
       </w:pPr>
     </w:p>
     <w:sectPr>
-      <w:headerReference w:type="default" r:id="rId15"/>
-      <w:footerReference w:type="even" r:id="rId16"/>
-      <w:footerReference w:type="default" r:id="rId17"/>
-      <w:headerReference w:type="first" r:id="rId18"/>
+      <w:headerReference w:type="default" r:id="rId19"/>
+      <w:footerReference w:type="even" r:id="rId20"/>
+      <w:footerReference w:type="default" r:id="rId21"/>
+      <w:headerReference w:type="first" r:id="rId22"/>
       <w:pgSz w:w="11901" w:h="16817" w:code="9"/>
       <w:pgMar w:top="1134" w:right="1134" w:bottom="1134" w:left="1701" w:header="720" w:footer="720" w:gutter="0"/>
       <w:pgNumType w:start="1"/>
@@ -10752,8 +10062,418 @@
 </w:document>
 </file>
 
+<file path=word/comments.xml><?xml version="1.0" encoding="utf-8"?>
+<w:comments xmlns:wpc="http://schemas.microsoft.com/office/word/2010/wordprocessingCanvas" xmlns:cx="http://schemas.microsoft.com/office/drawing/2014/chartex" xmlns:cx1="http://schemas.microsoft.com/office/drawing/2015/9/8/chartex" xmlns:cx2="http://schemas.microsoft.com/office/drawing/2015/10/21/chartex" xmlns:cx3="http://schemas.microsoft.com/office/drawing/2016/5/9/chartex" xmlns:cx4="http://schemas.microsoft.com/office/drawing/2016/5/10/chartex" xmlns:cx5="http://schemas.microsoft.com/office/drawing/2016/5/11/chartex" xmlns:cx6="http://schemas.microsoft.com/office/drawing/2016/5/12/chartex" xmlns:cx7="http://schemas.microsoft.com/office/drawing/2016/5/13/chartex" xmlns:cx8="http://schemas.microsoft.com/office/drawing/2016/5/14/chartex" xmlns:mc="http://schemas.openxmlformats.org/markup-compatibility/2006" xmlns:aink="http://schemas.microsoft.com/office/drawing/2016/ink" xmlns:am3d="http://schemas.microsoft.com/office/drawing/2017/model3d" xmlns:o="urn:schemas-microsoft-com:office:office" xmlns:r="http://schemas.openxmlformats.org/officeDocument/2006/relationships" xmlns:m="http://schemas.openxmlformats.org/officeDocument/2006/math" xmlns:v="urn:schemas-microsoft-com:vml" xmlns:wp14="http://schemas.microsoft.com/office/word/2010/wordprocessingDrawing" xmlns:wp="http://schemas.openxmlformats.org/drawingml/2006/wordprocessingDrawing" xmlns:w10="urn:schemas-microsoft-com:office:word" xmlns:w="http://schemas.openxmlformats.org/wordprocessingml/2006/main" xmlns:w14="http://schemas.microsoft.com/office/word/2010/wordml" xmlns:w15="http://schemas.microsoft.com/office/word/2012/wordml" xmlns:w16cex="http://schemas.microsoft.com/office/word/2018/wordml/cex" xmlns:w16cid="http://schemas.microsoft.com/office/word/2016/wordml/cid" xmlns:w16="http://schemas.microsoft.com/office/word/2018/wordml" xmlns:w16sdtdh="http://schemas.microsoft.com/office/word/2020/wordml/sdtdatahash" xmlns:w16se="http://schemas.microsoft.com/office/word/2015/wordml/symex" xmlns:wpg="http://schemas.microsoft.com/office/word/2010/wordprocessingGroup" xmlns:wpi="http://schemas.microsoft.com/office/word/2010/wordprocessingInk" xmlns:wne="http://schemas.microsoft.com/office/word/2006/wordml" xmlns:wps="http://schemas.microsoft.com/office/word/2010/wordprocessingShape" mc:Ignorable="w14 w15 w16se w16cid w16 w16cex w16sdtdh wp14">
+  <w:comment w:id="9" w:author="Andreza Sartori" w:date="2022-12-22T07:45:00Z" w:initials="AS">
+    <w:p>
+      <w:pPr>
+        <w:pStyle w:val="Textodecomentrio"/>
+      </w:pPr>
+      <w:r>
+        <w:rPr>
+          <w:rStyle w:val="Refdecomentrio"/>
+        </w:rPr>
+        <w:annotationRef/>
+      </w:r>
+      <w:r>
+        <w:t>Não d</w:t>
+      </w:r>
+      <w:r>
+        <w:t xml:space="preserve">á para saber se esta referência é </w:t>
+      </w:r>
+      <w:r>
+        <w:t>confiável. O melhor seria utilizar referências de artigos científicos.</w:t>
+      </w:r>
+    </w:p>
+  </w:comment>
+  <w:comment w:id="10" w:author="Andreza Sartori" w:date="2022-12-22T07:53:00Z" w:initials="AS">
+    <w:p>
+      <w:pPr>
+        <w:pStyle w:val="Textodecomentrio"/>
+      </w:pPr>
+      <w:r>
+        <w:rPr>
+          <w:rStyle w:val="Refdecomentrio"/>
+        </w:rPr>
+        <w:annotationRef/>
+      </w:r>
+      <w:r>
+        <w:t xml:space="preserve">Na verdade, em toda a sua introdução você utiliza </w:t>
+      </w:r>
+      <w:r>
+        <w:t xml:space="preserve">referências de blogs, sites e notícias. </w:t>
+      </w:r>
+      <w:r>
+        <w:t xml:space="preserve">Às vezes é necessário, porém no seu caso toda a introdução está baseada nisso. </w:t>
+      </w:r>
+      <w:r>
+        <w:t xml:space="preserve">Lembre-se que você está escrevendo um documento científico </w:t>
+      </w:r>
+      <w:r>
+        <w:t>e deve ser baseado em documentos científicos.</w:t>
+      </w:r>
+    </w:p>
+  </w:comment>
+  <w:comment w:id="11" w:author="Andreza Sartori" w:date="2022-12-22T09:18:00Z" w:initials="AS">
+    <w:p>
+      <w:pPr>
+        <w:pStyle w:val="Textodecomentrio"/>
+      </w:pPr>
+      <w:r>
+        <w:rPr>
+          <w:rStyle w:val="Refdecomentrio"/>
+        </w:rPr>
+        <w:annotationRef/>
+      </w:r>
+      <w:r>
+        <w:t>Isso há 15 anos. Ainda é assim?</w:t>
+      </w:r>
+    </w:p>
+  </w:comment>
+  <w:comment w:id="12" w:author="Andreza Sartori" w:date="2022-12-22T09:19:00Z" w:initials="AS">
+    <w:p>
+      <w:pPr>
+        <w:pStyle w:val="Textodecomentrio"/>
+      </w:pPr>
+      <w:r>
+        <w:rPr>
+          <w:rStyle w:val="Refdecomentrio"/>
+        </w:rPr>
+        <w:annotationRef/>
+      </w:r>
+      <w:r>
+        <w:t>Reformular</w:t>
+      </w:r>
+      <w:r>
+        <w:t xml:space="preserve"> texto.</w:t>
+      </w:r>
+    </w:p>
+  </w:comment>
+  <w:comment w:id="13" w:author="Andreza Sartori" w:date="2022-12-22T07:53:00Z" w:initials="AS">
+    <w:p>
+      <w:pPr>
+        <w:pStyle w:val="Textodecomentrio"/>
+      </w:pPr>
+      <w:r>
+        <w:rPr>
+          <w:rStyle w:val="Refdecomentrio"/>
+        </w:rPr>
+        <w:annotationRef/>
+      </w:r>
+      <w:r>
+        <w:t>Teria algum em especial?</w:t>
+      </w:r>
+    </w:p>
+  </w:comment>
+  <w:comment w:id="28" w:author="Andreza Sartori" w:date="2022-12-22T07:56:00Z" w:initials="AS">
+    <w:p>
+      <w:pPr>
+        <w:pStyle w:val="Textodecomentrio"/>
+      </w:pPr>
+      <w:r>
+        <w:rPr>
+          <w:rStyle w:val="Refdecomentrio"/>
+        </w:rPr>
+        <w:annotationRef/>
+      </w:r>
+      <w:r>
+        <w:t>Criar é metodologia, sugiro colocar: disponibilizar</w:t>
+      </w:r>
+    </w:p>
+  </w:comment>
+  <w:comment w:id="30" w:author="Andreza Sartori" w:date="2022-12-22T07:58:00Z" w:initials="AS">
+    <w:p>
+      <w:pPr>
+        <w:pStyle w:val="Textodecomentrio"/>
+      </w:pPr>
+      <w:r>
+        <w:rPr>
+          <w:rStyle w:val="Refdecomentrio"/>
+        </w:rPr>
+        <w:annotationRef/>
+      </w:r>
+      <w:r>
+        <w:t>Desenvolver é metodologia e não objetivo.</w:t>
+      </w:r>
+    </w:p>
+  </w:comment>
+  <w:comment w:id="31" w:author="Andreza Sartori" w:date="2022-12-22T08:18:00Z" w:initials="AS">
+    <w:p>
+      <w:pPr>
+        <w:pStyle w:val="Textodecomentrio"/>
+      </w:pPr>
+      <w:r>
+        <w:rPr>
+          <w:rStyle w:val="Refdecomentrio"/>
+        </w:rPr>
+        <w:annotationRef/>
+      </w:r>
+      <w:r>
+        <w:t>T</w:t>
+      </w:r>
+      <w:r>
+        <w:t>eu</w:t>
+      </w:r>
+      <w:r>
+        <w:t>s correlatos são muito antigos.</w:t>
+      </w:r>
+      <w:r>
+        <w:t xml:space="preserve"> Sugiro rever</w:t>
+      </w:r>
+      <w:r>
+        <w:t xml:space="preserve"> correlatos.</w:t>
+      </w:r>
+    </w:p>
+  </w:comment>
+  <w:comment w:id="33" w:author="Andreza Sartori" w:date="2022-12-22T08:01:00Z" w:initials="AS">
+    <w:p>
+      <w:pPr>
+        <w:pStyle w:val="Textodecomentrio"/>
+      </w:pPr>
+      <w:r>
+        <w:rPr>
+          <w:rStyle w:val="Refdecomentrio"/>
+        </w:rPr>
+        <w:annotationRef/>
+      </w:r>
+      <w:r>
+        <w:t>Esse teu correlato tem quase 10 anos para um assunto que está sendo ativamente trabalhado atualmente.</w:t>
+      </w:r>
+    </w:p>
+  </w:comment>
+  <w:comment w:id="34" w:author="Andreza Sartori" w:date="2022-12-22T08:08:00Z" w:initials="AS">
+    <w:p>
+      <w:pPr>
+        <w:pStyle w:val="Textodecomentrio"/>
+      </w:pPr>
+      <w:r>
+        <w:rPr>
+          <w:rStyle w:val="Refdecomentrio"/>
+        </w:rPr>
+        <w:annotationRef/>
+      </w:r>
+      <w:r>
+        <w:t xml:space="preserve">Pois é, </w:t>
+      </w:r>
+      <w:r>
+        <w:t>não tem um trabalho mais recente nos últimos 10 anos que pode ser usado como correlato?</w:t>
+      </w:r>
+    </w:p>
+  </w:comment>
+  <w:comment w:id="35" w:author="Andreza Sartori" w:date="2022-12-22T09:21:00Z" w:initials="AS">
+    <w:p>
+      <w:pPr>
+        <w:pStyle w:val="Textodecomentrio"/>
+      </w:pPr>
+      <w:r>
+        <w:rPr>
+          <w:rStyle w:val="Refdecomentrio"/>
+        </w:rPr>
+        <w:annotationRef/>
+      </w:r>
+      <w:r>
+        <w:t xml:space="preserve">Qual relação este correlato tem com </w:t>
+      </w:r>
+      <w:r>
+        <w:t>museu?</w:t>
+      </w:r>
+      <w:r>
+        <w:t xml:space="preserve"> Sugiro mudar.</w:t>
+      </w:r>
+    </w:p>
+  </w:comment>
+  <w:comment w:id="51" w:author="Andreza Sartori" w:date="2022-12-22T08:18:00Z" w:initials="AS">
+    <w:p>
+      <w:pPr>
+        <w:pStyle w:val="Textodecomentrio"/>
+      </w:pPr>
+      <w:r>
+        <w:rPr>
+          <w:rStyle w:val="Refdecomentrio"/>
+        </w:rPr>
+        <w:annotationRef/>
+      </w:r>
+      <w:r>
+        <w:t xml:space="preserve">Você tinha dito </w:t>
+      </w:r>
+      <w:r>
+        <w:t>que não</w:t>
+      </w:r>
+    </w:p>
+  </w:comment>
+  <w:comment w:id="52" w:author="Andreza Sartori" w:date="2022-12-22T09:23:00Z" w:initials="AS">
+    <w:p>
+      <w:pPr>
+        <w:pStyle w:val="Textodecomentrio"/>
+      </w:pPr>
+      <w:r>
+        <w:rPr>
+          <w:rStyle w:val="Refdecomentrio"/>
+        </w:rPr>
+        <w:annotationRef/>
+      </w:r>
+      <w:r>
+        <w:t>Não é contribuição tecnológica</w:t>
+      </w:r>
+      <w:r>
+        <w:t>.</w:t>
+      </w:r>
+    </w:p>
+  </w:comment>
+  <w:comment w:id="53" w:author="Andreza Sartori" w:date="2022-12-22T09:24:00Z" w:initials="AS">
+    <w:p>
+      <w:pPr>
+        <w:pStyle w:val="Textodecomentrio"/>
+      </w:pPr>
+      <w:r>
+        <w:rPr>
+          <w:rStyle w:val="Refdecomentrio"/>
+        </w:rPr>
+        <w:annotationRef/>
+      </w:r>
+      <w:r>
+        <w:t>reformular</w:t>
+      </w:r>
+    </w:p>
+  </w:comment>
+  <w:comment w:id="54" w:author="Andreza Sartori" w:date="2022-12-22T08:24:00Z" w:initials="AS">
+    <w:p>
+      <w:pPr>
+        <w:pStyle w:val="Textodecomentrio"/>
+      </w:pPr>
+      <w:r>
+        <w:rPr>
+          <w:rStyle w:val="Refdecomentrio"/>
+        </w:rPr>
+        <w:annotationRef/>
+      </w:r>
+      <w:r>
+        <w:t>Não está na tua revisão bibliográfica</w:t>
+      </w:r>
+    </w:p>
+  </w:comment>
+  <w:comment w:id="56" w:author="Andreza Sartori" w:date="2022-12-22T09:14:00Z" w:initials="AS">
+    <w:p>
+      <w:pPr>
+        <w:pStyle w:val="Textodecomentrio"/>
+      </w:pPr>
+      <w:r>
+        <w:rPr>
+          <w:rStyle w:val="Refdecomentrio"/>
+        </w:rPr>
+        <w:annotationRef/>
+      </w:r>
+      <w:r>
+        <w:t>E modelagem 3D?</w:t>
+      </w:r>
+    </w:p>
+  </w:comment>
+  <w:comment w:id="57" w:author="Andreza Sartori" w:date="2022-12-22T09:25:00Z" w:initials="AS">
+    <w:p>
+      <w:pPr>
+        <w:pStyle w:val="Textodecomentrio"/>
+      </w:pPr>
+      <w:r>
+        <w:rPr>
+          <w:rStyle w:val="Refdecomentrio"/>
+        </w:rPr>
+        <w:annotationRef/>
+      </w:r>
+      <w:r>
+        <w:t>Aqui novamente você utilizando blog para escrever documento científico.</w:t>
+      </w:r>
+    </w:p>
+  </w:comment>
+  <w:comment w:id="58" w:author="Andreza Sartori" w:date="2022-12-22T09:13:00Z" w:initials="AS">
+    <w:p>
+      <w:pPr>
+        <w:pStyle w:val="Textodecomentrio"/>
+      </w:pPr>
+      <w:r>
+        <w:rPr>
+          <w:rStyle w:val="Refdecomentrio"/>
+        </w:rPr>
+        <w:annotationRef/>
+      </w:r>
+      <w:r>
+        <w:t>Referências muito antigas.</w:t>
+      </w:r>
+    </w:p>
+  </w:comment>
+</w:comments>
+</file>
+
+<file path=word/commentsExtended.xml><?xml version="1.0" encoding="utf-8"?>
+<w15:commentsEx xmlns:wpc="http://schemas.microsoft.com/office/word/2010/wordprocessingCanvas" xmlns:cx="http://schemas.microsoft.com/office/drawing/2014/chartex" xmlns:cx1="http://schemas.microsoft.com/office/drawing/2015/9/8/chartex" xmlns:cx2="http://schemas.microsoft.com/office/drawing/2015/10/21/chartex" xmlns:cx3="http://schemas.microsoft.com/office/drawing/2016/5/9/chartex" xmlns:cx4="http://schemas.microsoft.com/office/drawing/2016/5/10/chartex" xmlns:cx5="http://schemas.microsoft.com/office/drawing/2016/5/11/chartex" xmlns:cx6="http://schemas.microsoft.com/office/drawing/2016/5/12/chartex" xmlns:cx7="http://schemas.microsoft.com/office/drawing/2016/5/13/chartex" xmlns:cx8="http://schemas.microsoft.com/office/drawing/2016/5/14/chartex" xmlns:mc="http://schemas.openxmlformats.org/markup-compatibility/2006" xmlns:aink="http://schemas.microsoft.com/office/drawing/2016/ink" xmlns:am3d="http://schemas.microsoft.com/office/drawing/2017/model3d" xmlns:o="urn:schemas-microsoft-com:office:office" xmlns:r="http://schemas.openxmlformats.org/officeDocument/2006/relationships" xmlns:m="http://schemas.openxmlformats.org/officeDocument/2006/math" xmlns:v="urn:schemas-microsoft-com:vml" xmlns:wp14="http://schemas.microsoft.com/office/word/2010/wordprocessingDrawing" xmlns:wp="http://schemas.openxmlformats.org/drawingml/2006/wordprocessingDrawing" xmlns:w10="urn:schemas-microsoft-com:office:word" xmlns:w="http://schemas.openxmlformats.org/wordprocessingml/2006/main" xmlns:w14="http://schemas.microsoft.com/office/word/2010/wordml" xmlns:w15="http://schemas.microsoft.com/office/word/2012/wordml" xmlns:w16cex="http://schemas.microsoft.com/office/word/2018/wordml/cex" xmlns:w16cid="http://schemas.microsoft.com/office/word/2016/wordml/cid" xmlns:w16="http://schemas.microsoft.com/office/word/2018/wordml" xmlns:w16sdtdh="http://schemas.microsoft.com/office/word/2020/wordml/sdtdatahash" xmlns:w16se="http://schemas.microsoft.com/office/word/2015/wordml/symex" xmlns:wpg="http://schemas.microsoft.com/office/word/2010/wordprocessingGroup" xmlns:wpi="http://schemas.microsoft.com/office/word/2010/wordprocessingInk" xmlns:wne="http://schemas.microsoft.com/office/word/2006/wordml" xmlns:wps="http://schemas.microsoft.com/office/word/2010/wordprocessingShape" mc:Ignorable="w14 w15 w16se w16cid w16 w16cex w16sdtdh wp14">
+  <w15:commentEx w15:paraId="30147040" w15:done="0"/>
+  <w15:commentEx w15:paraId="364449BC" w15:paraIdParent="30147040" w15:done="0"/>
+  <w15:commentEx w15:paraId="373146FF" w15:done="0"/>
+  <w15:commentEx w15:paraId="58C9CA88" w15:done="0"/>
+  <w15:commentEx w15:paraId="5DD47B19" w15:done="0"/>
+  <w15:commentEx w15:paraId="55BB8BC5" w15:done="0"/>
+  <w15:commentEx w15:paraId="30279330" w15:done="0"/>
+  <w15:commentEx w15:paraId="223DA613" w15:done="0"/>
+  <w15:commentEx w15:paraId="4052E653" w15:done="0"/>
+  <w15:commentEx w15:paraId="6CD80025" w15:done="0"/>
+  <w15:commentEx w15:paraId="358733A4" w15:done="0"/>
+  <w15:commentEx w15:paraId="63A62122" w15:done="0"/>
+  <w15:commentEx w15:paraId="3336F246" w15:done="0"/>
+  <w15:commentEx w15:paraId="29BBEE16" w15:done="0"/>
+  <w15:commentEx w15:paraId="23AB7DFA" w15:done="0"/>
+  <w15:commentEx w15:paraId="0F97D238" w15:done="0"/>
+  <w15:commentEx w15:paraId="26A94E41" w15:done="0"/>
+  <w15:commentEx w15:paraId="439AA852" w15:done="0"/>
+</w15:commentsEx>
+</file>
+
+<file path=word/commentsExtensible.xml><?xml version="1.0" encoding="utf-8"?>
+<w16cex:commentsExtensible xmlns:wpc="http://schemas.microsoft.com/office/word/2010/wordprocessingCanvas" xmlns:cx="http://schemas.microsoft.com/office/drawing/2014/chartex" xmlns:cx1="http://schemas.microsoft.com/office/drawing/2015/9/8/chartex" xmlns:cx2="http://schemas.microsoft.com/office/drawing/2015/10/21/chartex" xmlns:cx3="http://schemas.microsoft.com/office/drawing/2016/5/9/chartex" xmlns:cx4="http://schemas.microsoft.com/office/drawing/2016/5/10/chartex" xmlns:cx5="http://schemas.microsoft.com/office/drawing/2016/5/11/chartex" xmlns:cx6="http://schemas.microsoft.com/office/drawing/2016/5/12/chartex" xmlns:cx7="http://schemas.microsoft.com/office/drawing/2016/5/13/chartex" xmlns:cx8="http://schemas.microsoft.com/office/drawing/2016/5/14/chartex" xmlns:mc="http://schemas.openxmlformats.org/markup-compatibility/2006" xmlns:aink="http://schemas.microsoft.com/office/drawing/2016/ink" xmlns:am3d="http://schemas.microsoft.com/office/drawing/2017/model3d" xmlns:o="urn:schemas-microsoft-com:office:office" xmlns:r="http://schemas.openxmlformats.org/officeDocument/2006/relationships" xmlns:m="http://schemas.openxmlformats.org/officeDocument/2006/math" xmlns:v="urn:schemas-microsoft-com:vml" xmlns:wp14="http://schemas.microsoft.com/office/word/2010/wordprocessingDrawing" xmlns:wp="http://schemas.openxmlformats.org/drawingml/2006/wordprocessingDrawing" xmlns:w10="urn:schemas-microsoft-com:office:word" xmlns:w="http://schemas.openxmlformats.org/wordprocessingml/2006/main" xmlns:w14="http://schemas.microsoft.com/office/word/2010/wordml" xmlns:w15="http://schemas.microsoft.com/office/word/2012/wordml" xmlns:w16cex="http://schemas.microsoft.com/office/word/2018/wordml/cex" xmlns:w16cid="http://schemas.microsoft.com/office/word/2016/wordml/cid" xmlns:w16="http://schemas.microsoft.com/office/word/2018/wordml" xmlns:w16sdtdh="http://schemas.microsoft.com/office/word/2020/wordml/sdtdatahash" xmlns:w16se="http://schemas.microsoft.com/office/word/2015/wordml/symex" xmlns:wpg="http://schemas.microsoft.com/office/word/2010/wordprocessingGroup" xmlns:wpi="http://schemas.microsoft.com/office/word/2010/wordprocessingInk" xmlns:wne="http://schemas.microsoft.com/office/word/2006/wordml" xmlns:wps="http://schemas.microsoft.com/office/word/2010/wordprocessingShape" mc:Ignorable="w14 w15 w16se w16cid w16 w16cex w16sdtdh wp14">
+  <w16cex:commentExtensible w16cex:durableId="274E8994" w16cex:dateUtc="2022-12-22T10:45:00Z"/>
+  <w16cex:commentExtensible w16cex:durableId="274E8B74" w16cex:dateUtc="2022-12-22T10:53:00Z"/>
+  <w16cex:commentExtensible w16cex:durableId="274E9F7C" w16cex:dateUtc="2022-12-22T12:18:00Z"/>
+  <w16cex:commentExtensible w16cex:durableId="274E9F99" w16cex:dateUtc="2022-12-22T12:19:00Z"/>
+  <w16cex:commentExtensible w16cex:durableId="274E8B5F" w16cex:dateUtc="2022-12-22T10:53:00Z"/>
+  <w16cex:commentExtensible w16cex:durableId="274E8C3E" w16cex:dateUtc="2022-12-22T10:56:00Z"/>
+  <w16cex:commentExtensible w16cex:durableId="274E8CA7" w16cex:dateUtc="2022-12-22T10:58:00Z"/>
+  <w16cex:commentExtensible w16cex:durableId="274E916C" w16cex:dateUtc="2022-12-22T11:18:00Z"/>
+  <w16cex:commentExtensible w16cex:durableId="274E8D69" w16cex:dateUtc="2022-12-22T11:01:00Z"/>
+  <w16cex:commentExtensible w16cex:durableId="274E8EFE" w16cex:dateUtc="2022-12-22T11:08:00Z"/>
+  <w16cex:commentExtensible w16cex:durableId="274EA02B" w16cex:dateUtc="2022-12-22T12:21:00Z"/>
+  <w16cex:commentExtensible w16cex:durableId="274E9143" w16cex:dateUtc="2022-12-22T11:18:00Z"/>
+  <w16cex:commentExtensible w16cex:durableId="274EA077" w16cex:dateUtc="2022-12-22T12:23:00Z"/>
+  <w16cex:commentExtensible w16cex:durableId="274EA0EB" w16cex:dateUtc="2022-12-22T12:24:00Z"/>
+  <w16cex:commentExtensible w16cex:durableId="274E92DA" w16cex:dateUtc="2022-12-22T11:24:00Z"/>
+  <w16cex:commentExtensible w16cex:durableId="274E9E77" w16cex:dateUtc="2022-12-22T12:14:00Z"/>
+  <w16cex:commentExtensible w16cex:durableId="274EA102" w16cex:dateUtc="2022-12-22T12:25:00Z"/>
+  <w16cex:commentExtensible w16cex:durableId="274E9E2C" w16cex:dateUtc="2022-12-22T12:13:00Z"/>
+</w16cex:commentsExtensible>
+</file>
+
+<file path=word/commentsIds.xml><?xml version="1.0" encoding="utf-8"?>
+<w16cid:commentsIds xmlns:wpc="http://schemas.microsoft.com/office/word/2010/wordprocessingCanvas" xmlns:cx="http://schemas.microsoft.com/office/drawing/2014/chartex" xmlns:cx1="http://schemas.microsoft.com/office/drawing/2015/9/8/chartex" xmlns:cx2="http://schemas.microsoft.com/office/drawing/2015/10/21/chartex" xmlns:cx3="http://schemas.microsoft.com/office/drawing/2016/5/9/chartex" xmlns:cx4="http://schemas.microsoft.com/office/drawing/2016/5/10/chartex" xmlns:cx5="http://schemas.microsoft.com/office/drawing/2016/5/11/chartex" xmlns:cx6="http://schemas.microsoft.com/office/drawing/2016/5/12/chartex" xmlns:cx7="http://schemas.microsoft.com/office/drawing/2016/5/13/chartex" xmlns:cx8="http://schemas.microsoft.com/office/drawing/2016/5/14/chartex" xmlns:mc="http://schemas.openxmlformats.org/markup-compatibility/2006" xmlns:aink="http://schemas.microsoft.com/office/drawing/2016/ink" xmlns:am3d="http://schemas.microsoft.com/office/drawing/2017/model3d" xmlns:o="urn:schemas-microsoft-com:office:office" xmlns:r="http://schemas.openxmlformats.org/officeDocument/2006/relationships" xmlns:m="http://schemas.openxmlformats.org/officeDocument/2006/math" xmlns:v="urn:schemas-microsoft-com:vml" xmlns:wp14="http://schemas.microsoft.com/office/word/2010/wordprocessingDrawing" xmlns:wp="http://schemas.openxmlformats.org/drawingml/2006/wordprocessingDrawing" xmlns:w10="urn:schemas-microsoft-com:office:word" xmlns:w="http://schemas.openxmlformats.org/wordprocessingml/2006/main" xmlns:w14="http://schemas.microsoft.com/office/word/2010/wordml" xmlns:w15="http://schemas.microsoft.com/office/word/2012/wordml" xmlns:w16cex="http://schemas.microsoft.com/office/word/2018/wordml/cex" xmlns:w16cid="http://schemas.microsoft.com/office/word/2016/wordml/cid" xmlns:w16="http://schemas.microsoft.com/office/word/2018/wordml" xmlns:w16sdtdh="http://schemas.microsoft.com/office/word/2020/wordml/sdtdatahash" xmlns:w16se="http://schemas.microsoft.com/office/word/2015/wordml/symex" xmlns:wpg="http://schemas.microsoft.com/office/word/2010/wordprocessingGroup" xmlns:wpi="http://schemas.microsoft.com/office/word/2010/wordprocessingInk" xmlns:wne="http://schemas.microsoft.com/office/word/2006/wordml" xmlns:wps="http://schemas.microsoft.com/office/word/2010/wordprocessingShape" mc:Ignorable="w14 w15 w16se w16cid w16 w16cex w16sdtdh wp14">
+  <w16cid:commentId w16cid:paraId="30147040" w16cid:durableId="274E8994"/>
+  <w16cid:commentId w16cid:paraId="364449BC" w16cid:durableId="274E8B74"/>
+  <w16cid:commentId w16cid:paraId="373146FF" w16cid:durableId="274E9F7C"/>
+  <w16cid:commentId w16cid:paraId="58C9CA88" w16cid:durableId="274E9F99"/>
+  <w16cid:commentId w16cid:paraId="5DD47B19" w16cid:durableId="274E8B5F"/>
+  <w16cid:commentId w16cid:paraId="55BB8BC5" w16cid:durableId="274E8C3E"/>
+  <w16cid:commentId w16cid:paraId="30279330" w16cid:durableId="274E8CA7"/>
+  <w16cid:commentId w16cid:paraId="223DA613" w16cid:durableId="274E916C"/>
+  <w16cid:commentId w16cid:paraId="4052E653" w16cid:durableId="274E8D69"/>
+  <w16cid:commentId w16cid:paraId="6CD80025" w16cid:durableId="274E8EFE"/>
+  <w16cid:commentId w16cid:paraId="358733A4" w16cid:durableId="274EA02B"/>
+  <w16cid:commentId w16cid:paraId="63A62122" w16cid:durableId="274E9143"/>
+  <w16cid:commentId w16cid:paraId="3336F246" w16cid:durableId="274EA077"/>
+  <w16cid:commentId w16cid:paraId="29BBEE16" w16cid:durableId="274EA0EB"/>
+  <w16cid:commentId w16cid:paraId="23AB7DFA" w16cid:durableId="274E92DA"/>
+  <w16cid:commentId w16cid:paraId="0F97D238" w16cid:durableId="274E9E77"/>
+  <w16cid:commentId w16cid:paraId="26A94E41" w16cid:durableId="274EA102"/>
+  <w16cid:commentId w16cid:paraId="439AA852" w16cid:durableId="274E9E2C"/>
+</w16cid:commentsIds>
+</file>
+
 <file path=word/endnotes.xml><?xml version="1.0" encoding="utf-8"?>
-<w:endnotes xmlns:wpc="http://schemas.microsoft.com/office/word/2010/wordprocessingCanvas" xmlns:cx="http://schemas.microsoft.com/office/drawing/2014/chartex" xmlns:cx1="http://schemas.microsoft.com/office/drawing/2015/9/8/chartex" xmlns:cx2="http://schemas.microsoft.com/office/drawing/2015/10/21/chartex" xmlns:cx3="http://schemas.microsoft.com/office/drawing/2016/5/9/chartex" xmlns:cx4="http://schemas.microsoft.com/office/drawing/2016/5/10/chartex" xmlns:cx5="http://schemas.microsoft.com/office/drawing/2016/5/11/chartex" xmlns:cx6="http://schemas.microsoft.com/office/drawing/2016/5/12/chartex" xmlns:cx7="http://schemas.microsoft.com/office/drawing/2016/5/13/chartex" xmlns:cx8="http://schemas.microsoft.com/office/drawing/2016/5/14/chartex" xmlns:mc="http://schemas.openxmlformats.org/markup-compatibility/2006" xmlns:aink="http://schemas.microsoft.com/office/drawing/2016/ink" xmlns:am3d="http://schemas.microsoft.com/office/drawing/2017/model3d" xmlns:o="urn:schemas-microsoft-com:office:office" xmlns:oel="http://schemas.microsoft.com/office/2019/extlst" xmlns:r="http://schemas.openxmlformats.org/officeDocument/2006/relationships" xmlns:m="http://schemas.openxmlformats.org/officeDocument/2006/math" xmlns:v="urn:schemas-microsoft-com:vml" xmlns:wp14="http://schemas.microsoft.com/office/word/2010/wordprocessingDrawing" xmlns:wp="http://schemas.openxmlformats.org/drawingml/2006/wordprocessingDrawing" xmlns:w10="urn:schemas-microsoft-com:office:word" xmlns:w="http://schemas.openxmlformats.org/wordprocessingml/2006/main" xmlns:w14="http://schemas.microsoft.com/office/word/2010/wordml" xmlns:w15="http://schemas.microsoft.com/office/word/2012/wordml" xmlns:w16cex="http://schemas.microsoft.com/office/word/2018/wordml/cex" xmlns:w16cid="http://schemas.microsoft.com/office/word/2016/wordml/cid" xmlns:w16="http://schemas.microsoft.com/office/word/2018/wordml" xmlns:w16sdtdh="http://schemas.microsoft.com/office/word/2020/wordml/sdtdatahash" xmlns:w16se="http://schemas.microsoft.com/office/word/2015/wordml/symex" xmlns:wpg="http://schemas.microsoft.com/office/word/2010/wordprocessingGroup" xmlns:wpi="http://schemas.microsoft.com/office/word/2010/wordprocessingInk" xmlns:wne="http://schemas.microsoft.com/office/word/2006/wordml" xmlns:wps="http://schemas.microsoft.com/office/word/2010/wordprocessingShape" mc:Ignorable="w14 w15 w16se w16cid w16 w16cex w16sdtdh wp14">
+<w:endnotes xmlns:wpc="http://schemas.microsoft.com/office/word/2010/wordprocessingCanvas" xmlns:cx="http://schemas.microsoft.com/office/drawing/2014/chartex" xmlns:cx1="http://schemas.microsoft.com/office/drawing/2015/9/8/chartex" xmlns:cx2="http://schemas.microsoft.com/office/drawing/2015/10/21/chartex" xmlns:cx3="http://schemas.microsoft.com/office/drawing/2016/5/9/chartex" xmlns:cx4="http://schemas.microsoft.com/office/drawing/2016/5/10/chartex" xmlns:cx5="http://schemas.microsoft.com/office/drawing/2016/5/11/chartex" xmlns:cx6="http://schemas.microsoft.com/office/drawing/2016/5/12/chartex" xmlns:cx7="http://schemas.microsoft.com/office/drawing/2016/5/13/chartex" xmlns:cx8="http://schemas.microsoft.com/office/drawing/2016/5/14/chartex" xmlns:mc="http://schemas.openxmlformats.org/markup-compatibility/2006" xmlns:aink="http://schemas.microsoft.com/office/drawing/2016/ink" xmlns:am3d="http://schemas.microsoft.com/office/drawing/2017/model3d" xmlns:o="urn:schemas-microsoft-com:office:office" xmlns:r="http://schemas.openxmlformats.org/officeDocument/2006/relationships" xmlns:m="http://schemas.openxmlformats.org/officeDocument/2006/math" xmlns:v="urn:schemas-microsoft-com:vml" xmlns:wp14="http://schemas.microsoft.com/office/word/2010/wordprocessingDrawing" xmlns:wp="http://schemas.openxmlformats.org/drawingml/2006/wordprocessingDrawing" xmlns:w10="urn:schemas-microsoft-com:office:word" xmlns:w="http://schemas.openxmlformats.org/wordprocessingml/2006/main" xmlns:w14="http://schemas.microsoft.com/office/word/2010/wordml" xmlns:w15="http://schemas.microsoft.com/office/word/2012/wordml" xmlns:w16cex="http://schemas.microsoft.com/office/word/2018/wordml/cex" xmlns:w16cid="http://schemas.microsoft.com/office/word/2016/wordml/cid" xmlns:w16="http://schemas.microsoft.com/office/word/2018/wordml" xmlns:w16sdtdh="http://schemas.microsoft.com/office/word/2020/wordml/sdtdatahash" xmlns:w16se="http://schemas.microsoft.com/office/word/2015/wordml/symex" xmlns:wpg="http://schemas.microsoft.com/office/word/2010/wordprocessingGroup" xmlns:wpi="http://schemas.microsoft.com/office/word/2010/wordprocessingInk" xmlns:wne="http://schemas.microsoft.com/office/word/2006/wordml" xmlns:wps="http://schemas.microsoft.com/office/word/2010/wordprocessingShape" mc:Ignorable="w14 w15 w16se w16cid w16 w16cex w16sdtdh wp14">
   <w:endnote w:type="separator" w:id="-1">
     <w:p>
       <w:r>
@@ -10772,7 +10492,7 @@
 </file>
 
 <file path=word/footer1.xml><?xml version="1.0" encoding="utf-8"?>
-<w:ftr xmlns:wpc="http://schemas.microsoft.com/office/word/2010/wordprocessingCanvas" xmlns:cx="http://schemas.microsoft.com/office/drawing/2014/chartex" xmlns:cx1="http://schemas.microsoft.com/office/drawing/2015/9/8/chartex" xmlns:cx2="http://schemas.microsoft.com/office/drawing/2015/10/21/chartex" xmlns:cx3="http://schemas.microsoft.com/office/drawing/2016/5/9/chartex" xmlns:cx4="http://schemas.microsoft.com/office/drawing/2016/5/10/chartex" xmlns:cx5="http://schemas.microsoft.com/office/drawing/2016/5/11/chartex" xmlns:cx6="http://schemas.microsoft.com/office/drawing/2016/5/12/chartex" xmlns:cx7="http://schemas.microsoft.com/office/drawing/2016/5/13/chartex" xmlns:cx8="http://schemas.microsoft.com/office/drawing/2016/5/14/chartex" xmlns:mc="http://schemas.openxmlformats.org/markup-compatibility/2006" xmlns:aink="http://schemas.microsoft.com/office/drawing/2016/ink" xmlns:am3d="http://schemas.microsoft.com/office/drawing/2017/model3d" xmlns:o="urn:schemas-microsoft-com:office:office" xmlns:oel="http://schemas.microsoft.com/office/2019/extlst" xmlns:r="http://schemas.openxmlformats.org/officeDocument/2006/relationships" xmlns:m="http://schemas.openxmlformats.org/officeDocument/2006/math" xmlns:v="urn:schemas-microsoft-com:vml" xmlns:wp14="http://schemas.microsoft.com/office/word/2010/wordprocessingDrawing" xmlns:wp="http://schemas.openxmlformats.org/drawingml/2006/wordprocessingDrawing" xmlns:w10="urn:schemas-microsoft-com:office:word" xmlns:w="http://schemas.openxmlformats.org/wordprocessingml/2006/main" xmlns:w14="http://schemas.microsoft.com/office/word/2010/wordml" xmlns:w15="http://schemas.microsoft.com/office/word/2012/wordml" xmlns:w16cex="http://schemas.microsoft.com/office/word/2018/wordml/cex" xmlns:w16cid="http://schemas.microsoft.com/office/word/2016/wordml/cid" xmlns:w16="http://schemas.microsoft.com/office/word/2018/wordml" xmlns:w16sdtdh="http://schemas.microsoft.com/office/word/2020/wordml/sdtdatahash" xmlns:w16se="http://schemas.microsoft.com/office/word/2015/wordml/symex" xmlns:wpg="http://schemas.microsoft.com/office/word/2010/wordprocessingGroup" xmlns:wpi="http://schemas.microsoft.com/office/word/2010/wordprocessingInk" xmlns:wne="http://schemas.microsoft.com/office/word/2006/wordml" xmlns:wps="http://schemas.microsoft.com/office/word/2010/wordprocessingShape" mc:Ignorable="w14 w15 w16se w16cid w16 w16cex w16sdtdh wp14">
+<w:ftr xmlns:wpc="http://schemas.microsoft.com/office/word/2010/wordprocessingCanvas" xmlns:cx="http://schemas.microsoft.com/office/drawing/2014/chartex" xmlns:cx1="http://schemas.microsoft.com/office/drawing/2015/9/8/chartex" xmlns:cx2="http://schemas.microsoft.com/office/drawing/2015/10/21/chartex" xmlns:cx3="http://schemas.microsoft.com/office/drawing/2016/5/9/chartex" xmlns:cx4="http://schemas.microsoft.com/office/drawing/2016/5/10/chartex" xmlns:cx5="http://schemas.microsoft.com/office/drawing/2016/5/11/chartex" xmlns:cx6="http://schemas.microsoft.com/office/drawing/2016/5/12/chartex" xmlns:cx7="http://schemas.microsoft.com/office/drawing/2016/5/13/chartex" xmlns:cx8="http://schemas.microsoft.com/office/drawing/2016/5/14/chartex" xmlns:mc="http://schemas.openxmlformats.org/markup-compatibility/2006" xmlns:aink="http://schemas.microsoft.com/office/drawing/2016/ink" xmlns:am3d="http://schemas.microsoft.com/office/drawing/2017/model3d" xmlns:o="urn:schemas-microsoft-com:office:office" xmlns:r="http://schemas.openxmlformats.org/officeDocument/2006/relationships" xmlns:m="http://schemas.openxmlformats.org/officeDocument/2006/math" xmlns:v="urn:schemas-microsoft-com:vml" xmlns:wp14="http://schemas.microsoft.com/office/word/2010/wordprocessingDrawing" xmlns:wp="http://schemas.openxmlformats.org/drawingml/2006/wordprocessingDrawing" xmlns:w10="urn:schemas-microsoft-com:office:word" xmlns:w="http://schemas.openxmlformats.org/wordprocessingml/2006/main" xmlns:w14="http://schemas.microsoft.com/office/word/2010/wordml" xmlns:w15="http://schemas.microsoft.com/office/word/2012/wordml" xmlns:w16cex="http://schemas.microsoft.com/office/word/2018/wordml/cex" xmlns:w16cid="http://schemas.microsoft.com/office/word/2016/wordml/cid" xmlns:w16="http://schemas.microsoft.com/office/word/2018/wordml" xmlns:w16sdtdh="http://schemas.microsoft.com/office/word/2020/wordml/sdtdatahash" xmlns:w16se="http://schemas.microsoft.com/office/word/2015/wordml/symex" xmlns:wpg="http://schemas.microsoft.com/office/word/2010/wordprocessingGroup" xmlns:wpi="http://schemas.microsoft.com/office/word/2010/wordprocessingInk" xmlns:wne="http://schemas.microsoft.com/office/word/2006/wordml" xmlns:wps="http://schemas.microsoft.com/office/word/2010/wordprocessingShape" mc:Ignorable="w14 w15 w16se w16cid w16 w16cex w16sdtdh wp14">
   <w:p>
     <w:pPr>
       <w:pStyle w:val="Rodap"/>
@@ -10810,7 +10530,7 @@
 </file>
 
 <file path=word/footer2.xml><?xml version="1.0" encoding="utf-8"?>
-<w:ftr xmlns:wpc="http://schemas.microsoft.com/office/word/2010/wordprocessingCanvas" xmlns:cx="http://schemas.microsoft.com/office/drawing/2014/chartex" xmlns:cx1="http://schemas.microsoft.com/office/drawing/2015/9/8/chartex" xmlns:cx2="http://schemas.microsoft.com/office/drawing/2015/10/21/chartex" xmlns:cx3="http://schemas.microsoft.com/office/drawing/2016/5/9/chartex" xmlns:cx4="http://schemas.microsoft.com/office/drawing/2016/5/10/chartex" xmlns:cx5="http://schemas.microsoft.com/office/drawing/2016/5/11/chartex" xmlns:cx6="http://schemas.microsoft.com/office/drawing/2016/5/12/chartex" xmlns:cx7="http://schemas.microsoft.com/office/drawing/2016/5/13/chartex" xmlns:cx8="http://schemas.microsoft.com/office/drawing/2016/5/14/chartex" xmlns:mc="http://schemas.openxmlformats.org/markup-compatibility/2006" xmlns:aink="http://schemas.microsoft.com/office/drawing/2016/ink" xmlns:am3d="http://schemas.microsoft.com/office/drawing/2017/model3d" xmlns:o="urn:schemas-microsoft-com:office:office" xmlns:oel="http://schemas.microsoft.com/office/2019/extlst" xmlns:r="http://schemas.openxmlformats.org/officeDocument/2006/relationships" xmlns:m="http://schemas.openxmlformats.org/officeDocument/2006/math" xmlns:v="urn:schemas-microsoft-com:vml" xmlns:wp14="http://schemas.microsoft.com/office/word/2010/wordprocessingDrawing" xmlns:wp="http://schemas.openxmlformats.org/drawingml/2006/wordprocessingDrawing" xmlns:w10="urn:schemas-microsoft-com:office:word" xmlns:w="http://schemas.openxmlformats.org/wordprocessingml/2006/main" xmlns:w14="http://schemas.microsoft.com/office/word/2010/wordml" xmlns:w15="http://schemas.microsoft.com/office/word/2012/wordml" xmlns:w16cex="http://schemas.microsoft.com/office/word/2018/wordml/cex" xmlns:w16cid="http://schemas.microsoft.com/office/word/2016/wordml/cid" xmlns:w16="http://schemas.microsoft.com/office/word/2018/wordml" xmlns:w16sdtdh="http://schemas.microsoft.com/office/word/2020/wordml/sdtdatahash" xmlns:w16se="http://schemas.microsoft.com/office/word/2015/wordml/symex" xmlns:wpg="http://schemas.microsoft.com/office/word/2010/wordprocessingGroup" xmlns:wpi="http://schemas.microsoft.com/office/word/2010/wordprocessingInk" xmlns:wne="http://schemas.microsoft.com/office/word/2006/wordml" xmlns:wps="http://schemas.microsoft.com/office/word/2010/wordprocessingShape" mc:Ignorable="w14 w15 w16se w16cid w16 w16cex w16sdtdh wp14">
+<w:ftr xmlns:wpc="http://schemas.microsoft.com/office/word/2010/wordprocessingCanvas" xmlns:cx="http://schemas.microsoft.com/office/drawing/2014/chartex" xmlns:cx1="http://schemas.microsoft.com/office/drawing/2015/9/8/chartex" xmlns:cx2="http://schemas.microsoft.com/office/drawing/2015/10/21/chartex" xmlns:cx3="http://schemas.microsoft.com/office/drawing/2016/5/9/chartex" xmlns:cx4="http://schemas.microsoft.com/office/drawing/2016/5/10/chartex" xmlns:cx5="http://schemas.microsoft.com/office/drawing/2016/5/11/chartex" xmlns:cx6="http://schemas.microsoft.com/office/drawing/2016/5/12/chartex" xmlns:cx7="http://schemas.microsoft.com/office/drawing/2016/5/13/chartex" xmlns:cx8="http://schemas.microsoft.com/office/drawing/2016/5/14/chartex" xmlns:mc="http://schemas.openxmlformats.org/markup-compatibility/2006" xmlns:aink="http://schemas.microsoft.com/office/drawing/2016/ink" xmlns:am3d="http://schemas.microsoft.com/office/drawing/2017/model3d" xmlns:o="urn:schemas-microsoft-com:office:office" xmlns:r="http://schemas.openxmlformats.org/officeDocument/2006/relationships" xmlns:m="http://schemas.openxmlformats.org/officeDocument/2006/math" xmlns:v="urn:schemas-microsoft-com:vml" xmlns:wp14="http://schemas.microsoft.com/office/word/2010/wordprocessingDrawing" xmlns:wp="http://schemas.openxmlformats.org/drawingml/2006/wordprocessingDrawing" xmlns:w10="urn:schemas-microsoft-com:office:word" xmlns:w="http://schemas.openxmlformats.org/wordprocessingml/2006/main" xmlns:w14="http://schemas.microsoft.com/office/word/2010/wordml" xmlns:w15="http://schemas.microsoft.com/office/word/2012/wordml" xmlns:w16cex="http://schemas.microsoft.com/office/word/2018/wordml/cex" xmlns:w16cid="http://schemas.microsoft.com/office/word/2016/wordml/cid" xmlns:w16="http://schemas.microsoft.com/office/word/2018/wordml" xmlns:w16sdtdh="http://schemas.microsoft.com/office/word/2020/wordml/sdtdatahash" xmlns:w16se="http://schemas.microsoft.com/office/word/2015/wordml/symex" xmlns:wpg="http://schemas.microsoft.com/office/word/2010/wordprocessingGroup" xmlns:wpi="http://schemas.microsoft.com/office/word/2010/wordprocessingInk" xmlns:wne="http://schemas.microsoft.com/office/word/2006/wordml" xmlns:wps="http://schemas.microsoft.com/office/word/2010/wordprocessingShape" mc:Ignorable="w14 w15 w16se w16cid w16 w16cex w16sdtdh wp14">
   <w:p>
     <w:pPr>
       <w:pStyle w:val="Rodap"/>
@@ -10861,7 +10581,7 @@
 </file>
 
 <file path=word/footnotes.xml><?xml version="1.0" encoding="utf-8"?>
-<w:footnotes xmlns:wpc="http://schemas.microsoft.com/office/word/2010/wordprocessingCanvas" xmlns:cx="http://schemas.microsoft.com/office/drawing/2014/chartex" xmlns:cx1="http://schemas.microsoft.com/office/drawing/2015/9/8/chartex" xmlns:cx2="http://schemas.microsoft.com/office/drawing/2015/10/21/chartex" xmlns:cx3="http://schemas.microsoft.com/office/drawing/2016/5/9/chartex" xmlns:cx4="http://schemas.microsoft.com/office/drawing/2016/5/10/chartex" xmlns:cx5="http://schemas.microsoft.com/office/drawing/2016/5/11/chartex" xmlns:cx6="http://schemas.microsoft.com/office/drawing/2016/5/12/chartex" xmlns:cx7="http://schemas.microsoft.com/office/drawing/2016/5/13/chartex" xmlns:cx8="http://schemas.microsoft.com/office/drawing/2016/5/14/chartex" xmlns:mc="http://schemas.openxmlformats.org/markup-compatibility/2006" xmlns:aink="http://schemas.microsoft.com/office/drawing/2016/ink" xmlns:am3d="http://schemas.microsoft.com/office/drawing/2017/model3d" xmlns:o="urn:schemas-microsoft-com:office:office" xmlns:oel="http://schemas.microsoft.com/office/2019/extlst" xmlns:r="http://schemas.openxmlformats.org/officeDocument/2006/relationships" xmlns:m="http://schemas.openxmlformats.org/officeDocument/2006/math" xmlns:v="urn:schemas-microsoft-com:vml" xmlns:wp14="http://schemas.microsoft.com/office/word/2010/wordprocessingDrawing" xmlns:wp="http://schemas.openxmlformats.org/drawingml/2006/wordprocessingDrawing" xmlns:w10="urn:schemas-microsoft-com:office:word" xmlns:w="http://schemas.openxmlformats.org/wordprocessingml/2006/main" xmlns:w14="http://schemas.microsoft.com/office/word/2010/wordml" xmlns:w15="http://schemas.microsoft.com/office/word/2012/wordml" xmlns:w16cex="http://schemas.microsoft.com/office/word/2018/wordml/cex" xmlns:w16cid="http://schemas.microsoft.com/office/word/2016/wordml/cid" xmlns:w16="http://schemas.microsoft.com/office/word/2018/wordml" xmlns:w16sdtdh="http://schemas.microsoft.com/office/word/2020/wordml/sdtdatahash" xmlns:w16se="http://schemas.microsoft.com/office/word/2015/wordml/symex" xmlns:wpg="http://schemas.microsoft.com/office/word/2010/wordprocessingGroup" xmlns:wpi="http://schemas.microsoft.com/office/word/2010/wordprocessingInk" xmlns:wne="http://schemas.microsoft.com/office/word/2006/wordml" xmlns:wps="http://schemas.microsoft.com/office/word/2010/wordprocessingShape" mc:Ignorable="w14 w15 w16se w16cid w16 w16cex w16sdtdh wp14">
+<w:footnotes xmlns:wpc="http://schemas.microsoft.com/office/word/2010/wordprocessingCanvas" xmlns:cx="http://schemas.microsoft.com/office/drawing/2014/chartex" xmlns:cx1="http://schemas.microsoft.com/office/drawing/2015/9/8/chartex" xmlns:cx2="http://schemas.microsoft.com/office/drawing/2015/10/21/chartex" xmlns:cx3="http://schemas.microsoft.com/office/drawing/2016/5/9/chartex" xmlns:cx4="http://schemas.microsoft.com/office/drawing/2016/5/10/chartex" xmlns:cx5="http://schemas.microsoft.com/office/drawing/2016/5/11/chartex" xmlns:cx6="http://schemas.microsoft.com/office/drawing/2016/5/12/chartex" xmlns:cx7="http://schemas.microsoft.com/office/drawing/2016/5/13/chartex" xmlns:cx8="http://schemas.microsoft.com/office/drawing/2016/5/14/chartex" xmlns:mc="http://schemas.openxmlformats.org/markup-compatibility/2006" xmlns:aink="http://schemas.microsoft.com/office/drawing/2016/ink" xmlns:am3d="http://schemas.microsoft.com/office/drawing/2017/model3d" xmlns:o="urn:schemas-microsoft-com:office:office" xmlns:r="http://schemas.openxmlformats.org/officeDocument/2006/relationships" xmlns:m="http://schemas.openxmlformats.org/officeDocument/2006/math" xmlns:v="urn:schemas-microsoft-com:vml" xmlns:wp14="http://schemas.microsoft.com/office/word/2010/wordprocessingDrawing" xmlns:wp="http://schemas.openxmlformats.org/drawingml/2006/wordprocessingDrawing" xmlns:w10="urn:schemas-microsoft-com:office:word" xmlns:w="http://schemas.openxmlformats.org/wordprocessingml/2006/main" xmlns:w14="http://schemas.microsoft.com/office/word/2010/wordml" xmlns:w15="http://schemas.microsoft.com/office/word/2012/wordml" xmlns:w16cex="http://schemas.microsoft.com/office/word/2018/wordml/cex" xmlns:w16cid="http://schemas.microsoft.com/office/word/2016/wordml/cid" xmlns:w16="http://schemas.microsoft.com/office/word/2018/wordml" xmlns:w16sdtdh="http://schemas.microsoft.com/office/word/2020/wordml/sdtdatahash" xmlns:w16se="http://schemas.microsoft.com/office/word/2015/wordml/symex" xmlns:wpg="http://schemas.microsoft.com/office/word/2010/wordprocessingGroup" xmlns:wpi="http://schemas.microsoft.com/office/word/2010/wordprocessingInk" xmlns:wne="http://schemas.microsoft.com/office/word/2006/wordml" xmlns:wps="http://schemas.microsoft.com/office/word/2010/wordprocessingShape" mc:Ignorable="w14 w15 w16se w16cid w16 w16cex w16sdtdh wp14">
   <w:footnote w:type="separator" w:id="-1">
     <w:p>
       <w:r>
@@ -10880,7 +10600,7 @@
 </file>
 
 <file path=word/header1.xml><?xml version="1.0" encoding="utf-8"?>
-<w:hdr xmlns:wpc="http://schemas.microsoft.com/office/word/2010/wordprocessingCanvas" xmlns:cx="http://schemas.microsoft.com/office/drawing/2014/chartex" xmlns:cx1="http://schemas.microsoft.com/office/drawing/2015/9/8/chartex" xmlns:cx2="http://schemas.microsoft.com/office/drawing/2015/10/21/chartex" xmlns:cx3="http://schemas.microsoft.com/office/drawing/2016/5/9/chartex" xmlns:cx4="http://schemas.microsoft.com/office/drawing/2016/5/10/chartex" xmlns:cx5="http://schemas.microsoft.com/office/drawing/2016/5/11/chartex" xmlns:cx6="http://schemas.microsoft.com/office/drawing/2016/5/12/chartex" xmlns:cx7="http://schemas.microsoft.com/office/drawing/2016/5/13/chartex" xmlns:cx8="http://schemas.microsoft.com/office/drawing/2016/5/14/chartex" xmlns:mc="http://schemas.openxmlformats.org/markup-compatibility/2006" xmlns:aink="http://schemas.microsoft.com/office/drawing/2016/ink" xmlns:am3d="http://schemas.microsoft.com/office/drawing/2017/model3d" xmlns:o="urn:schemas-microsoft-com:office:office" xmlns:oel="http://schemas.microsoft.com/office/2019/extlst" xmlns:r="http://schemas.openxmlformats.org/officeDocument/2006/relationships" xmlns:m="http://schemas.openxmlformats.org/officeDocument/2006/math" xmlns:v="urn:schemas-microsoft-com:vml" xmlns:wp14="http://schemas.microsoft.com/office/word/2010/wordprocessingDrawing" xmlns:wp="http://schemas.openxmlformats.org/drawingml/2006/wordprocessingDrawing" xmlns:w10="urn:schemas-microsoft-com:office:word" xmlns:w="http://schemas.openxmlformats.org/wordprocessingml/2006/main" xmlns:w14="http://schemas.microsoft.com/office/word/2010/wordml" xmlns:w15="http://schemas.microsoft.com/office/word/2012/wordml" xmlns:w16cex="http://schemas.microsoft.com/office/word/2018/wordml/cex" xmlns:w16cid="http://schemas.microsoft.com/office/word/2016/wordml/cid" xmlns:w16="http://schemas.microsoft.com/office/word/2018/wordml" xmlns:w16sdtdh="http://schemas.microsoft.com/office/word/2020/wordml/sdtdatahash" xmlns:w16se="http://schemas.microsoft.com/office/word/2015/wordml/symex" xmlns:wpg="http://schemas.microsoft.com/office/word/2010/wordprocessingGroup" xmlns:wpi="http://schemas.microsoft.com/office/word/2010/wordprocessingInk" xmlns:wne="http://schemas.microsoft.com/office/word/2006/wordml" xmlns:wps="http://schemas.microsoft.com/office/word/2010/wordprocessingShape" mc:Ignorable="w14 w15 w16se w16cid w16 w16cex w16sdtdh wp14">
+<w:hdr xmlns:wpc="http://schemas.microsoft.com/office/word/2010/wordprocessingCanvas" xmlns:cx="http://schemas.microsoft.com/office/drawing/2014/chartex" xmlns:cx1="http://schemas.microsoft.com/office/drawing/2015/9/8/chartex" xmlns:cx2="http://schemas.microsoft.com/office/drawing/2015/10/21/chartex" xmlns:cx3="http://schemas.microsoft.com/office/drawing/2016/5/9/chartex" xmlns:cx4="http://schemas.microsoft.com/office/drawing/2016/5/10/chartex" xmlns:cx5="http://schemas.microsoft.com/office/drawing/2016/5/11/chartex" xmlns:cx6="http://schemas.microsoft.com/office/drawing/2016/5/12/chartex" xmlns:cx7="http://schemas.microsoft.com/office/drawing/2016/5/13/chartex" xmlns:cx8="http://schemas.microsoft.com/office/drawing/2016/5/14/chartex" xmlns:mc="http://schemas.openxmlformats.org/markup-compatibility/2006" xmlns:aink="http://schemas.microsoft.com/office/drawing/2016/ink" xmlns:am3d="http://schemas.microsoft.com/office/drawing/2017/model3d" xmlns:o="urn:schemas-microsoft-com:office:office" xmlns:r="http://schemas.openxmlformats.org/officeDocument/2006/relationships" xmlns:m="http://schemas.openxmlformats.org/officeDocument/2006/math" xmlns:v="urn:schemas-microsoft-com:vml" xmlns:wp14="http://schemas.microsoft.com/office/word/2010/wordprocessingDrawing" xmlns:wp="http://schemas.openxmlformats.org/drawingml/2006/wordprocessingDrawing" xmlns:w10="urn:schemas-microsoft-com:office:word" xmlns:w="http://schemas.openxmlformats.org/wordprocessingml/2006/main" xmlns:w14="http://schemas.microsoft.com/office/word/2010/wordml" xmlns:w15="http://schemas.microsoft.com/office/word/2012/wordml" xmlns:w16cex="http://schemas.microsoft.com/office/word/2018/wordml/cex" xmlns:w16cid="http://schemas.microsoft.com/office/word/2016/wordml/cid" xmlns:w16="http://schemas.microsoft.com/office/word/2018/wordml" xmlns:w16sdtdh="http://schemas.microsoft.com/office/word/2020/wordml/sdtdatahash" xmlns:w16se="http://schemas.microsoft.com/office/word/2015/wordml/symex" xmlns:wpg="http://schemas.microsoft.com/office/word/2010/wordprocessingGroup" xmlns:wpi="http://schemas.microsoft.com/office/word/2010/wordprocessingInk" xmlns:wne="http://schemas.microsoft.com/office/word/2006/wordml" xmlns:wps="http://schemas.microsoft.com/office/word/2010/wordprocessingShape" mc:Ignorable="w14 w15 w16se w16cid w16 w16cex w16sdtdh wp14">
   <w:p>
     <w:pPr>
       <w:pStyle w:val="Cabealho"/>
@@ -10895,7 +10615,7 @@
 </file>
 
 <file path=word/header2.xml><?xml version="1.0" encoding="utf-8"?>
-<w:hdr xmlns:wpc="http://schemas.microsoft.com/office/word/2010/wordprocessingCanvas" xmlns:cx="http://schemas.microsoft.com/office/drawing/2014/chartex" xmlns:cx1="http://schemas.microsoft.com/office/drawing/2015/9/8/chartex" xmlns:cx2="http://schemas.microsoft.com/office/drawing/2015/10/21/chartex" xmlns:cx3="http://schemas.microsoft.com/office/drawing/2016/5/9/chartex" xmlns:cx4="http://schemas.microsoft.com/office/drawing/2016/5/10/chartex" xmlns:cx5="http://schemas.microsoft.com/office/drawing/2016/5/11/chartex" xmlns:cx6="http://schemas.microsoft.com/office/drawing/2016/5/12/chartex" xmlns:cx7="http://schemas.microsoft.com/office/drawing/2016/5/13/chartex" xmlns:cx8="http://schemas.microsoft.com/office/drawing/2016/5/14/chartex" xmlns:mc="http://schemas.openxmlformats.org/markup-compatibility/2006" xmlns:aink="http://schemas.microsoft.com/office/drawing/2016/ink" xmlns:am3d="http://schemas.microsoft.com/office/drawing/2017/model3d" xmlns:o="urn:schemas-microsoft-com:office:office" xmlns:oel="http://schemas.microsoft.com/office/2019/extlst" xmlns:r="http://schemas.openxmlformats.org/officeDocument/2006/relationships" xmlns:m="http://schemas.openxmlformats.org/officeDocument/2006/math" xmlns:v="urn:schemas-microsoft-com:vml" xmlns:wp14="http://schemas.microsoft.com/office/word/2010/wordprocessingDrawing" xmlns:wp="http://schemas.openxmlformats.org/drawingml/2006/wordprocessingDrawing" xmlns:w10="urn:schemas-microsoft-com:office:word" xmlns:w="http://schemas.openxmlformats.org/wordprocessingml/2006/main" xmlns:w14="http://schemas.microsoft.com/office/word/2010/wordml" xmlns:w15="http://schemas.microsoft.com/office/word/2012/wordml" xmlns:w16cex="http://schemas.microsoft.com/office/word/2018/wordml/cex" xmlns:w16cid="http://schemas.microsoft.com/office/word/2016/wordml/cid" xmlns:w16="http://schemas.microsoft.com/office/word/2018/wordml" xmlns:w16sdtdh="http://schemas.microsoft.com/office/word/2020/wordml/sdtdatahash" xmlns:w16se="http://schemas.microsoft.com/office/word/2015/wordml/symex" xmlns:wpg="http://schemas.microsoft.com/office/word/2010/wordprocessingGroup" xmlns:wpi="http://schemas.microsoft.com/office/word/2010/wordprocessingInk" xmlns:wne="http://schemas.microsoft.com/office/word/2006/wordml" xmlns:wps="http://schemas.microsoft.com/office/word/2010/wordprocessingShape" mc:Ignorable="w14 w15 w16se w16cid w16 w16cex w16sdtdh wp14">
+<w:hdr xmlns:wpc="http://schemas.microsoft.com/office/word/2010/wordprocessingCanvas" xmlns:cx="http://schemas.microsoft.com/office/drawing/2014/chartex" xmlns:cx1="http://schemas.microsoft.com/office/drawing/2015/9/8/chartex" xmlns:cx2="http://schemas.microsoft.com/office/drawing/2015/10/21/chartex" xmlns:cx3="http://schemas.microsoft.com/office/drawing/2016/5/9/chartex" xmlns:cx4="http://schemas.microsoft.com/office/drawing/2016/5/10/chartex" xmlns:cx5="http://schemas.microsoft.com/office/drawing/2016/5/11/chartex" xmlns:cx6="http://schemas.microsoft.com/office/drawing/2016/5/12/chartex" xmlns:cx7="http://schemas.microsoft.com/office/drawing/2016/5/13/chartex" xmlns:cx8="http://schemas.microsoft.com/office/drawing/2016/5/14/chartex" xmlns:mc="http://schemas.openxmlformats.org/markup-compatibility/2006" xmlns:aink="http://schemas.microsoft.com/office/drawing/2016/ink" xmlns:am3d="http://schemas.microsoft.com/office/drawing/2017/model3d" xmlns:o="urn:schemas-microsoft-com:office:office" xmlns:r="http://schemas.openxmlformats.org/officeDocument/2006/relationships" xmlns:m="http://schemas.openxmlformats.org/officeDocument/2006/math" xmlns:v="urn:schemas-microsoft-com:vml" xmlns:wp14="http://schemas.microsoft.com/office/word/2010/wordprocessingDrawing" xmlns:wp="http://schemas.openxmlformats.org/drawingml/2006/wordprocessingDrawing" xmlns:w10="urn:schemas-microsoft-com:office:word" xmlns:w="http://schemas.openxmlformats.org/wordprocessingml/2006/main" xmlns:w14="http://schemas.microsoft.com/office/word/2010/wordml" xmlns:w15="http://schemas.microsoft.com/office/word/2012/wordml" xmlns:w16cex="http://schemas.microsoft.com/office/word/2018/wordml/cex" xmlns:w16cid="http://schemas.microsoft.com/office/word/2016/wordml/cid" xmlns:w16="http://schemas.microsoft.com/office/word/2018/wordml" xmlns:w16sdtdh="http://schemas.microsoft.com/office/word/2020/wordml/sdtdatahash" xmlns:w16se="http://schemas.microsoft.com/office/word/2015/wordml/symex" xmlns:wpg="http://schemas.microsoft.com/office/word/2010/wordprocessingGroup" xmlns:wpi="http://schemas.microsoft.com/office/word/2010/wordprocessingInk" xmlns:wne="http://schemas.microsoft.com/office/word/2006/wordml" xmlns:wps="http://schemas.microsoft.com/office/word/2010/wordprocessingShape" mc:Ignorable="w14 w15 w16se w16cid w16 w16cex w16sdtdh wp14">
   <w:tbl>
     <w:tblPr>
       <w:tblW w:w="0" w:type="auto"/>
@@ -10997,7 +10717,7 @@
 </file>
 
 <file path=word/numbering.xml><?xml version="1.0" encoding="utf-8"?>
-<w:numbering xmlns:wpc="http://schemas.microsoft.com/office/word/2010/wordprocessingCanvas" xmlns:cx="http://schemas.microsoft.com/office/drawing/2014/chartex" xmlns:cx1="http://schemas.microsoft.com/office/drawing/2015/9/8/chartex" xmlns:cx2="http://schemas.microsoft.com/office/drawing/2015/10/21/chartex" xmlns:cx3="http://schemas.microsoft.com/office/drawing/2016/5/9/chartex" xmlns:cx4="http://schemas.microsoft.com/office/drawing/2016/5/10/chartex" xmlns:cx5="http://schemas.microsoft.com/office/drawing/2016/5/11/chartex" xmlns:cx6="http://schemas.microsoft.com/office/drawing/2016/5/12/chartex" xmlns:cx7="http://schemas.microsoft.com/office/drawing/2016/5/13/chartex" xmlns:cx8="http://schemas.microsoft.com/office/drawing/2016/5/14/chartex" xmlns:mc="http://schemas.openxmlformats.org/markup-compatibility/2006" xmlns:aink="http://schemas.microsoft.com/office/drawing/2016/ink" xmlns:am3d="http://schemas.microsoft.com/office/drawing/2017/model3d" xmlns:o="urn:schemas-microsoft-com:office:office" xmlns:oel="http://schemas.microsoft.com/office/2019/extlst" xmlns:r="http://schemas.openxmlformats.org/officeDocument/2006/relationships" xmlns:m="http://schemas.openxmlformats.org/officeDocument/2006/math" xmlns:v="urn:schemas-microsoft-com:vml" xmlns:wp14="http://schemas.microsoft.com/office/word/2010/wordprocessingDrawing" xmlns:wp="http://schemas.openxmlformats.org/drawingml/2006/wordprocessingDrawing" xmlns:w10="urn:schemas-microsoft-com:office:word" xmlns:w="http://schemas.openxmlformats.org/wordprocessingml/2006/main" xmlns:w14="http://schemas.microsoft.com/office/word/2010/wordml" xmlns:w15="http://schemas.microsoft.com/office/word/2012/wordml" xmlns:w16cex="http://schemas.microsoft.com/office/word/2018/wordml/cex" xmlns:w16cid="http://schemas.microsoft.com/office/word/2016/wordml/cid" xmlns:w16="http://schemas.microsoft.com/office/word/2018/wordml" xmlns:w16sdtdh="http://schemas.microsoft.com/office/word/2020/wordml/sdtdatahash" xmlns:w16se="http://schemas.microsoft.com/office/word/2015/wordml/symex" xmlns:wpg="http://schemas.microsoft.com/office/word/2010/wordprocessingGroup" xmlns:wpi="http://schemas.microsoft.com/office/word/2010/wordprocessingInk" xmlns:wne="http://schemas.microsoft.com/office/word/2006/wordml" xmlns:wps="http://schemas.microsoft.com/office/word/2010/wordprocessingShape" mc:Ignorable="w14 w15 w16se w16cid w16 w16cex w16sdtdh wp14">
+<w:numbering xmlns:wpc="http://schemas.microsoft.com/office/word/2010/wordprocessingCanvas" xmlns:cx="http://schemas.microsoft.com/office/drawing/2014/chartex" xmlns:cx1="http://schemas.microsoft.com/office/drawing/2015/9/8/chartex" xmlns:cx2="http://schemas.microsoft.com/office/drawing/2015/10/21/chartex" xmlns:cx3="http://schemas.microsoft.com/office/drawing/2016/5/9/chartex" xmlns:cx4="http://schemas.microsoft.com/office/drawing/2016/5/10/chartex" xmlns:cx5="http://schemas.microsoft.com/office/drawing/2016/5/11/chartex" xmlns:cx6="http://schemas.microsoft.com/office/drawing/2016/5/12/chartex" xmlns:cx7="http://schemas.microsoft.com/office/drawing/2016/5/13/chartex" xmlns:cx8="http://schemas.microsoft.com/office/drawing/2016/5/14/chartex" xmlns:mc="http://schemas.openxmlformats.org/markup-compatibility/2006" xmlns:aink="http://schemas.microsoft.com/office/drawing/2016/ink" xmlns:am3d="http://schemas.microsoft.com/office/drawing/2017/model3d" xmlns:o="urn:schemas-microsoft-com:office:office" xmlns:r="http://schemas.openxmlformats.org/officeDocument/2006/relationships" xmlns:m="http://schemas.openxmlformats.org/officeDocument/2006/math" xmlns:v="urn:schemas-microsoft-com:vml" xmlns:wp14="http://schemas.microsoft.com/office/word/2010/wordprocessingDrawing" xmlns:wp="http://schemas.openxmlformats.org/drawingml/2006/wordprocessingDrawing" xmlns:w10="urn:schemas-microsoft-com:office:word" xmlns:w="http://schemas.openxmlformats.org/wordprocessingml/2006/main" xmlns:w14="http://schemas.microsoft.com/office/word/2010/wordml" xmlns:w15="http://schemas.microsoft.com/office/word/2012/wordml" xmlns:w16cex="http://schemas.microsoft.com/office/word/2018/wordml/cex" xmlns:w16cid="http://schemas.microsoft.com/office/word/2016/wordml/cid" xmlns:w16="http://schemas.microsoft.com/office/word/2018/wordml" xmlns:w16sdtdh="http://schemas.microsoft.com/office/word/2020/wordml/sdtdatahash" xmlns:w16se="http://schemas.microsoft.com/office/word/2015/wordml/symex" xmlns:wpg="http://schemas.microsoft.com/office/word/2010/wordprocessingGroup" xmlns:wpi="http://schemas.microsoft.com/office/word/2010/wordprocessingInk" xmlns:wne="http://schemas.microsoft.com/office/word/2006/wordml" xmlns:wps="http://schemas.microsoft.com/office/word/2010/wordprocessingShape" mc:Ignorable="w14 w15 w16se w16cid w16 w16cex w16sdtdh wp14">
   <w:abstractNum w:abstractNumId="0" w15:restartNumberingAfterBreak="0">
     <w:nsid w:val="FFFFFFFB"/>
     <w:multiLevelType w:val="multilevel"/>
@@ -12886,19 +12606,19 @@
       </w:rPr>
     </w:lvl>
   </w:abstractNum>
-  <w:num w:numId="1" w16cid:durableId="877470811">
+  <w:num w:numId="1">
     <w:abstractNumId w:val="0"/>
   </w:num>
-  <w:num w:numId="2" w16cid:durableId="806364010">
+  <w:num w:numId="2">
     <w:abstractNumId w:val="2"/>
   </w:num>
-  <w:num w:numId="3" w16cid:durableId="1617444574">
+  <w:num w:numId="3">
     <w:abstractNumId w:val="2"/>
   </w:num>
-  <w:num w:numId="4" w16cid:durableId="1360355967">
+  <w:num w:numId="4">
     <w:abstractNumId w:val="1"/>
   </w:num>
-  <w:num w:numId="5" w16cid:durableId="544030103">
+  <w:num w:numId="5">
     <w:abstractNumId w:val="2"/>
     <w:lvlOverride w:ilvl="0">
       <w:startOverride w:val="1"/>
@@ -12928,7 +12648,7 @@
       <w:startOverride w:val="1"/>
     </w:lvlOverride>
   </w:num>
-  <w:num w:numId="6" w16cid:durableId="346561850">
+  <w:num w:numId="6">
     <w:abstractNumId w:val="2"/>
     <w:lvlOverride w:ilvl="0">
       <w:startOverride w:val="1"/>
@@ -12958,10 +12678,10 @@
       <w:startOverride w:val="1"/>
     </w:lvlOverride>
   </w:num>
-  <w:num w:numId="7" w16cid:durableId="2105612904">
+  <w:num w:numId="7">
     <w:abstractNumId w:val="2"/>
   </w:num>
-  <w:num w:numId="8" w16cid:durableId="644511673">
+  <w:num w:numId="8">
     <w:abstractNumId w:val="2"/>
     <w:lvlOverride w:ilvl="0">
       <w:startOverride w:val="1"/>
@@ -12991,10 +12711,10 @@
       <w:startOverride w:val="1"/>
     </w:lvlOverride>
   </w:num>
-  <w:num w:numId="9" w16cid:durableId="225453791">
+  <w:num w:numId="9">
     <w:abstractNumId w:val="14"/>
   </w:num>
-  <w:num w:numId="10" w16cid:durableId="203565086">
+  <w:num w:numId="10">
     <w:abstractNumId w:val="2"/>
     <w:lvlOverride w:ilvl="0">
       <w:startOverride w:val="1"/>
@@ -13024,13 +12744,13 @@
       <w:startOverride w:val="1"/>
     </w:lvlOverride>
   </w:num>
-  <w:num w:numId="11" w16cid:durableId="1149860952">
+  <w:num w:numId="11">
     <w:abstractNumId w:val="3"/>
   </w:num>
-  <w:num w:numId="12" w16cid:durableId="1894779235">
+  <w:num w:numId="12">
     <w:abstractNumId w:val="12"/>
   </w:num>
-  <w:num w:numId="13" w16cid:durableId="945424749">
+  <w:num w:numId="13">
     <w:abstractNumId w:val="12"/>
     <w:lvlOverride w:ilvl="0">
       <w:startOverride w:val="1"/>
@@ -13060,7 +12780,7 @@
       <w:startOverride w:val="1"/>
     </w:lvlOverride>
   </w:num>
-  <w:num w:numId="14" w16cid:durableId="1231503710">
+  <w:num w:numId="14">
     <w:abstractNumId w:val="12"/>
     <w:lvlOverride w:ilvl="0">
       <w:startOverride w:val="1"/>
@@ -13090,10 +12810,10 @@
       <w:startOverride w:val="1"/>
     </w:lvlOverride>
   </w:num>
-  <w:num w:numId="15" w16cid:durableId="1174422432">
+  <w:num w:numId="15">
     <w:abstractNumId w:val="15"/>
   </w:num>
-  <w:num w:numId="16" w16cid:durableId="2127037104">
+  <w:num w:numId="16">
     <w:abstractNumId w:val="12"/>
     <w:lvlOverride w:ilvl="0">
       <w:startOverride w:val="1"/>
@@ -13123,10 +12843,10 @@
       <w:startOverride w:val="1"/>
     </w:lvlOverride>
   </w:num>
-  <w:num w:numId="17" w16cid:durableId="1335259317">
+  <w:num w:numId="17">
     <w:abstractNumId w:val="15"/>
   </w:num>
-  <w:num w:numId="18" w16cid:durableId="10422240">
+  <w:num w:numId="18">
     <w:abstractNumId w:val="12"/>
     <w:lvlOverride w:ilvl="0">
       <w:startOverride w:val="1"/>
@@ -13156,7 +12876,7 @@
       <w:startOverride w:val="1"/>
     </w:lvlOverride>
   </w:num>
-  <w:num w:numId="19" w16cid:durableId="21174386">
+  <w:num w:numId="19">
     <w:abstractNumId w:val="12"/>
     <w:lvlOverride w:ilvl="0">
       <w:startOverride w:val="1"/>
@@ -13186,13 +12906,13 @@
       <w:startOverride w:val="1"/>
     </w:lvlOverride>
   </w:num>
-  <w:num w:numId="20" w16cid:durableId="569731895">
+  <w:num w:numId="20">
     <w:abstractNumId w:val="10"/>
   </w:num>
-  <w:num w:numId="21" w16cid:durableId="761415943">
+  <w:num w:numId="21">
     <w:abstractNumId w:val="4"/>
   </w:num>
-  <w:num w:numId="22" w16cid:durableId="1711222315">
+  <w:num w:numId="22">
     <w:abstractNumId w:val="2"/>
     <w:lvlOverride w:ilvl="0">
       <w:startOverride w:val="1"/>
@@ -13222,19 +12942,19 @@
       <w:startOverride w:val="1"/>
     </w:lvlOverride>
   </w:num>
-  <w:num w:numId="23" w16cid:durableId="1215848268">
+  <w:num w:numId="23">
     <w:abstractNumId w:val="7"/>
   </w:num>
-  <w:num w:numId="24" w16cid:durableId="92677118">
+  <w:num w:numId="24">
     <w:abstractNumId w:val="5"/>
   </w:num>
-  <w:num w:numId="25" w16cid:durableId="416053690">
+  <w:num w:numId="25">
     <w:abstractNumId w:val="8"/>
   </w:num>
-  <w:num w:numId="26" w16cid:durableId="295454535">
+  <w:num w:numId="26">
     <w:abstractNumId w:val="11"/>
   </w:num>
-  <w:num w:numId="27" w16cid:durableId="1066489163">
+  <w:num w:numId="27">
     <w:abstractNumId w:val="2"/>
     <w:lvlOverride w:ilvl="0">
       <w:startOverride w:val="1"/>
@@ -13264,7 +12984,7 @@
       <w:startOverride w:val="1"/>
     </w:lvlOverride>
   </w:num>
-  <w:num w:numId="28" w16cid:durableId="1418475586">
+  <w:num w:numId="28">
     <w:abstractNumId w:val="2"/>
     <w:lvlOverride w:ilvl="0">
       <w:startOverride w:val="1"/>
@@ -13294,10 +13014,10 @@
       <w:startOverride w:val="1"/>
     </w:lvlOverride>
   </w:num>
-  <w:num w:numId="29" w16cid:durableId="1696465422">
+  <w:num w:numId="29">
     <w:abstractNumId w:val="16"/>
   </w:num>
-  <w:num w:numId="30" w16cid:durableId="873887232">
+  <w:num w:numId="30">
     <w:abstractNumId w:val="16"/>
     <w:lvlOverride w:ilvl="0">
       <w:startOverride w:val="1"/>
@@ -13327,7 +13047,7 @@
       <w:startOverride w:val="1"/>
     </w:lvlOverride>
   </w:num>
-  <w:num w:numId="31" w16cid:durableId="770512968">
+  <w:num w:numId="31">
     <w:abstractNumId w:val="16"/>
     <w:lvlOverride w:ilvl="0">
       <w:startOverride w:val="1"/>
@@ -13357,19 +13077,27 @@
       <w:startOverride w:val="1"/>
     </w:lvlOverride>
   </w:num>
-  <w:num w:numId="32" w16cid:durableId="1588541925">
+  <w:num w:numId="32">
     <w:abstractNumId w:val="13"/>
   </w:num>
-  <w:num w:numId="33" w16cid:durableId="1143734529">
+  <w:num w:numId="33">
     <w:abstractNumId w:val="9"/>
   </w:num>
-  <w:num w:numId="34" w16cid:durableId="1868715934">
+  <w:num w:numId="34">
     <w:abstractNumId w:val="6"/>
   </w:num>
-  <w:num w:numId="35" w16cid:durableId="1662269176">
+  <w:num w:numId="35">
     <w:abstractNumId w:val="0"/>
   </w:num>
 </w:numbering>
+</file>
+
+<file path=word/people.xml><?xml version="1.0" encoding="utf-8"?>
+<w15:people xmlns:wpc="http://schemas.microsoft.com/office/word/2010/wordprocessingCanvas" xmlns:cx="http://schemas.microsoft.com/office/drawing/2014/chartex" xmlns:cx1="http://schemas.microsoft.com/office/drawing/2015/9/8/chartex" xmlns:cx2="http://schemas.microsoft.com/office/drawing/2015/10/21/chartex" xmlns:cx3="http://schemas.microsoft.com/office/drawing/2016/5/9/chartex" xmlns:cx4="http://schemas.microsoft.com/office/drawing/2016/5/10/chartex" xmlns:cx5="http://schemas.microsoft.com/office/drawing/2016/5/11/chartex" xmlns:cx6="http://schemas.microsoft.com/office/drawing/2016/5/12/chartex" xmlns:cx7="http://schemas.microsoft.com/office/drawing/2016/5/13/chartex" xmlns:cx8="http://schemas.microsoft.com/office/drawing/2016/5/14/chartex" xmlns:mc="http://schemas.openxmlformats.org/markup-compatibility/2006" xmlns:aink="http://schemas.microsoft.com/office/drawing/2016/ink" xmlns:am3d="http://schemas.microsoft.com/office/drawing/2017/model3d" xmlns:o="urn:schemas-microsoft-com:office:office" xmlns:r="http://schemas.openxmlformats.org/officeDocument/2006/relationships" xmlns:m="http://schemas.openxmlformats.org/officeDocument/2006/math" xmlns:v="urn:schemas-microsoft-com:vml" xmlns:wp14="http://schemas.microsoft.com/office/word/2010/wordprocessingDrawing" xmlns:wp="http://schemas.openxmlformats.org/drawingml/2006/wordprocessingDrawing" xmlns:w10="urn:schemas-microsoft-com:office:word" xmlns:w="http://schemas.openxmlformats.org/wordprocessingml/2006/main" xmlns:w14="http://schemas.microsoft.com/office/word/2010/wordml" xmlns:w15="http://schemas.microsoft.com/office/word/2012/wordml" xmlns:w16cex="http://schemas.microsoft.com/office/word/2018/wordml/cex" xmlns:w16cid="http://schemas.microsoft.com/office/word/2016/wordml/cid" xmlns:w16="http://schemas.microsoft.com/office/word/2018/wordml" xmlns:w16sdtdh="http://schemas.microsoft.com/office/word/2020/wordml/sdtdatahash" xmlns:w16se="http://schemas.microsoft.com/office/word/2015/wordml/symex" xmlns:wpg="http://schemas.microsoft.com/office/word/2010/wordprocessingGroup" xmlns:wpi="http://schemas.microsoft.com/office/word/2010/wordprocessingInk" xmlns:wne="http://schemas.microsoft.com/office/word/2006/wordml" xmlns:wps="http://schemas.microsoft.com/office/word/2010/wordprocessingShape" mc:Ignorable="w14 w15 w16se w16cid w16 w16cex w16sdtdh wp14">
+  <w15:person w15:author="Andreza Sartori">
+    <w15:presenceInfo w15:providerId="AD" w15:userId="S::asartori@furb.br::ea6eee42-b779-4019-893c-752f0a6abeeb"/>
+  </w15:person>
+</w15:people>
 </file>
 
 <file path=word/styles.xml><?xml version="1.0" encoding="utf-8"?>
@@ -15483,7 +15211,7 @@
 </file>
 
 <file path=word/glossary/document.xml><?xml version="1.0" encoding="utf-8"?>
-<w:glossaryDocument xmlns:wpc="http://schemas.microsoft.com/office/word/2010/wordprocessingCanvas" xmlns:cx="http://schemas.microsoft.com/office/drawing/2014/chartex" xmlns:cx1="http://schemas.microsoft.com/office/drawing/2015/9/8/chartex" xmlns:cx2="http://schemas.microsoft.com/office/drawing/2015/10/21/chartex" xmlns:cx3="http://schemas.microsoft.com/office/drawing/2016/5/9/chartex" xmlns:cx4="http://schemas.microsoft.com/office/drawing/2016/5/10/chartex" xmlns:cx5="http://schemas.microsoft.com/office/drawing/2016/5/11/chartex" xmlns:cx6="http://schemas.microsoft.com/office/drawing/2016/5/12/chartex" xmlns:cx7="http://schemas.microsoft.com/office/drawing/2016/5/13/chartex" xmlns:cx8="http://schemas.microsoft.com/office/drawing/2016/5/14/chartex" xmlns:mc="http://schemas.openxmlformats.org/markup-compatibility/2006" xmlns:aink="http://schemas.microsoft.com/office/drawing/2016/ink" xmlns:am3d="http://schemas.microsoft.com/office/drawing/2017/model3d" xmlns:o="urn:schemas-microsoft-com:office:office" xmlns:oel="http://schemas.microsoft.com/office/2019/extlst" xmlns:r="http://schemas.openxmlformats.org/officeDocument/2006/relationships" xmlns:m="http://schemas.openxmlformats.org/officeDocument/2006/math" xmlns:v="urn:schemas-microsoft-com:vml" xmlns:wp14="http://schemas.microsoft.com/office/word/2010/wordprocessingDrawing" xmlns:wp="http://schemas.openxmlformats.org/drawingml/2006/wordprocessingDrawing" xmlns:w10="urn:schemas-microsoft-com:office:word" xmlns:w="http://schemas.openxmlformats.org/wordprocessingml/2006/main" xmlns:w14="http://schemas.microsoft.com/office/word/2010/wordml" xmlns:w15="http://schemas.microsoft.com/office/word/2012/wordml" xmlns:w16cex="http://schemas.microsoft.com/office/word/2018/wordml/cex" xmlns:w16cid="http://schemas.microsoft.com/office/word/2016/wordml/cid" xmlns:w16="http://schemas.microsoft.com/office/word/2018/wordml" xmlns:w16sdtdh="http://schemas.microsoft.com/office/word/2020/wordml/sdtdatahash" xmlns:w16se="http://schemas.microsoft.com/office/word/2015/wordml/symex" xmlns:wpg="http://schemas.microsoft.com/office/word/2010/wordprocessingGroup" xmlns:wpi="http://schemas.microsoft.com/office/word/2010/wordprocessingInk" xmlns:wne="http://schemas.microsoft.com/office/word/2006/wordml" xmlns:wps="http://schemas.microsoft.com/office/word/2010/wordprocessingShape" mc:Ignorable="w14 w15 w16se w16cid w16 w16cex w16sdtdh wp14">
+<w:glossaryDocument xmlns:wpc="http://schemas.microsoft.com/office/word/2010/wordprocessingCanvas" xmlns:cx="http://schemas.microsoft.com/office/drawing/2014/chartex" xmlns:cx1="http://schemas.microsoft.com/office/drawing/2015/9/8/chartex" xmlns:cx2="http://schemas.microsoft.com/office/drawing/2015/10/21/chartex" xmlns:cx3="http://schemas.microsoft.com/office/drawing/2016/5/9/chartex" xmlns:cx4="http://schemas.microsoft.com/office/drawing/2016/5/10/chartex" xmlns:cx5="http://schemas.microsoft.com/office/drawing/2016/5/11/chartex" xmlns:cx6="http://schemas.microsoft.com/office/drawing/2016/5/12/chartex" xmlns:cx7="http://schemas.microsoft.com/office/drawing/2016/5/13/chartex" xmlns:cx8="http://schemas.microsoft.com/office/drawing/2016/5/14/chartex" xmlns:mc="http://schemas.openxmlformats.org/markup-compatibility/2006" xmlns:aink="http://schemas.microsoft.com/office/drawing/2016/ink" xmlns:am3d="http://schemas.microsoft.com/office/drawing/2017/model3d" xmlns:o="urn:schemas-microsoft-com:office:office" xmlns:r="http://schemas.openxmlformats.org/officeDocument/2006/relationships" xmlns:m="http://schemas.openxmlformats.org/officeDocument/2006/math" xmlns:v="urn:schemas-microsoft-com:vml" xmlns:wp14="http://schemas.microsoft.com/office/word/2010/wordprocessingDrawing" xmlns:wp="http://schemas.openxmlformats.org/drawingml/2006/wordprocessingDrawing" xmlns:w10="urn:schemas-microsoft-com:office:word" xmlns:w="http://schemas.openxmlformats.org/wordprocessingml/2006/main" xmlns:w14="http://schemas.microsoft.com/office/word/2010/wordml" xmlns:w15="http://schemas.microsoft.com/office/word/2012/wordml" xmlns:w16cex="http://schemas.microsoft.com/office/word/2018/wordml/cex" xmlns:w16cid="http://schemas.microsoft.com/office/word/2016/wordml/cid" xmlns:w16="http://schemas.microsoft.com/office/word/2018/wordml" xmlns:w16sdtdh="http://schemas.microsoft.com/office/word/2020/wordml/sdtdatahash" xmlns:w16se="http://schemas.microsoft.com/office/word/2015/wordml/symex" xmlns:wpg="http://schemas.microsoft.com/office/word/2010/wordprocessingGroup" xmlns:wpi="http://schemas.microsoft.com/office/word/2010/wordprocessingInk" xmlns:wne="http://schemas.microsoft.com/office/word/2006/wordml" xmlns:wps="http://schemas.microsoft.com/office/word/2010/wordprocessingShape" mc:Ignorable="w14 w15 w16se w16cid w16 w16cex w16sdtdh wp14">
   <w:docParts>
     <w:docPart>
       <w:docPartPr>
@@ -15556,7 +15284,7 @@
   <w:font w:name="Symbol">
     <w:panose1 w:val="05050102010706020507"/>
     <w:charset w:val="02"/>
-    <w:family w:val="decorative"/>
+    <w:family w:val="roman"/>
     <w:pitch w:val="variable"/>
     <w:sig w:usb0="00000000" w:usb1="10000000" w:usb2="00000000" w:usb3="00000000" w:csb0="80000000" w:csb1="00000000"/>
   </w:font>
@@ -15569,14 +15297,14 @@
   </w:font>
   <w:font w:name="Wingdings">
     <w:panose1 w:val="05000000000000000000"/>
-    <w:charset w:val="4D"/>
-    <w:family w:val="decorative"/>
+    <w:charset w:val="02"/>
+    <w:family w:val="auto"/>
     <w:pitch w:val="variable"/>
-    <w:sig w:usb0="00000003" w:usb1="00000000" w:usb2="00000000" w:usb3="00000000" w:csb0="80000001" w:csb1="00000000"/>
+    <w:sig w:usb0="00000000" w:usb1="10000000" w:usb2="00000000" w:usb3="00000000" w:csb0="80000000" w:csb1="00000000"/>
   </w:font>
   <w:font w:name="Times">
     <w:altName w:val="Times New Roman"/>
-    <w:panose1 w:val="00000500000000020000"/>
+    <w:panose1 w:val="02020603050405020304"/>
     <w:charset w:val="00"/>
     <w:family w:val="roman"/>
     <w:pitch w:val="variable"/>
@@ -15587,10 +15315,10 @@
     <w:charset w:val="00"/>
     <w:family w:val="swiss"/>
     <w:pitch w:val="variable"/>
-    <w:sig w:usb0="E0002AFF" w:usb1="C0007843" w:usb2="00000009" w:usb3="00000000" w:csb0="000001FF" w:csb1="00000000"/>
+    <w:sig w:usb0="E0002EFF" w:usb1="C000785B" w:usb2="00000009" w:usb3="00000000" w:csb0="000001FF" w:csb1="00000000"/>
   </w:font>
   <w:font w:name="Courier">
-    <w:panose1 w:val="00000000000000000000"/>
+    <w:panose1 w:val="02070409020205020404"/>
     <w:charset w:val="00"/>
     <w:family w:val="auto"/>
     <w:pitch w:val="variable"/>
@@ -16452,6 +16180,10 @@
 </file>
 
 <file path=customXml/item1.xml><?xml version="1.0" encoding="utf-8"?>
+<b:Sources xmlns:b="http://schemas.openxmlformats.org/officeDocument/2006/bibliography" xmlns="http://schemas.openxmlformats.org/officeDocument/2006/bibliography" SelectedStyle="" StyleName=""/>
+</file>
+
+<file path=customXml/item2.xml><?xml version="1.0" encoding="utf-8"?>
 <ct:contentTypeSchema xmlns:ct="http://schemas.microsoft.com/office/2006/metadata/contentType" xmlns:ma="http://schemas.microsoft.com/office/2006/metadata/properties/metaAttributes" ct:_="" ma:_="" ma:contentTypeName="Documento" ma:contentTypeID="0x010100F13453D0801D5E45B1745A09551F1C32" ma:contentTypeVersion="28" ma:contentTypeDescription="Crie um novo documento." ma:contentTypeScope="" ma:versionID="fa9ef3803bb4ef638f344296fd7d9170">
   <xsd:schema xmlns:xsd="http://www.w3.org/2001/XMLSchema" xmlns:xs="http://www.w3.org/2001/XMLSchema" xmlns:p="http://schemas.microsoft.com/office/2006/metadata/properties" xmlns:ns3="f8440490-6d1a-488a-8abf-48b89d0123a0" xmlns:ns4="22206413-f776-4b11-bcb2-0b935dc83731" targetNamespace="http://schemas.microsoft.com/office/2006/metadata/properties" ma:root="true" ma:fieldsID="5a7e583b53460e8ff4480ccd12c418cb" ns3:_="" ns4:_="">
     <xsd:import namespace="f8440490-6d1a-488a-8abf-48b89d0123a0"/>
@@ -16826,7 +16558,7 @@
 </ct:contentTypeSchema>
 </file>
 
-<file path=customXml/item2.xml><?xml version="1.0" encoding="utf-8"?>
+<file path=customXml/item3.xml><?xml version="1.0" encoding="utf-8"?>
 <?mso-contentType ?>
 <FormTemplates xmlns="http://schemas.microsoft.com/sharepoint/v3/contenttype/forms">
   <Display>DocumentLibraryForm</Display>
@@ -16835,7 +16567,7 @@
 </FormTemplates>
 </file>
 
-<file path=customXml/item3.xml><?xml version="1.0" encoding="utf-8"?>
+<file path=customXml/item4.xml><?xml version="1.0" encoding="utf-8"?>
 <p:properties xmlns:p="http://schemas.microsoft.com/office/2006/metadata/properties" xmlns:xsi="http://www.w3.org/2001/XMLSchema-instance" xmlns:pc="http://schemas.microsoft.com/office/infopath/2007/PartnerControls">
   <documentManagement>
     <Has_Teacher_Only_SectionGroup xmlns="f8440490-6d1a-488a-8abf-48b89d0123a0" xsi:nil="true"/>
@@ -16883,11 +16615,15 @@
 </p:properties>
 </file>
 
-<file path=customXml/item4.xml><?xml version="1.0" encoding="utf-8"?>
-<b:Sources xmlns:b="http://schemas.openxmlformats.org/officeDocument/2006/bibliography" xmlns="http://schemas.openxmlformats.org/officeDocument/2006/bibliography" SelectedStyle="" StyleName=""/>
+<file path=customXml/itemProps1.xml><?xml version="1.0" encoding="utf-8"?>
+<ds:datastoreItem xmlns:ds="http://schemas.openxmlformats.org/officeDocument/2006/customXml" ds:itemID="{90E28FDA-35C6-4FCD-88ED-F93C837A14A5}">
+  <ds:schemaRefs>
+    <ds:schemaRef ds:uri="http://schemas.openxmlformats.org/officeDocument/2006/bibliography"/>
+  </ds:schemaRefs>
+</ds:datastoreItem>
 </file>
 
-<file path=customXml/itemProps1.xml><?xml version="1.0" encoding="utf-8"?>
+<file path=customXml/itemProps2.xml><?xml version="1.0" encoding="utf-8"?>
 <ds:datastoreItem xmlns:ds="http://schemas.openxmlformats.org/officeDocument/2006/customXml" ds:itemID="{ECA86F05-1AFD-4D7D-A2B0-46D80603D700}">
   <ds:schemaRefs>
     <ds:schemaRef ds:uri="http://schemas.microsoft.com/office/2006/metadata/contentType"/>
@@ -16906,7 +16642,7 @@
 </ds:datastoreItem>
 </file>
 
-<file path=customXml/itemProps2.xml><?xml version="1.0" encoding="utf-8"?>
+<file path=customXml/itemProps3.xml><?xml version="1.0" encoding="utf-8"?>
 <ds:datastoreItem xmlns:ds="http://schemas.openxmlformats.org/officeDocument/2006/customXml" ds:itemID="{7B1E6EB0-B3F5-485A-9397-E673FC4F5C49}">
   <ds:schemaRefs>
     <ds:schemaRef ds:uri="http://schemas.microsoft.com/sharepoint/v3/contenttype/forms"/>
@@ -16914,7 +16650,7 @@
 </ds:datastoreItem>
 </file>
 
-<file path=customXml/itemProps3.xml><?xml version="1.0" encoding="utf-8"?>
+<file path=customXml/itemProps4.xml><?xml version="1.0" encoding="utf-8"?>
 <ds:datastoreItem xmlns:ds="http://schemas.openxmlformats.org/officeDocument/2006/customXml" ds:itemID="{41853661-3F52-45C5-AABD-8FFE43AA909F}">
   <ds:schemaRefs>
     <ds:schemaRef ds:uri="http://schemas.microsoft.com/office/2006/metadata/properties"/>
@@ -16922,12 +16658,4 @@
     <ds:schemaRef ds:uri="f8440490-6d1a-488a-8abf-48b89d0123a0"/>
   </ds:schemaRefs>
 </ds:datastoreItem>
-</file>
-
-<file path=customXml/itemProps4.xml><?xml version="1.0" encoding="utf-8"?>
-<ds:datastoreItem xmlns:ds="http://schemas.openxmlformats.org/officeDocument/2006/customXml" ds:itemID="{90E28FDA-35C6-4FCD-88ED-F93C837A14A5}">
-  <ds:schemaRefs>
-    <ds:schemaRef ds:uri="http://schemas.openxmlformats.org/officeDocument/2006/bibliography"/>
-  </ds:schemaRefs>
-</ds:datastoreItem>
 </file>
</xml_diff>